<commit_message>
updated all numbers in supplemental materials
</commit_message>
<xml_diff>
--- a/manuscript/Infinity-Manuscript.docx
+++ b/manuscript/Infinity-Manuscript.docx
@@ -52,19 +52,7 @@
         <w:t>,*</w:t>
       </w:r>
       <w:r>
-        <w:t xml:space="preserve">, </w:t>
-      </w:r>
-      <w:proofErr w:type="spellStart"/>
-      <w:r>
-        <w:t>Pierina</w:t>
-      </w:r>
-      <w:proofErr w:type="spellEnd"/>
-      <w:r>
-        <w:t xml:space="preserve"> </w:t>
-      </w:r>
-      <w:proofErr w:type="spellStart"/>
-      <w:r>
-        <w:t>Cheung</w:t>
+        <w:t>, Pierina Cheung</w:t>
       </w:r>
       <w:r>
         <w:rPr>
@@ -72,13 +60,8 @@
         </w:rPr>
         <w:t>b</w:t>
       </w:r>
-      <w:proofErr w:type="spellEnd"/>
-      <w:r>
-        <w:t xml:space="preserve">, Rose M. </w:t>
-      </w:r>
-      <w:proofErr w:type="spellStart"/>
-      <w:r>
-        <w:t>Schneider</w:t>
+      <w:r>
+        <w:t>, Rose M. Schneider</w:t>
       </w:r>
       <w:r>
         <w:rPr>
@@ -86,13 +69,8 @@
         </w:rPr>
         <w:t>a</w:t>
       </w:r>
-      <w:proofErr w:type="spellEnd"/>
-      <w:r>
-        <w:t xml:space="preserve">, Jessica </w:t>
-      </w:r>
-      <w:proofErr w:type="spellStart"/>
-      <w:r>
-        <w:t>Sullivan</w:t>
+      <w:r>
+        <w:t>, Jessica Sullivan</w:t>
       </w:r>
       <w:r>
         <w:rPr>
@@ -100,13 +78,8 @@
         </w:rPr>
         <w:t>c</w:t>
       </w:r>
-      <w:proofErr w:type="spellEnd"/>
-      <w:r>
-        <w:t xml:space="preserve">, &amp; David </w:t>
-      </w:r>
-      <w:proofErr w:type="spellStart"/>
-      <w:r>
-        <w:t>Barner</w:t>
+      <w:r>
+        <w:t>, &amp; David Barner</w:t>
       </w:r>
       <w:r>
         <w:rPr>
@@ -114,7 +87,6 @@
         </w:rPr>
         <w:t>a</w:t>
       </w:r>
-      <w:proofErr w:type="spellEnd"/>
     </w:p>
     <w:p>
       <w:pPr>
@@ -130,7 +102,6 @@
       <w:pPr>
         <w:jc w:val="center"/>
       </w:pPr>
-      <w:proofErr w:type="spellStart"/>
       <w:r>
         <w:rPr>
           <w:vertAlign w:val="superscript"/>
@@ -138,18 +109,13 @@
         <w:t>a</w:t>
       </w:r>
       <w:r>
-        <w:t>University</w:t>
-      </w:r>
-      <w:proofErr w:type="spellEnd"/>
-      <w:r>
-        <w:t xml:space="preserve"> of California San Diego, La Jolla, CA 92093, USA</w:t>
+        <w:t>University of California San Diego, La Jolla, CA 92093, USA</w:t>
       </w:r>
     </w:p>
     <w:p>
       <w:pPr>
         <w:jc w:val="center"/>
       </w:pPr>
-      <w:proofErr w:type="spellStart"/>
       <w:r>
         <w:rPr>
           <w:vertAlign w:val="superscript"/>
@@ -157,18 +123,13 @@
         <w:t>b</w:t>
       </w:r>
       <w:r>
-        <w:t>National</w:t>
-      </w:r>
-      <w:proofErr w:type="spellEnd"/>
-      <w:r>
-        <w:t xml:space="preserve"> Institute of Education, Nanyang Technological University, Singapore</w:t>
+        <w:t>National Institute of Education, Nanyang Technological University, Singapore</w:t>
       </w:r>
     </w:p>
     <w:p>
       <w:pPr>
         <w:jc w:val="center"/>
       </w:pPr>
-      <w:proofErr w:type="spellStart"/>
       <w:r>
         <w:rPr>
           <w:vertAlign w:val="superscript"/>
@@ -176,11 +137,7 @@
         <w:t>c</w:t>
       </w:r>
       <w:r>
-        <w:t>Skidmore</w:t>
-      </w:r>
-      <w:proofErr w:type="spellEnd"/>
-      <w:r>
-        <w:t xml:space="preserve"> College, Saratoga Springs, NY 12866, USA</w:t>
+        <w:t>Skidmore College, Saratoga Springs, NY 12866, USA</w:t>
       </w:r>
     </w:p>
     <w:p>
@@ -368,23 +325,7 @@
           <w:sz w:val="24"/>
           <w:szCs w:val="24"/>
         </w:rPr>
-        <w:t xml:space="preserve">:  Count list, Infinity, Conceptual change, Successor function, Highest count, </w:t>
-      </w:r>
-      <w:proofErr w:type="spellStart"/>
-      <w:r>
-        <w:rPr>
-          <w:sz w:val="24"/>
-          <w:szCs w:val="24"/>
-        </w:rPr>
-        <w:t>Decade+Unit</w:t>
-      </w:r>
-      <w:proofErr w:type="spellEnd"/>
-      <w:r>
-        <w:rPr>
-          <w:sz w:val="24"/>
-          <w:szCs w:val="24"/>
-        </w:rPr>
-        <w:t xml:space="preserve"> rule</w:t>
+        <w:t>:  Count list, Infinity, Conceptual change, Successor function, Highest count, Decade+Unit rule</w:t>
       </w:r>
     </w:p>
     <w:p>
@@ -431,39 +372,7 @@
           <w:sz w:val="24"/>
           <w:szCs w:val="24"/>
         </w:rPr>
-        <w:t xml:space="preserve">Human learners draw on a finite set of experiences to acquire information about the world, but nevertheless acquire systems of rules that permit the generation of unbounded representational outputs. For example, natural language is often touted as an example of how humans make “infinite use of finite means”: a finite lexicon and system of combinatorial rules allows children to generate an unbounded number of possible utterances (Chomsky, 1965; Humboldt, 1836/1999, p.91). Similarly, numerate humans learn a set of symbols and combinatorial rules that permit an unbounded set of mathematical expressions. For example, the English base-10 numeral system expresses 80 numbers (from twenty to ninety-nine) by composing just 17 unique decade and unit words (twenty through ninety, and one through nine). The expressive power of this system is unbounded: to express larger numbers, one simply needs to learn the appropriate words representing powers of ten (e.g., hundred, thousand, million, etc.), and recursively compose them following the syntactic rules of numerals (Cheung, Dale, &amp; Le </w:t>
-      </w:r>
-      <w:proofErr w:type="spellStart"/>
-      <w:r>
-        <w:rPr>
-          <w:sz w:val="24"/>
-          <w:szCs w:val="24"/>
-        </w:rPr>
-        <w:t>Corre</w:t>
-      </w:r>
-      <w:proofErr w:type="spellEnd"/>
-      <w:r>
-        <w:rPr>
-          <w:sz w:val="24"/>
-          <w:szCs w:val="24"/>
-        </w:rPr>
-        <w:t xml:space="preserve">, 2016; </w:t>
-      </w:r>
-      <w:proofErr w:type="spellStart"/>
-      <w:r>
-        <w:rPr>
-          <w:sz w:val="24"/>
-          <w:szCs w:val="24"/>
-        </w:rPr>
-        <w:t>Hurford</w:t>
-      </w:r>
-      <w:proofErr w:type="spellEnd"/>
-      <w:r>
-        <w:rPr>
-          <w:sz w:val="24"/>
-          <w:szCs w:val="24"/>
-        </w:rPr>
-        <w:t xml:space="preserve">, 1975). As we describe below, although children initially believe that numbers are finite – and have limited knowledge of both the structure and meaning of number words – they ultimately come to believe that numbers never end. In the present study, we investigate how children learn that numbers are infinite, and whether the rule-governed structure of the verbal count list might play a role in children’s inference that numbers form an infinite class. </w:t>
+        <w:t xml:space="preserve">Human learners draw on a finite set of experiences to acquire information about the world, but nevertheless acquire systems of rules that permit the generation of unbounded representational outputs. For example, natural language is often touted as an example of how humans make “infinite use of finite means”: a finite lexicon and system of combinatorial rules allows children to generate an unbounded number of possible utterances (Chomsky, 1965; Humboldt, 1836/1999, p.91). Similarly, numerate humans learn a set of symbols and combinatorial rules that permit an unbounded set of mathematical expressions. For example, the English base-10 numeral system expresses 80 numbers (from twenty to ninety-nine) by composing just 17 unique decade and unit words (twenty through ninety, and one through nine). The expressive power of this system is unbounded: to express larger numbers, one simply needs to learn the appropriate words representing powers of ten (e.g., hundred, thousand, million, etc.), and recursively compose them following the syntactic rules of numerals (Cheung, Dale, &amp; Le Corre, 2016; Hurford, 1975). As we describe below, although children initially believe that numbers are finite – and have limited knowledge of both the structure and meaning of number words – they ultimately come to believe that numbers never end. In the present study, we investigate how children learn that numbers are infinite, and whether the rule-governed structure of the verbal count list might play a role in children’s inference that numbers form an infinite class. </w:t>
       </w:r>
     </w:p>
     <w:p>
@@ -478,23 +387,7 @@
           <w:sz w:val="24"/>
           <w:szCs w:val="24"/>
         </w:rPr>
-        <w:t xml:space="preserve">When children first begin learning about numbers in early childhood, their knowledge is clearly item-based and finite. At around the age of two, English-speaking children in the US begin to recite a subset of the verbal count list (one, two, three, four, etc.), but often can't count beyond ten at this point (Fuson, 1988; Fuson &amp; Hall, 1983; Gelman &amp; </w:t>
-      </w:r>
-      <w:proofErr w:type="spellStart"/>
-      <w:r>
-        <w:rPr>
-          <w:sz w:val="24"/>
-          <w:szCs w:val="24"/>
-        </w:rPr>
-        <w:t>Gallistel</w:t>
-      </w:r>
-      <w:proofErr w:type="spellEnd"/>
-      <w:r>
-        <w:rPr>
-          <w:sz w:val="24"/>
-          <w:szCs w:val="24"/>
-        </w:rPr>
-        <w:t xml:space="preserve">, 1978). </w:t>
+        <w:t xml:space="preserve">When children first begin learning about numbers in early childhood, their knowledge is clearly item-based and finite. At around the age of two, English-speaking children in the US begin to recite a subset of the verbal count list (one, two, three, four, etc.), but often can't count beyond ten at this point (Fuson, 1988; Fuson &amp; Hall, 1983; Gelman &amp; Gallistel, 1978). </w:t>
       </w:r>
       <w:r>
         <w:rPr>
@@ -502,23 +395,7 @@
           <w:szCs w:val="24"/>
         </w:rPr>
         <w:lastRenderedPageBreak/>
-        <w:t>Moreover, these number words appear to lack meanings at this early stage: When asked to give a number (e.g., to give one fish), children initially give a random amount (e.g. Schaeffer, Eggleston, &amp; Scott, 1974; Wynn, 1990). Some months later, children appear to acquire an exact meaning for the word one, and can give one object when asked, while failing to reliably give two when asked. These children are often called one-knowers. Another 6 to 9 months later the children become two-knowers (and can reliably give two objects), then three-knowers several months after that. One by one, children add meanings to their number words in a way that suggests the lack of a productive logic governing these meanings (</w:t>
-      </w:r>
-      <w:proofErr w:type="spellStart"/>
-      <w:r>
-        <w:rPr>
-          <w:sz w:val="24"/>
-          <w:szCs w:val="24"/>
-        </w:rPr>
-        <w:t>Sarnecka</w:t>
-      </w:r>
-      <w:proofErr w:type="spellEnd"/>
-      <w:r>
-        <w:rPr>
-          <w:sz w:val="24"/>
-          <w:szCs w:val="24"/>
-        </w:rPr>
-        <w:t xml:space="preserve"> &amp; Lee, 2009). </w:t>
+        <w:t xml:space="preserve">Moreover, these number words appear to lack meanings at this early stage: When asked to give a number (e.g., to give one fish), children initially give a random amount (e.g. Schaeffer, Eggleston, &amp; Scott, 1974; Wynn, 1990). Some months later, children appear to acquire an exact meaning for the word one, and can give one object when asked, while failing to reliably give two when asked. These children are often called one-knowers. Another 6 to 9 months later the children become two-knowers (and can reliably give two objects), then three-knowers several months after that. One by one, children add meanings to their number words in a way that suggests the lack of a productive logic governing these meanings (Sarnecka &amp; Lee, 2009). </w:t>
       </w:r>
     </w:p>
     <w:p>
@@ -533,135 +410,7 @@
           <w:sz w:val="24"/>
           <w:szCs w:val="24"/>
         </w:rPr>
-        <w:t>While children initially lack a productive rule for understanding number words, a breakthrough appears to happen at around the age of 3 and a half or 4 (in US English-speaking groups), when children appear to realize that they can correctly give any requested number by counting and giving all objects that are implicated in their count. These children are often called “Cardinal Principle Knowers” or CP-knowers. While the time-course varies across language groups, the basic developmental sequence - i.e.,  of progressing through discrete number-knower stages and finally using the counting routine to productively generate any quantity within the child’s count list - has been reported for children learning a variety of languages around the world (</w:t>
-      </w:r>
-      <w:proofErr w:type="spellStart"/>
-      <w:r>
-        <w:rPr>
-          <w:sz w:val="24"/>
-          <w:szCs w:val="24"/>
-        </w:rPr>
-        <w:t>Almoammer</w:t>
-      </w:r>
-      <w:proofErr w:type="spellEnd"/>
-      <w:r>
-        <w:rPr>
-          <w:sz w:val="24"/>
-          <w:szCs w:val="24"/>
-        </w:rPr>
-        <w:t xml:space="preserve"> et al., 2013; Barner, </w:t>
-      </w:r>
-      <w:proofErr w:type="spellStart"/>
-      <w:r>
-        <w:rPr>
-          <w:sz w:val="24"/>
-          <w:szCs w:val="24"/>
-        </w:rPr>
-        <w:t>Libenson</w:t>
-      </w:r>
-      <w:proofErr w:type="spellEnd"/>
-      <w:r>
-        <w:rPr>
-          <w:sz w:val="24"/>
-          <w:szCs w:val="24"/>
-        </w:rPr>
-        <w:t xml:space="preserve">, Cheung, &amp; Takasaki, 2009; Le </w:t>
-      </w:r>
-      <w:proofErr w:type="spellStart"/>
-      <w:r>
-        <w:rPr>
-          <w:sz w:val="24"/>
-          <w:szCs w:val="24"/>
-        </w:rPr>
-        <w:t>Corre</w:t>
-      </w:r>
-      <w:proofErr w:type="spellEnd"/>
-      <w:r>
-        <w:rPr>
-          <w:sz w:val="24"/>
-          <w:szCs w:val="24"/>
-        </w:rPr>
-        <w:t xml:space="preserve">, Li, Huang, Jia, &amp; Carey, 2016; Piantadosi, </w:t>
-      </w:r>
-      <w:proofErr w:type="spellStart"/>
-      <w:r>
-        <w:rPr>
-          <w:sz w:val="24"/>
-          <w:szCs w:val="24"/>
-        </w:rPr>
-        <w:t>Jara</w:t>
-      </w:r>
-      <w:proofErr w:type="spellEnd"/>
-      <w:r>
-        <w:rPr>
-          <w:sz w:val="24"/>
-          <w:szCs w:val="24"/>
-        </w:rPr>
-        <w:t xml:space="preserve">-Ettinger, &amp; Gibson, 2014; </w:t>
-      </w:r>
-      <w:proofErr w:type="spellStart"/>
-      <w:r>
-        <w:rPr>
-          <w:sz w:val="24"/>
-          <w:szCs w:val="24"/>
-        </w:rPr>
-        <w:t>Sarnecka</w:t>
-      </w:r>
-      <w:proofErr w:type="spellEnd"/>
-      <w:r>
-        <w:rPr>
-          <w:sz w:val="24"/>
-          <w:szCs w:val="24"/>
-        </w:rPr>
-        <w:t xml:space="preserve">, </w:t>
-      </w:r>
-      <w:proofErr w:type="spellStart"/>
-      <w:r>
-        <w:rPr>
-          <w:sz w:val="24"/>
-          <w:szCs w:val="24"/>
-        </w:rPr>
-        <w:t>Kamenskaya</w:t>
-      </w:r>
-      <w:proofErr w:type="spellEnd"/>
-      <w:r>
-        <w:rPr>
-          <w:sz w:val="24"/>
-          <w:szCs w:val="24"/>
-        </w:rPr>
-        <w:t xml:space="preserve">, </w:t>
-      </w:r>
-      <w:proofErr w:type="spellStart"/>
-      <w:r>
-        <w:rPr>
-          <w:sz w:val="24"/>
-          <w:szCs w:val="24"/>
-        </w:rPr>
-        <w:t>Yamana</w:t>
-      </w:r>
-      <w:proofErr w:type="spellEnd"/>
-      <w:r>
-        <w:rPr>
-          <w:sz w:val="24"/>
-          <w:szCs w:val="24"/>
-        </w:rPr>
-        <w:t xml:space="preserve">, Ogura, &amp; </w:t>
-      </w:r>
-      <w:proofErr w:type="spellStart"/>
-      <w:r>
-        <w:rPr>
-          <w:sz w:val="24"/>
-          <w:szCs w:val="24"/>
-        </w:rPr>
-        <w:t>Yudovina</w:t>
-      </w:r>
-      <w:proofErr w:type="spellEnd"/>
-      <w:r>
-        <w:rPr>
-          <w:sz w:val="24"/>
-          <w:szCs w:val="24"/>
-        </w:rPr>
-        <w:t xml:space="preserve">, 2007). Also, in bilingual preschoolers, children progress through discrete number-knower stages independently in each language, but generally become CP-knowers at the same time in both languages (Wagner, Kimura, Cheung, &amp; Barner, 2015). What remains unclear, however, is what, exactly, children learn when they become CP-knowers. </w:t>
+        <w:t xml:space="preserve">While children initially lack a productive rule for understanding number words, a breakthrough appears to happen at around the age of 3 and a half or 4 (in US English-speaking groups), when children appear to realize that they can correctly give any requested number by counting and giving all objects that are implicated in their count. These children are often called “Cardinal Principle Knowers” or CP-knowers. While the time-course varies across language groups, the basic developmental sequence - i.e.,  of progressing through discrete number-knower stages and finally using the counting routine to productively generate any quantity within the child’s count list - has been reported for children learning a variety of languages around the world (Almoammer et al., 2013; Barner, Libenson, Cheung, &amp; Takasaki, 2009; Le Corre, Li, Huang, Jia, &amp; Carey, 2016; Piantadosi, Jara-Ettinger, &amp; Gibson, 2014; Sarnecka, Kamenskaya, Yamana, Ogura, &amp; Yudovina, 2007). Also, in bilingual preschoolers, children progress through discrete number-knower stages independently in each language, but generally become CP-knowers at the same time in both languages (Wagner, Kimura, Cheung, &amp; Barner, 2015). What remains unclear, however, is what, exactly, children learn when they become CP-knowers. </w:t>
       </w:r>
     </w:p>
     <w:p>
@@ -677,71 +426,7 @@
           <w:szCs w:val="24"/>
         </w:rPr>
         <w:lastRenderedPageBreak/>
-        <w:t xml:space="preserve">By some accounts, becoming a CP-knower not only involves mastery of an enumeration procedure for set sizes within one’s familiar count list, but also an inductive leap in understanding the meaning and structure of natural numbers. Multiple researchers have argued that, to learn how counting works, children construct a type of analogical mapping between the verbal count list and the ordered set of cardinalities that the list represents, beginning with the numbers one, two, and three (Carey, 2004; </w:t>
-      </w:r>
-      <w:proofErr w:type="spellStart"/>
-      <w:r>
-        <w:rPr>
-          <w:sz w:val="24"/>
-          <w:szCs w:val="24"/>
-        </w:rPr>
-        <w:t>Gentner</w:t>
-      </w:r>
-      <w:proofErr w:type="spellEnd"/>
-      <w:r>
-        <w:rPr>
-          <w:sz w:val="24"/>
-          <w:szCs w:val="24"/>
-        </w:rPr>
-        <w:t xml:space="preserve">, 2010; Schaeffer et al., 1974; Wynn, 1992; for review, see Marchand &amp; Barner, 2018). For example, Wynn (1992) argues that “in order to learn the counting system, children must implicitly make the analogy between the </w:t>
-      </w:r>
-      <w:proofErr w:type="spellStart"/>
-      <w:r>
-        <w:rPr>
-          <w:sz w:val="24"/>
-          <w:szCs w:val="24"/>
-        </w:rPr>
-        <w:t>magnitudinal</w:t>
-      </w:r>
-      <w:proofErr w:type="spellEnd"/>
-      <w:r>
-        <w:rPr>
-          <w:sz w:val="24"/>
-          <w:szCs w:val="24"/>
-        </w:rPr>
-        <w:t xml:space="preserve"> relationships of their own representations of </w:t>
-      </w:r>
-      <w:proofErr w:type="spellStart"/>
-      <w:r>
-        <w:rPr>
-          <w:sz w:val="24"/>
-          <w:szCs w:val="24"/>
-        </w:rPr>
-        <w:t>numerosities</w:t>
-      </w:r>
-      <w:proofErr w:type="spellEnd"/>
-      <w:r>
-        <w:rPr>
-          <w:sz w:val="24"/>
-          <w:szCs w:val="24"/>
-        </w:rPr>
-        <w:t xml:space="preserve">, and the positional relationships of the number words.” (p. 250). Similarly, according to Carey (2004): “Children may here make a wild analogy– that between the order of a particular quantity within an ordered list, and that between this quantity’s order in a series of sets related by additional individuals. If the child recognizes this analogy, they are in a position to make the crucial induction: For any word on the list whose quantificational meaning is known, the next word on the list refers to a set with another individual added.” (p. 67). Following this logic, </w:t>
-      </w:r>
-      <w:proofErr w:type="spellStart"/>
-      <w:r>
-        <w:rPr>
-          <w:sz w:val="24"/>
-          <w:szCs w:val="24"/>
-        </w:rPr>
-        <w:t>Sarnecka</w:t>
-      </w:r>
-      <w:proofErr w:type="spellEnd"/>
-      <w:r>
-        <w:rPr>
-          <w:sz w:val="24"/>
-          <w:szCs w:val="24"/>
-        </w:rPr>
-        <w:t xml:space="preserve"> and Carey (2008) created a measure that they called the Unit Task, in which children were told, e.g., “Ok. I’m putting FOUR frogs in the box”, then saw 1 or 2 items added, and were then asked, “Now is it FIVE or SIX?” (trials included 4+1, 4+2, 5+1, 5+2). They found that children identified as CP-knowers by Wynn’s Give-a-Number task succeeded on 67% of trials overall, whereas subset knowers performed at chance. Based on this, they concluded that becoming a CP-knower involves more than acquiring a procedural rule, and instead marks the moment at which children acquire the successor function. </w:t>
+        <w:t xml:space="preserve">By some accounts, becoming a CP-knower not only involves mastery of an enumeration procedure for set sizes within one’s familiar count list, but also an inductive leap in understanding the meaning and structure of natural numbers. Multiple researchers have argued that, to learn how counting works, children construct a type of analogical mapping between the verbal count list and the ordered set of cardinalities that the list represents, beginning with the numbers one, two, and three (Carey, 2004; Gentner, 2010; Schaeffer et al., 1974; Wynn, 1992; for review, see Marchand &amp; Barner, 2018). For example, Wynn (1992) argues that “in order to learn the counting system, children must implicitly make the analogy between the magnitudinal relationships of their own representations of numerosities, and the positional relationships of the number words.” (p. 250). Similarly, according to Carey (2004): “Children may here make a wild analogy– that between the order of a particular quantity within an ordered list, and that between this quantity’s order in a series of sets related by additional individuals. If the child recognizes this analogy, they are in a position to make the crucial induction: For any word on the list whose quantificational meaning is known, the next word on the list refers to a set with another individual added.” (p. 67). Following this logic, Sarnecka and Carey (2008) created a measure that they called the Unit Task, in which children were told, e.g., “Ok. I’m putting FOUR frogs in the box”, then saw 1 or 2 items added, and were then asked, “Now is it FIVE or SIX?” (trials included 4+1, 4+2, 5+1, 5+2). They found that children identified as CP-knowers by Wynn’s Give-a-Number task succeeded on 67% of trials overall, whereas subset knowers performed at chance. Based on this, they concluded that becoming a CP-knower involves more than acquiring a procedural rule, and instead marks the moment at which children acquire the successor function. </w:t>
       </w:r>
     </w:p>
     <w:p>
@@ -757,39 +442,7 @@
           <w:szCs w:val="24"/>
         </w:rPr>
         <w:lastRenderedPageBreak/>
-        <w:t xml:space="preserve">On this account, the ability to accurately count objects therefore reflects the ability to link cardinal representations with implicit knowledge of a type of logical rule, called the “successor function”, described by logicians and philosophers of mathematics including von Leibniz (1704/1996), Peirce (1881), Dedekind (1888/1963), and </w:t>
-      </w:r>
-      <w:proofErr w:type="spellStart"/>
-      <w:r>
-        <w:rPr>
-          <w:sz w:val="24"/>
-          <w:szCs w:val="24"/>
-        </w:rPr>
-        <w:t>Peano</w:t>
-      </w:r>
-      <w:proofErr w:type="spellEnd"/>
-      <w:r>
-        <w:rPr>
-          <w:sz w:val="24"/>
-          <w:szCs w:val="24"/>
-        </w:rPr>
-        <w:t xml:space="preserve"> (1889) in efforts to construct axioms to define the natural numbers. One such system, commonly referred to as the </w:t>
-      </w:r>
-      <w:proofErr w:type="spellStart"/>
-      <w:r>
-        <w:rPr>
-          <w:sz w:val="24"/>
-          <w:szCs w:val="24"/>
-        </w:rPr>
-        <w:t>Peano</w:t>
-      </w:r>
-      <w:proofErr w:type="spellEnd"/>
-      <w:r>
-        <w:rPr>
-          <w:sz w:val="24"/>
-          <w:szCs w:val="24"/>
-        </w:rPr>
-        <w:t>-Dedekind axioms, include principles akin to those in (1), inter alia (though various notational variants exist):</w:t>
+        <w:t>On this account, the ability to accurately count objects therefore reflects the ability to link cardinal representations with implicit knowledge of a type of logical rule, called the “successor function”, described by logicians and philosophers of mathematics including von Leibniz (1704/1996), Peirce (1881), Dedekind (1888/1963), and Peano (1889) in efforts to construct axioms to define the natural numbers. One such system, commonly referred to as the Peano-Dedekind axioms, include principles akin to those in (1), inter alia (though various notational variants exist):</w:t>
       </w:r>
     </w:p>
     <w:p>
@@ -813,22 +466,7 @@
           <w:szCs w:val="24"/>
         </w:rPr>
         <w:tab/>
-      </w:r>
-      <w:proofErr w:type="spellStart"/>
-      <w:r>
-        <w:rPr>
-          <w:sz w:val="24"/>
-          <w:szCs w:val="24"/>
-        </w:rPr>
-        <w:t>i</w:t>
-      </w:r>
-      <w:proofErr w:type="spellEnd"/>
-      <w:r>
-        <w:rPr>
-          <w:sz w:val="24"/>
-          <w:szCs w:val="24"/>
-        </w:rPr>
-        <w:t>.          1 is a natural number.</w:t>
+        <w:t>i.          1 is a natural number.</w:t>
       </w:r>
     </w:p>
     <w:p>
@@ -851,22 +489,7 @@
           <w:szCs w:val="24"/>
         </w:rPr>
         <w:tab/>
-      </w:r>
-      <w:proofErr w:type="gramStart"/>
-      <w:r>
-        <w:rPr>
-          <w:sz w:val="24"/>
-          <w:szCs w:val="24"/>
-        </w:rPr>
-        <w:t>All natural</w:t>
-      </w:r>
-      <w:proofErr w:type="gramEnd"/>
-      <w:r>
-        <w:rPr>
-          <w:sz w:val="24"/>
-          <w:szCs w:val="24"/>
-        </w:rPr>
-        <w:t xml:space="preserve"> numbers exhibit logical equality (e.g., x=x; if x=y, then y=x, etc.).</w:t>
+        <w:t>All natural numbers exhibit logical equality (e.g., x=x; if x=y, then y=x, etc.).</w:t>
       </w:r>
     </w:p>
     <w:p>
@@ -927,39 +550,7 @@
           <w:sz w:val="24"/>
           <w:szCs w:val="24"/>
         </w:rPr>
-        <w:t xml:space="preserve">Critically, because the </w:t>
-      </w:r>
-      <w:proofErr w:type="spellStart"/>
-      <w:r>
-        <w:rPr>
-          <w:sz w:val="24"/>
-          <w:szCs w:val="24"/>
-        </w:rPr>
-        <w:t>Peano</w:t>
-      </w:r>
-      <w:proofErr w:type="spellEnd"/>
-      <w:r>
-        <w:rPr>
-          <w:sz w:val="24"/>
-          <w:szCs w:val="24"/>
-        </w:rPr>
-        <w:t xml:space="preserve"> axioms state that every natural number has a successor, they generate an infinite number of numbers. Consequently, a child who has implicit knowledge of such rules would be expected to believe that it is always possible to add 1 to a number, and also that numbers never end. Thus, this account predicts that becoming a CP-knower represents a shift from representing numbers as a finite sequence of individual words to understanding them as products of a rule - the successor function - that generates an infinite set of positive integers (for discussion, see </w:t>
-      </w:r>
-      <w:proofErr w:type="spellStart"/>
-      <w:r>
-        <w:rPr>
-          <w:sz w:val="24"/>
-          <w:szCs w:val="24"/>
-        </w:rPr>
-        <w:t>Sarnecka</w:t>
-      </w:r>
-      <w:proofErr w:type="spellEnd"/>
-      <w:r>
-        <w:rPr>
-          <w:sz w:val="24"/>
-          <w:szCs w:val="24"/>
-        </w:rPr>
-        <w:t xml:space="preserve"> &amp; Carey, 2008). </w:t>
+        <w:t xml:space="preserve">Critically, because the Peano axioms state that every natural number has a successor, they generate an infinite number of numbers. Consequently, a child who has implicit knowledge of such rules would be expected to believe that it is always possible to add 1 to a number, and also that numbers never end. Thus, this account predicts that becoming a CP-knower represents a shift from representing numbers as a finite sequence of individual words to understanding them as products of a rule - the successor function - that generates an infinite set of positive integers (for discussion, see Sarnecka &amp; Carey, 2008). </w:t>
       </w:r>
     </w:p>
     <w:p>
@@ -974,23 +565,7 @@
           <w:sz w:val="24"/>
           <w:szCs w:val="24"/>
         </w:rPr>
-        <w:t xml:space="preserve">Does becoming a CP-knower involve learning to reason about cardinalities in terms of a recursive successor function? The results of </w:t>
-      </w:r>
-      <w:proofErr w:type="spellStart"/>
-      <w:r>
-        <w:rPr>
-          <w:sz w:val="24"/>
-          <w:szCs w:val="24"/>
-        </w:rPr>
-        <w:t>Sarnecka</w:t>
-      </w:r>
-      <w:proofErr w:type="spellEnd"/>
-      <w:r>
-        <w:rPr>
-          <w:sz w:val="24"/>
-          <w:szCs w:val="24"/>
-        </w:rPr>
-        <w:t xml:space="preserve"> and Carey (2008) leave open this question, since they don’t test whether children who succeed on the Unit task generalize this knowledge to all numbers in their count list, let alone to all possible numbers. Also, while they showed that CP-knowers outperformed subset knowers on the Unit task, they didn’t show that success on the </w:t>
+        <w:t xml:space="preserve">Does becoming a CP-knower involve learning to reason about cardinalities in terms of a recursive successor function? The results of Sarnecka and Carey (2008) leave open this question, since they don’t test whether children who succeed on the Unit task generalize this knowledge to all numbers in their count list, let alone to all possible numbers. Also, while they showed that CP-knowers outperformed subset knowers on the Unit task, they didn’t show that success on the </w:t>
       </w:r>
       <w:r>
         <w:rPr>
@@ -1013,55 +588,7 @@
           <w:sz w:val="24"/>
           <w:szCs w:val="24"/>
         </w:rPr>
-        <w:t xml:space="preserve">Several subsequent studies have suggested that, if children acquire a rule akin to the successor function, this likely occurs several years later than predicted by </w:t>
-      </w:r>
-      <w:proofErr w:type="spellStart"/>
-      <w:r>
-        <w:rPr>
-          <w:sz w:val="24"/>
-          <w:szCs w:val="24"/>
-        </w:rPr>
-        <w:t>Sarnecka</w:t>
-      </w:r>
-      <w:proofErr w:type="spellEnd"/>
-      <w:r>
-        <w:rPr>
-          <w:sz w:val="24"/>
-          <w:szCs w:val="24"/>
-        </w:rPr>
-        <w:t xml:space="preserve"> and Carey (2008). First, Davidson, </w:t>
-      </w:r>
-      <w:proofErr w:type="spellStart"/>
-      <w:r>
-        <w:rPr>
-          <w:sz w:val="24"/>
-          <w:szCs w:val="24"/>
-        </w:rPr>
-        <w:t>Eng</w:t>
-      </w:r>
-      <w:proofErr w:type="spellEnd"/>
-      <w:r>
-        <w:rPr>
-          <w:sz w:val="24"/>
-          <w:szCs w:val="24"/>
-        </w:rPr>
-        <w:t xml:space="preserve">, and Barner (2012) tested a large group of CP-knowers with the Unit Task, but included a slightly wider range of numbers, extending from 4 to 25. As a proxy for experience with number words, Davidson et al. asked children to count as high as they could, and binned them into low, medium, and high counters, analyzing Unit Task performance only for numbers within each child’s count list. They found that almost all low counters (who could count up to 19) performed at chance on the Unit Task for numbers within their count range despite being CP-knowers, and that only the highest counters (who could count beyond 30) performed systematically well on small numbers. For larger numbers, all groups performed relatively poorly, even when those large numbers were well within their counting range. Similar results were found in a study of bilingual learners (Wagner et al., 2015), and in a training study which found that many CP-knowers lacked successor function knowledge (though CP-knowers were more likely than subset knowers to show improvement over 2-3 weeks of training; </w:t>
-      </w:r>
-      <w:proofErr w:type="spellStart"/>
-      <w:r>
-        <w:rPr>
-          <w:sz w:val="24"/>
-          <w:szCs w:val="24"/>
-        </w:rPr>
-        <w:t>Spaepen</w:t>
-      </w:r>
-      <w:proofErr w:type="spellEnd"/>
-      <w:r>
-        <w:rPr>
-          <w:sz w:val="24"/>
-          <w:szCs w:val="24"/>
-        </w:rPr>
-        <w:t>, Gunderson, Gibson, Goldin-Meadow, &amp; Levine, 2018). Also, children perform still poorer when asked to reason about predecessors in the Unit task (though this may reflect the working memory challenge associated with counting backwards, rather than children’s understanding of how moving up and down the count list relates to number; see Kamins</w:t>
+        <w:t>Several subsequent studies have suggested that, if children acquire a rule akin to the successor function, this likely occurs several years later than predicted by Sarnecka and Carey (2008). First, Davidson, Eng, and Barner (2012) tested a large group of CP-knowers with the Unit Task, but included a slightly wider range of numbers, extending from 4 to 25. As a proxy for experience with number words, Davidson et al. asked children to count as high as they could, and binned them into low, medium, and high counters, analyzing Unit Task performance only for numbers within each child’s count list. They found that almost all low counters (who could count up to 19) performed at chance on the Unit Task for numbers within their count range despite being CP-knowers, and that only the highest counters (who could count beyond 30) performed systematically well on small numbers. For larger numbers, all groups performed relatively poorly, even when those large numbers were well within their counting range. Similar results were found in a study of bilingual learners (Wagner et al., 2015), and in a training study which found that many CP-knowers lacked successor function knowledge (though CP-knowers were more likely than subset knowers to show improvement over 2-3 weeks of training; Spaepen, Gunderson, Gibson, Goldin-Meadow, &amp; Levine, 2018). Also, children perform still poorer when asked to reason about predecessors in the Unit task (though this may reflect the working memory challenge associated with counting backwards, rather than children’s understanding of how moving up and down the count list relates to number; see Kamins</w:t>
       </w:r>
       <w:r>
         <w:rPr>
@@ -1075,23 +602,7 @@
           <w:sz w:val="24"/>
           <w:szCs w:val="24"/>
         </w:rPr>
-        <w:t xml:space="preserve">i, 2015; Sella &amp; </w:t>
-      </w:r>
-      <w:proofErr w:type="spellStart"/>
-      <w:r>
-        <w:rPr>
-          <w:sz w:val="24"/>
-          <w:szCs w:val="24"/>
-        </w:rPr>
-        <w:t>Lucangeli</w:t>
-      </w:r>
-      <w:proofErr w:type="spellEnd"/>
-      <w:r>
-        <w:rPr>
-          <w:sz w:val="24"/>
-          <w:szCs w:val="24"/>
-        </w:rPr>
-        <w:t xml:space="preserve">, </w:t>
+        <w:t xml:space="preserve">i, 2015; Sella &amp; Lucangeli, </w:t>
       </w:r>
       <w:r>
         <w:rPr>
@@ -1129,23 +640,7 @@
           <w:sz w:val="24"/>
           <w:szCs w:val="24"/>
         </w:rPr>
-        <w:t xml:space="preserve">, there is a successor. Instead, it states that every number has a successor, such that numbers are infinite (for similar treatments of the successor function, see e.g. </w:t>
-      </w:r>
-      <w:proofErr w:type="spellStart"/>
-      <w:r>
-        <w:rPr>
-          <w:sz w:val="24"/>
-          <w:szCs w:val="24"/>
-        </w:rPr>
-        <w:t>Decock</w:t>
-      </w:r>
-      <w:proofErr w:type="spellEnd"/>
-      <w:r>
-        <w:rPr>
-          <w:sz w:val="24"/>
-          <w:szCs w:val="24"/>
-        </w:rPr>
-        <w:t xml:space="preserve">, 2008; Wright, 1983). Given that knowledge of particular numbers could plausibly reflect memorized knowledge rather than the application of a productive successor function, Cheung et al. (2017) paired the Unit Task (which tested how children implement the successor function in particular numbers) with an infinity interview first reported by Gelman and colleagues (e.g., Evans, 1983; Hartnett &amp; Gelman, 1998), which tested children’s beliefs about numbers as a class. In this battery, children were asked about the largest number they could name and whether it was the largest possible number, or whether it might be possible to repeatedly add 1 to it. This “successor question” tested whether children believe that numbers can be generated via a +1 rule. Children also answered an “endless question” about whether counting would get them to the end of numbers, or if numbers went on forever. Like earlier studies on this topic (Evans, 1983; Hartnett &amp; Gelman, 1998), Cheung et al. (2017) found that children initially believe that numbers are finite, and that it’s not always possible to add 1, but that by around the age of 6 many undergo a transition and begin to claim that numbers never end. Further, they found that this knowledge </w:t>
+        <w:t xml:space="preserve">, there is a successor. Instead, it states that every number has a successor, such that numbers are infinite (for similar treatments of the successor function, see e.g. Decock, 2008; Wright, 1983). Given that knowledge of particular numbers could plausibly reflect memorized knowledge rather than the application of a productive successor function, Cheung et al. (2017) paired the Unit Task (which tested how children implement the successor function in particular numbers) with an infinity interview first reported by Gelman and colleagues (e.g., Evans, 1983; Hartnett &amp; Gelman, 1998), which tested children’s beliefs about numbers as a class. In this battery, children were asked about the largest number they could name and whether it was the largest possible number, or whether it might be possible to repeatedly add 1 to it. This “successor question” tested whether children believe that numbers can be generated via a +1 rule. Children also answered an “endless question” about whether counting would get them to the end of numbers, or if numbers went on forever. Like earlier studies on this topic (Evans, 1983; Hartnett &amp; Gelman, 1998), Cheung et al. (2017) found that children initially believe that numbers are finite, and that it’s not always possible to add 1, but that by around the age of 6 many undergo a transition and begin to claim that numbers never end. Further, they found that this knowledge </w:t>
       </w:r>
       <w:r>
         <w:rPr>
@@ -1168,39 +663,7 @@
           <w:sz w:val="24"/>
           <w:szCs w:val="24"/>
         </w:rPr>
-        <w:t xml:space="preserve">How might children learn, from knowledge of a finite count list, that numbers exhibit a successor function, and are infinite? Previous studies have found that children’s ability to identify successors for known numbers, as measured by the Unit task, is related to how high they can count (Cheung et al., 2017; Davidson et al., 2012). For example, Cheung et al. (2017) found that children who could count up to at least 80 (many of whom could count even higher) were able to identify the cardinal value of successors for a wide range of known numbers within their count list, whereas children with lower highest counts could only do so reliably for the smallest numbers. This observation suggests at least two mutually compatible explanations for the relationship between counting experience and successor function knowledge. The first possibility is that there is no direct link between how high a child can count and successor knowledge, and that these two outcomes are correlated because they both result from general exposure to number. The second possibility is that there is a more direct causal link between the two: that children’s understanding of how count words are syntactically structured might inform their intuitions regarding successor relations and infinity, and that this structure is only apparent after children have learned to count to relatively large numbers. Specifically, Cheung et al. (2017) noted that when children learn to count in English, they are required to learn a recursive base 10 structure wherein they first count from one to nine, then repeat this one through nine structure with varying degrees of regularity for higher decades, which themselves are generated by multiplying 1-9 by 10 (for related proposals, see Barner, 2017; </w:t>
-      </w:r>
-      <w:proofErr w:type="spellStart"/>
-      <w:r>
-        <w:rPr>
-          <w:sz w:val="24"/>
-          <w:szCs w:val="24"/>
-        </w:rPr>
-        <w:t>Hurford</w:t>
-      </w:r>
-      <w:proofErr w:type="spellEnd"/>
-      <w:r>
-        <w:rPr>
-          <w:sz w:val="24"/>
-          <w:szCs w:val="24"/>
-        </w:rPr>
-        <w:t xml:space="preserve">, 1987; Rule, </w:t>
-      </w:r>
-      <w:proofErr w:type="spellStart"/>
-      <w:r>
-        <w:rPr>
-          <w:sz w:val="24"/>
-          <w:szCs w:val="24"/>
-        </w:rPr>
-        <w:t>Dechter</w:t>
-      </w:r>
-      <w:proofErr w:type="spellEnd"/>
-      <w:r>
-        <w:rPr>
-          <w:sz w:val="24"/>
-          <w:szCs w:val="24"/>
-        </w:rPr>
-        <w:t xml:space="preserve">, &amp; Tenenbaum, 2015; Yang, 2016). Compatible with other cases of morphological learning (e.g., the past tense or plural; Pinker &amp; Ullman, 2002), children may begin by simply memorizing </w:t>
+        <w:t xml:space="preserve">How might children learn, from knowledge of a finite count list, that numbers exhibit a successor function, and are infinite? Previous studies have found that children’s ability to identify successors for known numbers, as measured by the Unit task, is related to how high they can count (Cheung et al., 2017; Davidson et al., 2012). For example, Cheung et al. (2017) found that children who could count up to at least 80 (many of whom could count even higher) were able to identify the cardinal value of successors for a wide range of known numbers within their count list, whereas children with lower highest counts could only do so reliably for the smallest numbers. This observation suggests at least two mutually compatible explanations for the relationship between counting experience and successor function knowledge. The first possibility is that there is no direct link between how high a child can count and successor knowledge, and that these two outcomes are correlated because they both result from general exposure to number. The second possibility is that there is a more direct causal link between the two: that children’s understanding of how count words are syntactically structured might inform their intuitions regarding successor relations and infinity, and that this structure is only apparent after children have learned to count to relatively large numbers. Specifically, Cheung et al. (2017) noted that when children learn to count in English, they are required to learn a recursive base 10 structure wherein they first count from one to nine, then repeat this one through nine structure with varying degrees of regularity for higher decades, which themselves are generated by multiplying 1-9 by 10 (for related proposals, see Barner, 2017; Hurford, 1987; Rule, Dechter, &amp; Tenenbaum, 2015; Yang, 2016). Compatible with other cases of morphological learning (e.g., the past tense or plural; Pinker &amp; Ullman, 2002), children may begin by simply memorizing </w:t>
       </w:r>
       <w:r>
         <w:rPr>
@@ -1269,27 +732,14 @@
             <w:r>
               <w:t xml:space="preserve">Table </w:t>
             </w:r>
-            <w:r>
-              <w:fldChar w:fldCharType="begin"/>
-            </w:r>
-            <w:r>
-              <w:instrText xml:space="preserve"> SEQ Table \* ARABIC </w:instrText>
-            </w:r>
-            <w:r>
-              <w:fldChar w:fldCharType="separate"/>
-            </w:r>
-            <w:r>
-              <w:rPr>
-                <w:noProof/>
-              </w:rPr>
-              <w:t>1</w:t>
-            </w:r>
-            <w:r>
-              <w:rPr>
-                <w:noProof/>
-              </w:rPr>
-              <w:fldChar w:fldCharType="end"/>
-            </w:r>
+            <w:fldSimple w:instr=" SEQ Table \* ARABIC ">
+              <w:r>
+                <w:rPr>
+                  <w:noProof/>
+                </w:rPr>
+                <w:t>1</w:t>
+              </w:r>
+            </w:fldSimple>
             <w:r>
               <w:t>.</w:t>
             </w:r>
@@ -1304,39 +754,7 @@
                 <w:i/>
                 <w:iCs/>
               </w:rPr>
-              <w:t xml:space="preserve">Example of </w:t>
-            </w:r>
-            <w:proofErr w:type="spellStart"/>
-            <w:r>
-              <w:rPr>
-                <w:i/>
-                <w:iCs/>
-              </w:rPr>
-              <w:t>Decade+Unit</w:t>
-            </w:r>
-            <w:proofErr w:type="spellEnd"/>
-            <w:r>
-              <w:rPr>
-                <w:i/>
-                <w:iCs/>
-              </w:rPr>
-              <w:t xml:space="preserve"> Rule for “thirty” and “</w:t>
-            </w:r>
-            <w:proofErr w:type="spellStart"/>
-            <w:r>
-              <w:rPr>
-                <w:i/>
-                <w:iCs/>
-              </w:rPr>
-              <w:t>xty</w:t>
-            </w:r>
-            <w:proofErr w:type="spellEnd"/>
-            <w:r>
-              <w:rPr>
-                <w:i/>
-                <w:iCs/>
-              </w:rPr>
-              <w:t>”</w:t>
+              <w:t>Example of Decade+Unit Rule for “thirty” and “xty”</w:t>
             </w:r>
           </w:p>
         </w:tc>
@@ -1402,13 +820,8 @@
               <w:spacing w:line="240" w:lineRule="auto"/>
               <w:ind w:firstLine="0"/>
             </w:pPr>
-            <w:proofErr w:type="spellStart"/>
-            <w:r>
-              <w:t>Decade+Unit</w:t>
-            </w:r>
-            <w:proofErr w:type="spellEnd"/>
-            <w:r>
-              <w:t xml:space="preserve"> Label</w:t>
+            <w:r>
+              <w:t>Decade+Unit Label</w:t>
             </w:r>
           </w:p>
         </w:tc>
@@ -2073,11 +1486,9 @@
               <w:spacing w:line="240" w:lineRule="auto"/>
               <w:ind w:firstLine="0"/>
             </w:pPr>
-            <w:proofErr w:type="spellStart"/>
             <w:r>
               <w:t>xty</w:t>
             </w:r>
-            <w:proofErr w:type="spellEnd"/>
           </w:p>
         </w:tc>
         <w:tc>
@@ -2117,13 +1528,8 @@
               <w:spacing w:line="240" w:lineRule="auto"/>
               <w:ind w:firstLine="0"/>
             </w:pPr>
-            <w:proofErr w:type="spellStart"/>
-            <w:r>
-              <w:t>xty</w:t>
-            </w:r>
-            <w:proofErr w:type="spellEnd"/>
-            <w:r>
-              <w:t>-n</w:t>
+            <w:r>
+              <w:t>xty-n</w:t>
             </w:r>
           </w:p>
         </w:tc>
@@ -2171,23 +1577,7 @@
           <w:sz w:val="24"/>
           <w:szCs w:val="24"/>
         </w:rPr>
-        <w:t xml:space="preserve">Consistent with this hypothesis, previous studies have found that children who can count beyond 100 are better able to decompose numbers into decades and ones, whereas children who can’t count as high appear to store the count list as a memorized string (Fuson, Richards, &amp; Briars, 1982; Siegler &amp; Robinson, 1982). Also relevant is that children who can’t yet count all the way to 100 nevertheless make errors which suggest some knowledge of rules that structure counting. For example, when asked to count as high as they can, many children stop at decade transitions (Fuson et al., 1982; Siegler &amp; Robinson, 1982; Wright, 1994), with the most frequent being 29 and 39 (Gould, 2017). If children were merely reciting a memorized and unstructured list as they do the alphabet, we might expect the distribution of their errors to be random rather than </w:t>
-      </w:r>
-      <w:proofErr w:type="spellStart"/>
-      <w:r>
-        <w:rPr>
-          <w:sz w:val="24"/>
-          <w:szCs w:val="24"/>
-        </w:rPr>
-        <w:t>at</w:t>
-      </w:r>
-      <w:proofErr w:type="spellEnd"/>
-      <w:r>
-        <w:rPr>
-          <w:sz w:val="24"/>
-          <w:szCs w:val="24"/>
-        </w:rPr>
-        <w:t xml:space="preserve"> decade transitions. Instead, their errors suggest that children have memorized an initial </w:t>
+        <w:t xml:space="preserve">Consistent with this hypothesis, previous studies have found that children who can count beyond 100 are better able to decompose numbers into decades and ones, whereas children who can’t count as high appear to store the count list as a memorized string (Fuson, Richards, &amp; Briars, 1982; Siegler &amp; Robinson, 1982). Also relevant is that children who can’t yet count all the way to 100 nevertheless make errors which suggest some knowledge of rules that structure counting. For example, when asked to count as high as they can, many children stop at decade transitions (Fuson et al., 1982; Siegler &amp; Robinson, 1982; Wright, 1994), with the most frequent being 29 and 39 (Gould, 2017). If children were merely reciting a memorized and unstructured list as they do the alphabet, we might expect the distribution of their errors to be random rather than at decade transitions. Instead, their errors suggest that children have memorized an initial </w:t>
       </w:r>
       <w:r>
         <w:rPr>
@@ -2195,39 +1585,7 @@
           <w:szCs w:val="24"/>
         </w:rPr>
         <w:lastRenderedPageBreak/>
-        <w:t xml:space="preserve">list, e.g., up to 20 or 30, and use some form of morphological rule, like the one described above, to generate numbers up to the next decade transition (which requires memorized knowledge, since in English decade labels are irregular, and can’t be generated from a rule alone). Consistent with this, children exposed to languages with relatively transparent base-10 counting systems, like Mandarin or Cantonese Chinese, appear to count higher and make fewer errors than children learning less transparent counting systems, like English or Welsh (Miller, Smith, Zhu, &amp; Zhang, 1995; Miller &amp; Stigler, 1987; for related work, see </w:t>
-      </w:r>
-      <w:proofErr w:type="spellStart"/>
-      <w:r>
-        <w:rPr>
-          <w:sz w:val="24"/>
-          <w:szCs w:val="24"/>
-        </w:rPr>
-        <w:t>Dowker</w:t>
-      </w:r>
-      <w:proofErr w:type="spellEnd"/>
-      <w:r>
-        <w:rPr>
-          <w:sz w:val="24"/>
-          <w:szCs w:val="24"/>
-        </w:rPr>
-        <w:t xml:space="preserve">, </w:t>
-      </w:r>
-      <w:proofErr w:type="spellStart"/>
-      <w:r>
-        <w:rPr>
-          <w:sz w:val="24"/>
-          <w:szCs w:val="24"/>
-        </w:rPr>
-        <w:t>Bala</w:t>
-      </w:r>
-      <w:proofErr w:type="spellEnd"/>
-      <w:r>
-        <w:rPr>
-          <w:sz w:val="24"/>
-          <w:szCs w:val="24"/>
-        </w:rPr>
-        <w:t xml:space="preserve">, &amp; Lloyd, 2008). Such evidence suggests that children make use of the linguistic structure of their count list to learn rules governing counting. An open question - and the main focus of the present study - is whether learning that number words are compositionally structured might facilitate insights into the conceptual structure of numbers, such as learning the successor function and infinity.  </w:t>
+        <w:t xml:space="preserve">list, e.g., up to 20 or 30, and use some form of morphological rule, like the one described above, to generate numbers up to the next decade transition (which requires memorized knowledge, since in English decade labels are irregular, and can’t be generated from a rule alone). Consistent with this, children exposed to languages with relatively transparent base-10 counting systems, like Mandarin or Cantonese Chinese, appear to count higher and make fewer errors than children learning less transparent counting systems, like English or Welsh (Miller, Smith, Zhu, &amp; Zhang, 1995; Miller &amp; Stigler, 1987; for related work, see Dowker, Bala, &amp; Lloyd, 2008). Such evidence suggests that children make use of the linguistic structure of their count list to learn rules governing counting. An open question - and the main focus of the present study - is whether learning that number words are compositionally structured might facilitate insights into the conceptual structure of numbers, such as learning the successor function and infinity.  </w:t>
       </w:r>
       <w:r>
         <w:rPr>
@@ -2249,23 +1607,7 @@
           <w:sz w:val="24"/>
           <w:szCs w:val="24"/>
         </w:rPr>
-        <w:t xml:space="preserve">Critically, although the successor function logically entails that numbers are infinite, young children may not automatically compute the entailments of their </w:t>
-      </w:r>
-      <w:proofErr w:type="gramStart"/>
-      <w:r>
-        <w:rPr>
-          <w:sz w:val="24"/>
-          <w:szCs w:val="24"/>
-        </w:rPr>
-        <w:t>beliefs, and</w:t>
-      </w:r>
-      <w:proofErr w:type="gramEnd"/>
-      <w:r>
-        <w:rPr>
-          <w:sz w:val="24"/>
-          <w:szCs w:val="24"/>
-        </w:rPr>
-        <w:t xml:space="preserve"> may not infer from their successor knowledge that numbers never end. As noted by Cheung et al. (2017), many children in their study believed that it’s always possible to add 1 to a set but nevertheless believed that numbers must ultimately end (children they called Successor Only Knowers), whereas only a handful of children held the opposite pattern of beliefs - that you can’t always add 1, but that numbers are nevertheless infinite (what they called Endless Only Knowers). Previous studies find the same pattern but report no Endless Only knowers at all (Evans, 1983; Hartnett &amp; Gelman, 1998). Cheung et al. (2017) interpreted this pattern as evidence for a developmental sequence whereby children learn some kind of bounded (item-based) successor rule that applies to a finite list, and only later learn that numbers never end. For example, children may first learn that known numbers exhibit a successor relation by empirically noticing </w:t>
+        <w:t xml:space="preserve">Critically, although the successor function logically entails that numbers are infinite, young children may not automatically compute the entailments of their beliefs, and may not infer from their successor knowledge that numbers never end. As noted by Cheung et al. (2017), many children in their study believed that it’s always possible to add 1 to a set but nevertheless believed that numbers must ultimately end (children they called Successor Only Knowers), whereas only a handful of children held the opposite pattern of beliefs - that you can’t always add 1, but that numbers are nevertheless infinite (what they called Endless Only Knowers). Previous studies find the same pattern but report no Endless Only knowers at all (Evans, 1983; Hartnett &amp; Gelman, 1998). Cheung et al. (2017) interpreted this pattern as evidence for a developmental sequence whereby children learn some kind of bounded (item-based) successor rule that applies to a finite list, and only later learn that numbers never end. For example, children may first learn that known numbers exhibit a successor relation by empirically noticing </w:t>
       </w:r>
       <w:r>
         <w:rPr>
@@ -2273,23 +1615,7 @@
           <w:szCs w:val="24"/>
         </w:rPr>
         <w:lastRenderedPageBreak/>
-        <w:t xml:space="preserve">this relation between familiar </w:t>
-      </w:r>
-      <w:proofErr w:type="gramStart"/>
-      <w:r>
-        <w:rPr>
-          <w:sz w:val="24"/>
-          <w:szCs w:val="24"/>
-        </w:rPr>
-        <w:t>numbers, but</w:t>
-      </w:r>
-      <w:proofErr w:type="gramEnd"/>
-      <w:r>
-        <w:rPr>
-          <w:sz w:val="24"/>
-          <w:szCs w:val="24"/>
-        </w:rPr>
-        <w:t xml:space="preserve"> may make the induction that this function is recursive by learning that </w:t>
+        <w:t xml:space="preserve">this relation between familiar numbers, but may make the induction that this function is recursive by learning that </w:t>
       </w:r>
       <w:r>
         <w:rPr>
@@ -2375,23 +1701,7 @@
           <w:sz w:val="24"/>
           <w:szCs w:val="24"/>
         </w:rPr>
-        <w:t xml:space="preserve">of whether children have acquired a productive rule for generating numbers, we used the Next Number task, in which children were told a number (e.g., “fifty-seven”) and asked to generate the next number in the count sequence (i.e., “What comes next?”). We reasoned that children who understand the decade structure of counting should not merely represent the count list as a single memorized </w:t>
-      </w:r>
-      <w:proofErr w:type="gramStart"/>
-      <w:r>
-        <w:rPr>
-          <w:sz w:val="24"/>
-          <w:szCs w:val="24"/>
-        </w:rPr>
-        <w:t>string, but</w:t>
-      </w:r>
-      <w:proofErr w:type="gramEnd"/>
-      <w:r>
-        <w:rPr>
-          <w:sz w:val="24"/>
-          <w:szCs w:val="24"/>
-        </w:rPr>
-        <w:t xml:space="preserve"> should be able to generate the next number for any decade - i.e., they should exhibit knowledge of how the verbal count list implements the successor function. Based on this, we reasoned that productive knowledge of counting as measured by the Highest Count task should be correlated with performance on the Next Number task. </w:t>
+        <w:t xml:space="preserve">of whether children have acquired a productive rule for generating numbers, we used the Next Number task, in which children were told a number (e.g., “fifty-seven”) and asked to generate the next number in the count sequence (i.e., “What comes next?”). We reasoned that children who understand the decade structure of counting should not merely represent the count list as a single memorized string, but should be able to generate the next number for any decade - i.e., they should exhibit knowledge of how the verbal count list implements the successor function. Based on this, we reasoned that productive knowledge of counting as measured by the Highest Count task should be correlated with performance on the Next Number task. </w:t>
       </w:r>
     </w:p>
     <w:p>
@@ -3054,23 +2364,7 @@
           <w:szCs w:val="24"/>
         </w:rPr>
         <w:lastRenderedPageBreak/>
-        <w:t xml:space="preserve">Counters. To classify children, we used criteria developed in a previously published, pre-registered report (Schneider et al., 2020). In particular, we reasoned that if a child has a productive decade+unit rule, then they should be able to count up to decade labels, but may not know what those decade labels are, and therefore should be expected to make  errors on decade transitions (e.g., 39 to 40). We therefore classified children as Productive if (1) they counted to 99 with three or fewer errors, or (2) they could count at least two decades beyond their initial Decade-Change Error without making more than three errors in those two decades, including any decade-transition errors that elicited a decade prompt. This three-error criterion was developed because it allowed for </w:t>
-      </w:r>
-      <w:proofErr w:type="gramStart"/>
-      <w:r>
-        <w:rPr>
-          <w:sz w:val="24"/>
-          <w:szCs w:val="24"/>
-        </w:rPr>
-        <w:t>two decade</w:t>
-      </w:r>
-      <w:proofErr w:type="gramEnd"/>
-      <w:r>
-        <w:rPr>
-          <w:sz w:val="24"/>
-          <w:szCs w:val="24"/>
-        </w:rPr>
-        <w:t xml:space="preserve"> transition errors, along with a maximum of one mid-decade error. For example, a child whose initial error was at 29 but continued counting with decade prompts to 49 or higher was classified as a Productive Counter, but if they continued to only 39 or made too many errors before getting to 49, they were classified as a Non-Productive Counter.</w:t>
+        <w:t>Counters. To classify children, we used criteria developed in a previously published, pre-registered report (Schneider et al., 2020). In particular, we reasoned that if a child has a productive decade+unit rule, then they should be able to count up to decade labels, but may not know what those decade labels are, and therefore should be expected to make  errors on decade transitions (e.g., 39 to 40). We therefore classified children as Productive if (1) they counted to 99 with three or fewer errors, or (2) they could count at least two decades beyond their initial Decade-Change Error without making more than three errors in those two decades, including any decade-transition errors that elicited a decade prompt. This three-error criterion was developed because it allowed for two decade transition errors, along with a maximum of one mid-decade error. For example, a child whose initial error was at 29 but continued counting with decade prompts to 49 or higher was classified as a Productive Counter, but if they continued to only 39 or made too many errors before getting to 49, they were classified as a Non-Productive Counter.</w:t>
       </w:r>
       <w:r>
         <w:rPr>
@@ -3706,55 +3000,7 @@
           <w:sz w:val="24"/>
           <w:szCs w:val="24"/>
         </w:rPr>
-        <w:t xml:space="preserve">All analyses were conducted in R (version 3.6.0, R Core Team, 2019). Regression models were constructed using either the R base stats package or, for models containing mixed effects, using lme4 (Bates, </w:t>
-      </w:r>
-      <w:proofErr w:type="spellStart"/>
-      <w:r>
-        <w:rPr>
-          <w:sz w:val="24"/>
-          <w:szCs w:val="24"/>
-        </w:rPr>
-        <w:t>Mächler</w:t>
-      </w:r>
-      <w:proofErr w:type="spellEnd"/>
-      <w:r>
-        <w:rPr>
-          <w:sz w:val="24"/>
-          <w:szCs w:val="24"/>
-        </w:rPr>
-        <w:t xml:space="preserve">, </w:t>
-      </w:r>
-      <w:proofErr w:type="spellStart"/>
-      <w:r>
-        <w:rPr>
-          <w:sz w:val="24"/>
-          <w:szCs w:val="24"/>
-        </w:rPr>
-        <w:t>Bolker</w:t>
-      </w:r>
-      <w:proofErr w:type="spellEnd"/>
-      <w:r>
-        <w:rPr>
-          <w:sz w:val="24"/>
-          <w:szCs w:val="24"/>
-        </w:rPr>
-        <w:t xml:space="preserve">, &amp; Walker, 2014). For ease of interpretation, predictor variables were </w:t>
-      </w:r>
-      <w:proofErr w:type="gramStart"/>
-      <w:r>
-        <w:rPr>
-          <w:sz w:val="24"/>
-          <w:szCs w:val="24"/>
-        </w:rPr>
-        <w:t>mean-centered</w:t>
-      </w:r>
-      <w:proofErr w:type="gramEnd"/>
-      <w:r>
-        <w:rPr>
-          <w:sz w:val="24"/>
-          <w:szCs w:val="24"/>
-        </w:rPr>
-        <w:t xml:space="preserve"> for analyses.</w:t>
+        <w:t>All analyses were conducted in R (version 3.6.0, R Core Team, 2019). Regression models were constructed using either the R base stats package or, for models containing mixed effects, using lme4 (Bates, Mächler, Bolker, &amp; Walker, 2014). For ease of interpretation, predictor variables were mean-centered for analyses.</w:t>
       </w:r>
       <w:r>
         <w:rPr>
@@ -3779,15 +3025,7 @@
       <w:bookmarkStart w:id="11" w:name="_2s8eyo1" w:colFirst="0" w:colLast="0"/>
       <w:bookmarkEnd w:id="11"/>
       <w:r>
-        <w:t xml:space="preserve">3.1 Characterizing </w:t>
-      </w:r>
-      <w:proofErr w:type="spellStart"/>
-      <w:r>
-        <w:t>Decade+Unit</w:t>
-      </w:r>
-      <w:proofErr w:type="spellEnd"/>
-      <w:r>
-        <w:t xml:space="preserve"> Productivity</w:t>
+        <w:t>3.1 Characterizing Decade+Unit Productivity</w:t>
       </w:r>
     </w:p>
     <w:p>
@@ -5208,23 +4446,7 @@
           <w:sz w:val="24"/>
           <w:szCs w:val="24"/>
         </w:rPr>
-        <w:t xml:space="preserve">The Productivity classification, above, was one of two measures of decade+unit rule knowledge that we explored in this study. We also tested this using the Next Number task. Here, we asked how our two candidate measures of decade+unit rule knowledge </w:t>
-      </w:r>
-      <w:proofErr w:type="gramStart"/>
-      <w:r>
-        <w:rPr>
-          <w:sz w:val="24"/>
-          <w:szCs w:val="24"/>
-        </w:rPr>
-        <w:t>were</w:t>
-      </w:r>
-      <w:proofErr w:type="gramEnd"/>
-      <w:r>
-        <w:rPr>
-          <w:sz w:val="24"/>
-          <w:szCs w:val="24"/>
-        </w:rPr>
-        <w:t xml:space="preserve"> related to one another. </w:t>
+        <w:t xml:space="preserve">The Productivity classification, above, was one of two measures of decade+unit rule knowledge that we explored in this study. We also tested this using the Next Number task. Here, we asked how our two candidate measures of decade+unit rule knowledge were related to one another. </w:t>
       </w:r>
     </w:p>
     <w:p>
@@ -5272,7 +4494,6 @@
         </w:rPr>
         <w:t xml:space="preserve"> = 26%) on the Next Number task (</w:t>
       </w:r>
-      <w:proofErr w:type="gramStart"/>
       <w:r>
         <w:rPr>
           <w:i/>
@@ -5286,15 +4507,7 @@
           <w:sz w:val="24"/>
           <w:szCs w:val="24"/>
         </w:rPr>
-        <w:t>(</w:t>
-      </w:r>
-      <w:proofErr w:type="gramEnd"/>
-      <w:r>
-        <w:rPr>
-          <w:sz w:val="24"/>
-          <w:szCs w:val="24"/>
-        </w:rPr>
-        <w:t xml:space="preserve">120) = -8.76, </w:t>
+        <w:t xml:space="preserve">(120) = -8.76, </w:t>
       </w:r>
       <w:r>
         <w:rPr>
@@ -7166,9 +6379,32 @@
           <mc:Fallback>
             <w:pict>
               <v:group w14:anchorId="35491F01" id="Group 34" o:spid="_x0000_s1038" style="position:absolute;left:0;text-align:left;margin-left:0;margin-top:0;width:468pt;height:382.8pt;z-index:251679744;mso-position-horizontal:center;mso-position-horizontal-relative:margin;mso-position-vertical:top;mso-position-vertical-relative:margin" coordsize="59436,48615" o:gfxdata="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">
+                <v:shapetype id="_x0000_t75" coordsize="21600,21600" o:spt="75" o:preferrelative="t" path="m@4@5l@4@11@9@11@9@5xe" filled="f" stroked="f">
+                  <v:stroke joinstyle="miter"/>
+                  <v:formulas>
+                    <v:f eqn="if lineDrawn pixelLineWidth 0"/>
+                    <v:f eqn="sum @0 1 0"/>
+                    <v:f eqn="sum 0 0 @1"/>
+                    <v:f eqn="prod @2 1 2"/>
+                    <v:f eqn="prod @3 21600 pixelWidth"/>
+                    <v:f eqn="prod @3 21600 pixelHeight"/>
+                    <v:f eqn="sum @0 0 1"/>
+                    <v:f eqn="prod @6 1 2"/>
+                    <v:f eqn="prod @7 21600 pixelWidth"/>
+                    <v:f eqn="sum @8 21600 0"/>
+                    <v:f eqn="prod @7 21600 pixelHeight"/>
+                    <v:f eqn="sum @10 21600 0"/>
+                  </v:formulas>
+                  <v:path o:extrusionok="f" gradientshapeok="t" o:connecttype="rect"/>
+                  <o:lock v:ext="edit" aspectratio="t"/>
+                </v:shapetype>
                 <v:shape id="Picture 32" o:spid="_x0000_s1039" type="#_x0000_t75" style="position:absolute;width:59436;height:35661;visibility:visible;mso-wrap-style:square" o:gfxdata="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">
                   <v:imagedata r:id="rId18" o:title=""/>
                 </v:shape>
+                <v:shapetype id="_x0000_t202" coordsize="21600,21600" o:spt="202" path="m,l,21600r21600,l21600,xe">
+                  <v:stroke joinstyle="miter"/>
+                  <v:path gradientshapeok="t" o:connecttype="rect"/>
+                </v:shapetype>
                 <v:shape id="Text Box 33" o:spid="_x0000_s1040" type="#_x0000_t202" style="position:absolute;top:36233;width:59436;height:12382;visibility:visible;mso-wrap-style:square;v-text-anchor:top" o:gfxdata="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" stroked="f">
                   <v:textbox style="mso-fit-shape-to-text:t" inset="0,0,0,21.6pt">
                     <w:txbxContent>
@@ -7380,27 +6616,14 @@
             <w:r>
               <w:t xml:space="preserve">Table </w:t>
             </w:r>
-            <w:r>
-              <w:fldChar w:fldCharType="begin"/>
-            </w:r>
-            <w:r>
-              <w:instrText xml:space="preserve"> SEQ Table \* ARABIC </w:instrText>
-            </w:r>
-            <w:r>
-              <w:fldChar w:fldCharType="separate"/>
-            </w:r>
-            <w:r>
-              <w:rPr>
-                <w:noProof/>
-              </w:rPr>
-              <w:t>2</w:t>
-            </w:r>
-            <w:r>
-              <w:rPr>
-                <w:noProof/>
-              </w:rPr>
-              <w:fldChar w:fldCharType="end"/>
-            </w:r>
+            <w:fldSimple w:instr=" SEQ Table \* ARABIC ">
+              <w:r>
+                <w:rPr>
+                  <w:noProof/>
+                </w:rPr>
+                <w:t>2</w:t>
+              </w:r>
+            </w:fldSimple>
           </w:p>
           <w:p>
             <w:pPr>
@@ -8733,25 +7956,27 @@
     <w:p>
       <w:pPr>
         <w:rPr>
-          <w:rFonts w:eastAsia="Courier New"/>
+          <w:color w:val="000000"/>
           <w:sz w:val="24"/>
           <w:szCs w:val="24"/>
         </w:rPr>
       </w:pPr>
       <w:r>
         <w:rPr>
+          <w:rFonts w:eastAsia="Gungsuh"/>
           <w:color w:val="000000"/>
           <w:sz w:val="24"/>
           <w:szCs w:val="24"/>
         </w:rPr>
-        <w:t>For our initial models, predictors included Initial Highest Count, Productivity Group (Productive vs. Non-Productive Counters), and Next Number accuracy (</w:t>
-      </w:r>
-      <w:r>
-        <w:rPr>
-          <w:sz w:val="24"/>
-          <w:szCs w:val="24"/>
-        </w:rPr>
-        <w:t>proportion correct</w:t>
+        <w:t>Once again, our analyses excluded Productive Counters with IHC ≥ 99, so as to obtain a stronger, more conservative test of our hypothesis that Productive knowledge of counting might relate to beliefs about infinity.</w:t>
+      </w:r>
+      <w:r>
+        <w:rPr>
+          <w:sz w:val="24"/>
+          <w:szCs w:val="24"/>
+          <w:vertAlign w:val="superscript"/>
+        </w:rPr>
+        <w:footnoteReference w:id="9"/>
       </w:r>
       <w:r>
         <w:rPr>
@@ -8759,175 +7984,185 @@
           <w:sz w:val="24"/>
           <w:szCs w:val="24"/>
         </w:rPr>
-        <w:t xml:space="preserve">). Any predictor in these initial models that significantly predicted the outcome variable relative to a base model (with age as the only predictor) was added to a final model, to allow comparison among the predictors. </w:t>
-      </w:r>
-      <w:r>
-        <w:rPr>
-          <w:sz w:val="24"/>
-          <w:szCs w:val="24"/>
-        </w:rPr>
-        <w:t xml:space="preserve">Additionally, because Initial Highest Count was significantly correlated with both Productivity Group (χ2(1) = 40.27, </w:t>
-      </w:r>
-      <w:r>
-        <w:rPr>
-          <w:i/>
-          <w:sz w:val="24"/>
-          <w:szCs w:val="24"/>
-        </w:rPr>
-        <w:t>p</w:t>
-      </w:r>
-      <w:r>
-        <w:rPr>
-          <w:sz w:val="24"/>
-          <w:szCs w:val="24"/>
-        </w:rPr>
-        <w:t xml:space="preserve"> &lt; .001) and Next Number accuracy (</w:t>
-      </w:r>
-      <w:r>
-        <w:rPr>
-          <w:i/>
-          <w:sz w:val="24"/>
-          <w:szCs w:val="24"/>
-        </w:rPr>
-        <w:t>r</w:t>
-      </w:r>
-      <w:r>
-        <w:rPr>
-          <w:sz w:val="24"/>
-          <w:szCs w:val="24"/>
-        </w:rPr>
-        <w:t>(88) = .5</w:t>
-      </w:r>
-      <w:r>
-        <w:rPr>
-          <w:sz w:val="24"/>
-          <w:szCs w:val="24"/>
-        </w:rPr>
-        <w:t>9</w:t>
-      </w:r>
-      <w:r>
-        <w:rPr>
-          <w:sz w:val="24"/>
-          <w:szCs w:val="24"/>
-        </w:rPr>
-        <w:t xml:space="preserve">, </w:t>
-      </w:r>
-      <w:r>
-        <w:rPr>
-          <w:i/>
-          <w:sz w:val="24"/>
-          <w:szCs w:val="24"/>
-        </w:rPr>
-        <w:t xml:space="preserve">p </w:t>
-      </w:r>
-      <w:r>
-        <w:rPr>
-          <w:sz w:val="24"/>
-          <w:szCs w:val="24"/>
-        </w:rPr>
-        <w:t xml:space="preserve">&lt; .001), whenever these latter two variables were entered in the final model we also included Initial Highest Count and its interaction in order to test for the role of decade+unit rule </w:t>
-      </w:r>
-      <w:r>
-        <w:rPr>
-          <w:sz w:val="24"/>
-          <w:szCs w:val="24"/>
-        </w:rPr>
-        <w:lastRenderedPageBreak/>
-        <w:t xml:space="preserve">knowledge above and beyond rote counting ability. </w:t>
-      </w:r>
-      <w:r>
-        <w:rPr>
+        <w:t xml:space="preserve"> Thus, we compared Productive Counters with IHC &lt; 99 against Non-Productive Counters (total </w:t>
+      </w:r>
+      <w:r>
+        <w:rPr>
+          <w:i/>
           <w:color w:val="000000"/>
           <w:sz w:val="24"/>
           <w:szCs w:val="24"/>
         </w:rPr>
-        <w:t xml:space="preserve">Models were constructed hierarchically, with model comparisons performed at every step using a Likelihood Ratio Test, and with models selected on the basis of a significant chi-squared statistic and reduced AIC value. </w:t>
-      </w:r>
-      <w:r>
-        <w:rPr>
-          <w:sz w:val="24"/>
-          <w:szCs w:val="24"/>
-        </w:rPr>
-        <w:t xml:space="preserve">For details about model fits and model comparison results, see Tables </w:t>
-      </w:r>
-      <w:r>
-        <w:rPr>
-          <w:sz w:val="24"/>
-          <w:szCs w:val="24"/>
-        </w:rPr>
-        <w:t>3</w:t>
-      </w:r>
-      <w:r>
-        <w:rPr>
-          <w:sz w:val="24"/>
-          <w:szCs w:val="24"/>
-        </w:rPr>
-        <w:t>-</w:t>
-      </w:r>
-      <w:r>
-        <w:rPr>
-          <w:sz w:val="24"/>
-          <w:szCs w:val="24"/>
-        </w:rPr>
-        <w:t>5</w:t>
-      </w:r>
-      <w:r>
-        <w:rPr>
-          <w:sz w:val="24"/>
-          <w:szCs w:val="24"/>
-        </w:rPr>
-        <w:t>.</w:t>
+        <w:t>N</w:t>
+      </w:r>
+      <w:r>
+        <w:rPr>
+          <w:color w:val="000000"/>
+          <w:sz w:val="24"/>
+          <w:szCs w:val="24"/>
+        </w:rPr>
+        <w:t xml:space="preserve"> = 90). </w:t>
       </w:r>
     </w:p>
     <w:p>
       <w:pPr>
         <w:rPr>
+          <w:rFonts w:eastAsia="Courier New"/>
+          <w:sz w:val="24"/>
+          <w:szCs w:val="24"/>
+        </w:rPr>
+      </w:pPr>
+      <w:bookmarkStart w:id="12" w:name="_GoBack"/>
+      <w:bookmarkEnd w:id="12"/>
+      <w:r>
+        <w:rPr>
           <w:color w:val="000000"/>
           <w:sz w:val="24"/>
           <w:szCs w:val="24"/>
         </w:rPr>
+        <w:lastRenderedPageBreak/>
+        <w:t>For our initial models, predictors included Initial Highest Count, Productivity Group (Productive vs. Non-Productive Counters), and Next Number accuracy (</w:t>
+      </w:r>
+      <w:r>
+        <w:rPr>
+          <w:sz w:val="24"/>
+          <w:szCs w:val="24"/>
+        </w:rPr>
+        <w:t>proportion correct</w:t>
+      </w:r>
+      <w:r>
+        <w:rPr>
+          <w:color w:val="000000"/>
+          <w:sz w:val="24"/>
+          <w:szCs w:val="24"/>
+        </w:rPr>
+        <w:t xml:space="preserve">). Any predictor in these initial models that significantly predicted the outcome variable relative to a base model (with age as the only predictor) was added to a final model, to allow comparison among the predictors. </w:t>
+      </w:r>
+      <w:r>
+        <w:rPr>
+          <w:sz w:val="24"/>
+          <w:szCs w:val="24"/>
+        </w:rPr>
+        <w:t xml:space="preserve">Additionally, because Initial Highest Count was significantly correlated with both Productivity Group (χ2(1) = 40.27, </w:t>
+      </w:r>
+      <w:r>
+        <w:rPr>
+          <w:i/>
+          <w:sz w:val="24"/>
+          <w:szCs w:val="24"/>
+        </w:rPr>
+        <w:t>p</w:t>
+      </w:r>
+      <w:r>
+        <w:rPr>
+          <w:sz w:val="24"/>
+          <w:szCs w:val="24"/>
+        </w:rPr>
+        <w:t xml:space="preserve"> &lt; .001) and Next Number accuracy (</w:t>
+      </w:r>
+      <w:r>
+        <w:rPr>
+          <w:i/>
+          <w:sz w:val="24"/>
+          <w:szCs w:val="24"/>
+        </w:rPr>
+        <w:t>r</w:t>
+      </w:r>
+      <w:r>
+        <w:rPr>
+          <w:sz w:val="24"/>
+          <w:szCs w:val="24"/>
+        </w:rPr>
+        <w:t>(88) = .5</w:t>
+      </w:r>
+      <w:r>
+        <w:rPr>
+          <w:sz w:val="24"/>
+          <w:szCs w:val="24"/>
+        </w:rPr>
+        <w:t>9</w:t>
+      </w:r>
+      <w:r>
+        <w:rPr>
+          <w:sz w:val="24"/>
+          <w:szCs w:val="24"/>
+        </w:rPr>
+        <w:t xml:space="preserve">, </w:t>
+      </w:r>
+      <w:r>
+        <w:rPr>
+          <w:i/>
+          <w:sz w:val="24"/>
+          <w:szCs w:val="24"/>
+        </w:rPr>
+        <w:t xml:space="preserve">p </w:t>
+      </w:r>
+      <w:r>
+        <w:rPr>
+          <w:sz w:val="24"/>
+          <w:szCs w:val="24"/>
+        </w:rPr>
+        <w:t xml:space="preserve">&lt; .001), whenever these latter two variables were entered in the final model we also included Initial Highest Count and its interaction in order to test for the role of decade+unit rule knowledge above and beyond rote counting ability. </w:t>
+      </w:r>
+      <w:r>
+        <w:rPr>
+          <w:color w:val="000000"/>
+          <w:sz w:val="24"/>
+          <w:szCs w:val="24"/>
+        </w:rPr>
+        <w:t xml:space="preserve">Models were constructed hierarchically, with model comparisons performed at every step using a Likelihood Ratio Test, and with models selected on the basis of a significant chi-squared statistic and reduced AIC value. </w:t>
+      </w:r>
+      <w:r>
+        <w:rPr>
+          <w:sz w:val="24"/>
+          <w:szCs w:val="24"/>
+        </w:rPr>
+        <w:t xml:space="preserve">For details about model fits and model comparison results, see Tables </w:t>
+      </w:r>
+      <w:r>
+        <w:rPr>
+          <w:sz w:val="24"/>
+          <w:szCs w:val="24"/>
+        </w:rPr>
+        <w:t>3</w:t>
+      </w:r>
+      <w:r>
+        <w:rPr>
+          <w:sz w:val="24"/>
+          <w:szCs w:val="24"/>
+        </w:rPr>
+        <w:t>-</w:t>
+      </w:r>
+      <w:r>
+        <w:rPr>
+          <w:sz w:val="24"/>
+          <w:szCs w:val="24"/>
+        </w:rPr>
+        <w:t>5</w:t>
+      </w:r>
+      <w:r>
+        <w:rPr>
+          <w:sz w:val="24"/>
+          <w:szCs w:val="24"/>
+        </w:rPr>
+        <w:t>.</w:t>
+      </w:r>
+    </w:p>
+    <w:p>
+      <w:pPr>
+        <w:rPr>
+          <w:color w:val="000000"/>
+          <w:sz w:val="24"/>
+          <w:szCs w:val="24"/>
+        </w:rPr>
       </w:pPr>
       <w:r>
         <w:rPr>
-          <w:rFonts w:eastAsia="Gungsuh"/>
           <w:color w:val="000000"/>
           <w:sz w:val="24"/>
           <w:szCs w:val="24"/>
         </w:rPr>
-        <w:t>Once again, our analyses excluded Productive Counters with IHC ≥ 99, so as to obtain a stronger, more conservative test of our hypothesis that Productive knowledge of counting might relate to beliefs about infinity.</w:t>
-      </w:r>
-      <w:r>
-        <w:rPr>
-          <w:sz w:val="24"/>
-          <w:szCs w:val="24"/>
-          <w:vertAlign w:val="superscript"/>
-        </w:rPr>
-        <w:footnoteReference w:id="9"/>
-      </w:r>
-      <w:r>
-        <w:rPr>
-          <w:color w:val="000000"/>
-          <w:sz w:val="24"/>
-          <w:szCs w:val="24"/>
-        </w:rPr>
-        <w:t xml:space="preserve"> Thus, we compared Productive Counters with IHC &lt; 99 against Non-Productive Counters (total </w:t>
-      </w:r>
-      <w:r>
-        <w:rPr>
-          <w:i/>
-          <w:color w:val="000000"/>
-          <w:sz w:val="24"/>
-          <w:szCs w:val="24"/>
-        </w:rPr>
-        <w:t>N</w:t>
-      </w:r>
-      <w:r>
-        <w:rPr>
-          <w:color w:val="000000"/>
-          <w:sz w:val="24"/>
-          <w:szCs w:val="24"/>
-        </w:rPr>
-        <w:t xml:space="preserve"> = 90). Interestingly, in predicting children’s Successor Knowledge (Table 2), none of the three predictors explained a significant proportion of additional variance compared to the base model. In contrast, for models predicting children’s possession of Endless Knowledge (Table 3), Productivity Group explained significant additional variance relative to the base model (</w:t>
+        <w:t>Interestingly, in predicting children’s Successor Knowledge (Table 2), none of the three predictors explained a significant proportion of additional variance compared to the base model. In contrast, for models predicting children’s possession of Endless Knowledge (Table 3), Productivity Group explained significant additional variance relative to the base model (</w:t>
       </w:r>
       <w:r>
         <w:rPr>
@@ -9077,16 +8312,7 @@
           <w:sz w:val="24"/>
           <w:szCs w:val="24"/>
         </w:rPr>
-        <w:t>β</w:t>
-      </w:r>
-      <w:r>
-        <w:rPr>
-          <w:i/>
-          <w:color w:val="000000"/>
-          <w:sz w:val="24"/>
-          <w:szCs w:val="24"/>
-        </w:rPr>
-        <w:t xml:space="preserve"> </w:t>
+        <w:t xml:space="preserve">β </w:t>
       </w:r>
       <w:r>
         <w:rPr>
@@ -9128,7 +8354,15 @@
           <w:sz w:val="24"/>
           <w:szCs w:val="24"/>
         </w:rPr>
-        <w:t xml:space="preserve">uctivity Group remained significant when controlling for Initial Highest Count, although these more complex models did not explain any additional variance (see Table 3 for details). </w:t>
+        <w:t xml:space="preserve">uctivity Group remained significant when controlling for </w:t>
+      </w:r>
+      <w:r>
+        <w:rPr>
+          <w:sz w:val="24"/>
+          <w:szCs w:val="24"/>
+        </w:rPr>
+        <w:lastRenderedPageBreak/>
+        <w:t xml:space="preserve">Initial Highest Count, although these more complex models did not explain any additional variance (see Table 3 for details). </w:t>
       </w:r>
       <w:r>
         <w:rPr>
@@ -9137,17 +8371,7 @@
           <w:szCs w:val="24"/>
           <w:highlight w:val="white"/>
         </w:rPr>
-        <w:t xml:space="preserve">Finally, we constructed </w:t>
-      </w:r>
-      <w:r>
-        <w:rPr>
-          <w:color w:val="222222"/>
-          <w:sz w:val="24"/>
-          <w:szCs w:val="24"/>
-          <w:highlight w:val="white"/>
-        </w:rPr>
-        <w:lastRenderedPageBreak/>
-        <w:t xml:space="preserve">models predicting children’s status as Full Infinity Knowers (Table 4). None of our counting measures (Initial Highest Count, Productivity group, or Next Number accuracy) improved model fit compared to the base model with only age as a predictor. </w:t>
+        <w:t xml:space="preserve">Finally, we constructed models predicting children’s status as Full Infinity Knowers (Table 4). None of our counting measures (Initial Highest Count, Productivity group, or Next Number accuracy) improved model fit compared to the base model with only age as a predictor. </w:t>
       </w:r>
     </w:p>
     <w:p>
@@ -9272,27 +8496,14 @@
             <w:r>
               <w:t xml:space="preserve"> </w:t>
             </w:r>
-            <w:r>
-              <w:fldChar w:fldCharType="begin"/>
-            </w:r>
-            <w:r>
-              <w:instrText xml:space="preserve"> SEQ Table \* ARABIC </w:instrText>
-            </w:r>
-            <w:r>
-              <w:fldChar w:fldCharType="separate"/>
-            </w:r>
-            <w:r>
-              <w:rPr>
-                <w:noProof/>
-              </w:rPr>
-              <w:t>3</w:t>
-            </w:r>
-            <w:r>
-              <w:rPr>
-                <w:noProof/>
-              </w:rPr>
-              <w:fldChar w:fldCharType="end"/>
-            </w:r>
+            <w:fldSimple w:instr=" SEQ Table \* ARABIC ">
+              <w:r>
+                <w:rPr>
+                  <w:noProof/>
+                </w:rPr>
+                <w:t>3</w:t>
+              </w:r>
+            </w:fldSimple>
           </w:p>
         </w:tc>
       </w:tr>
@@ -11167,21 +10378,12 @@
             <w:r>
               <w:br/>
             </w:r>
-            <w:proofErr w:type="spellStart"/>
             <w:r>
               <w:rPr>
                 <w:i/>
                 <w:vertAlign w:val="superscript"/>
               </w:rPr>
-              <w:t>a</w:t>
-            </w:r>
-            <w:proofErr w:type="spellEnd"/>
-            <w:r>
-              <w:rPr>
-                <w:i/>
-                <w:vertAlign w:val="superscript"/>
-              </w:rPr>
-              <w:t xml:space="preserve"> </w:t>
+              <w:t xml:space="preserve">a </w:t>
             </w:r>
             <w:r>
               <w:t>Each initial model was compared against the base model.</w:t>
@@ -14215,21 +13417,12 @@
             <w:r>
               <w:br/>
             </w:r>
-            <w:proofErr w:type="spellStart"/>
             <w:r>
               <w:rPr>
                 <w:i/>
                 <w:vertAlign w:val="superscript"/>
               </w:rPr>
-              <w:t>a</w:t>
-            </w:r>
-            <w:proofErr w:type="spellEnd"/>
-            <w:r>
-              <w:rPr>
-                <w:i/>
-                <w:vertAlign w:val="superscript"/>
-              </w:rPr>
-              <w:t xml:space="preserve"> </w:t>
+              <w:t xml:space="preserve">a </w:t>
             </w:r>
             <w:r>
               <w:t>Each initial model was compared against the base model.</w:t>
@@ -16839,7 +16032,6 @@
               </w:rPr>
               <w:br/>
             </w:r>
-            <w:proofErr w:type="spellStart"/>
             <w:r>
               <w:rPr>
                 <w:i/>
@@ -16847,17 +16039,7 @@
                 <w:szCs w:val="24"/>
                 <w:vertAlign w:val="superscript"/>
               </w:rPr>
-              <w:t>a</w:t>
-            </w:r>
-            <w:proofErr w:type="spellEnd"/>
-            <w:r>
-              <w:rPr>
-                <w:i/>
-                <w:sz w:val="24"/>
-                <w:szCs w:val="24"/>
-                <w:vertAlign w:val="superscript"/>
-              </w:rPr>
-              <w:t xml:space="preserve"> </w:t>
+              <w:t xml:space="preserve">a </w:t>
             </w:r>
             <w:r>
               <w:rPr>
@@ -16895,8 +16077,8 @@
       <w:pPr>
         <w:pStyle w:val="Heading1"/>
       </w:pPr>
-      <w:bookmarkStart w:id="12" w:name="_lnxbz9" w:colFirst="0" w:colLast="0"/>
-      <w:bookmarkEnd w:id="12"/>
+      <w:bookmarkStart w:id="13" w:name="_lnxbz9" w:colFirst="0" w:colLast="0"/>
+      <w:bookmarkEnd w:id="13"/>
       <w:r>
         <w:lastRenderedPageBreak/>
         <w:t>4. Discussion</w:t>
@@ -16932,25 +16114,7 @@
           <w:sz w:val="24"/>
           <w:szCs w:val="24"/>
         </w:rPr>
-        <w:t xml:space="preserve"> natural number has a successor, and that numbers are endless? In this paper, we had two goals. First, we sought to characterize children’s acquisition of productive morphological rules, and when this knowledge emerges in development. Second, we asked how such knowledge might be related to (a) their knowledge of the successor function (i.e., that it’s possible to add +1 to any number), and (b) their beliefs regarding infinity (i.e., that numbers never end). Prior research suggests that how high children can count is related to their ability to identify successor relations for known numbers (e.g., Cheung et al., 2017), leading to the suggestion that counting experience causes children to notice the recursive base-10 structure of the count list, which in turn provides a basis for learning about successor relations and for generating unbounded number words (Barner, 2017; Cheung et al., 2017; Rule, </w:t>
-      </w:r>
-      <w:proofErr w:type="spellStart"/>
-      <w:r>
-        <w:rPr>
-          <w:color w:val="000000"/>
-          <w:sz w:val="24"/>
-          <w:szCs w:val="24"/>
-        </w:rPr>
-        <w:t>Dechter</w:t>
-      </w:r>
-      <w:proofErr w:type="spellEnd"/>
-      <w:r>
-        <w:rPr>
-          <w:color w:val="000000"/>
-          <w:sz w:val="24"/>
-          <w:szCs w:val="24"/>
-        </w:rPr>
-        <w:t xml:space="preserve">, &amp; Tenenbaum, 2015; Yang, 2016). Learning a rule that generates successive number words might lead children to the belief that all numbers have successors, and that numbers never end. Our study found multiple pieces of evidence that some 4- and 5-year-old children, but not others, use a productive rule when counting. Also, we found that Productive counters differed from Non-Productive counters with respect to their understanding of numerical infinity, though, interestingly, not their successor function knowledge, </w:t>
+        <w:t xml:space="preserve"> natural number has a successor, and that numbers are endless? In this paper, we had two goals. First, we sought to characterize children’s acquisition of productive morphological rules, and when this knowledge emerges in development. Second, we asked how such knowledge might be related to (a) their knowledge of the successor function (i.e., that it’s possible to add +1 to any number), and (b) their beliefs regarding infinity (i.e., that numbers never end). Prior research suggests that how high children can count is related to their ability to identify successor relations for known numbers (e.g., Cheung et al., 2017), leading to the suggestion that counting experience causes children to notice the recursive base-10 structure of the count list, which in turn provides a basis for learning about successor relations and for generating unbounded number words (Barner, 2017; Cheung et al., 2017; Rule, Dechter, &amp; Tenenbaum, 2015; Yang, 2016). Learning a rule that generates successive number words might lead children to the belief that all numbers have successors, and that numbers never end. Our study found multiple pieces of evidence that some 4- and 5-year-old children, but not others, use a productive rule when counting. Also, we found that Productive counters differed from Non-Productive counters with respect to their understanding of numerical infinity, though, interestingly, not their successor function knowledge, </w:t>
       </w:r>
       <w:r>
         <w:rPr>
@@ -17116,25 +16280,7 @@
           <w:szCs w:val="24"/>
         </w:rPr>
         <w:lastRenderedPageBreak/>
-        <w:t>Unit task (</w:t>
-      </w:r>
-      <w:proofErr w:type="spellStart"/>
-      <w:r>
-        <w:rPr>
-          <w:color w:val="000000"/>
-          <w:sz w:val="24"/>
-          <w:szCs w:val="24"/>
-        </w:rPr>
-        <w:t>Sarnecka</w:t>
-      </w:r>
-      <w:proofErr w:type="spellEnd"/>
-      <w:r>
-        <w:rPr>
-          <w:color w:val="000000"/>
-          <w:sz w:val="24"/>
-          <w:szCs w:val="24"/>
-        </w:rPr>
-        <w:t xml:space="preserve"> &amp; Carey, 2008), but not whether counting was related to the two beliefs about how numbers behave in general. Our work tested whether counting – specifically learning a productive decade rule – might explain more general intuitions regarding the successor function and infinity. We reasoned that counting might be related to such intuitions in two broad ways. First, it might be the case that, as children are increasingly exposed to numbers, they acquire more knowledge about how those numbers operate (including but not restricted to successor relations), which they may generalize to all numbers, without making a specific connection between learning morphological rules of counting and discovering that numbers are infinite. An alternative, however, is that counting abilities might relate to knowledge of infinity specifically because the morphological rules that govern counting provide rules for generating ever larger numbers. Such rules might provide the basis for the belief that numbers never end. That is, learning the morphological rules may allow children to reason that number words can be productively generated, and thus conclude that numbers are endless. On this view, counting may be separately related to the belief that every number has a successor and to the belief that numbers are endless. </w:t>
+        <w:t xml:space="preserve">Unit task (Sarnecka &amp; Carey, 2008), but not whether counting was related to the two beliefs about how numbers behave in general. Our work tested whether counting – specifically learning a productive decade rule – might explain more general intuitions regarding the successor function and infinity. We reasoned that counting might be related to such intuitions in two broad ways. First, it might be the case that, as children are increasingly exposed to numbers, they acquire more knowledge about how those numbers operate (including but not restricted to successor relations), which they may generalize to all numbers, without making a specific connection between learning morphological rules of counting and discovering that numbers are infinite. An alternative, however, is that counting abilities might relate to knowledge of infinity specifically because the morphological rules that govern counting provide rules for generating ever larger numbers. Such rules might provide the basis for the belief that numbers never end. That is, learning the morphological rules may allow children to reason that number words can be productively generated, and thus conclude that numbers are endless. On this view, counting may be separately related to the belief that every number has a successor and to the belief that numbers are endless. </w:t>
       </w:r>
     </w:p>
     <w:p>
@@ -17150,25 +16296,7 @@
           <w:sz w:val="24"/>
           <w:szCs w:val="24"/>
         </w:rPr>
-        <w:t xml:space="preserve">Our data are compatible with this distinction between successor function and infinity knowledge. Children may learn item-based successor relations early </w:t>
-      </w:r>
-      <w:proofErr w:type="gramStart"/>
-      <w:r>
-        <w:rPr>
-          <w:color w:val="000000"/>
-          <w:sz w:val="24"/>
-          <w:szCs w:val="24"/>
-        </w:rPr>
-        <w:t>on, and</w:t>
-      </w:r>
-      <w:proofErr w:type="gramEnd"/>
-      <w:r>
-        <w:rPr>
-          <w:color w:val="000000"/>
-          <w:sz w:val="24"/>
-          <w:szCs w:val="24"/>
-        </w:rPr>
-        <w:t xml:space="preserve"> may even believe that all</w:t>
+        <w:t>Our data are compatible with this distinction between successor function and infinity knowledge. Children may learn item-based successor relations early on, and may even believe that all</w:t>
       </w:r>
       <w:r>
         <w:rPr>
@@ -17273,7 +16401,6 @@
         </w:rPr>
         <w:t xml:space="preserve">) presents a challenge to current computational models of number word learning. For example, Yang (2016) developed a “Tolerance Principle” which states that children invoke rules for explaining regularities in linguistic input when the number of exceptions or irregularities are below some threshold. According to his model, if there are </w:t>
       </w:r>
-      <w:proofErr w:type="spellStart"/>
       <w:r>
         <w:rPr>
           <w:i/>
@@ -17283,7 +16410,6 @@
         </w:rPr>
         <w:t>N</w:t>
       </w:r>
-      <w:proofErr w:type="spellEnd"/>
       <w:r>
         <w:rPr>
           <w:color w:val="000000"/>
@@ -17324,25 +16450,7 @@
           <w:sz w:val="24"/>
           <w:szCs w:val="24"/>
         </w:rPr>
-        <w:t xml:space="preserve">). In English, the early number words from 1-20 are exceptions to the decade rule, so the Tolerance Principle predicts that children would have to acquire a count list of at least length 72 before inducing a regular rule. Similar estimates in the 60-70 range were obtained by Rule, </w:t>
-      </w:r>
-      <w:proofErr w:type="spellStart"/>
-      <w:r>
-        <w:rPr>
-          <w:color w:val="000000"/>
-          <w:sz w:val="24"/>
-          <w:szCs w:val="24"/>
-        </w:rPr>
-        <w:t>Dechter</w:t>
-      </w:r>
-      <w:proofErr w:type="spellEnd"/>
-      <w:r>
-        <w:rPr>
-          <w:color w:val="000000"/>
-          <w:sz w:val="24"/>
-          <w:szCs w:val="24"/>
-        </w:rPr>
-        <w:t xml:space="preserve"> and Tenenbaum (2015) using a Bayesian architecture for inferring word to quantity mappings. However, our data suggest that some children can acquire a productive counting rule with much less data: the median Initial Highest Count of Productive Counters was only 49 (ignoring those who reached 99 on their own). Future work should reconcile these empirical findings within computational models of number word learning. </w:t>
+        <w:t xml:space="preserve">). In English, the early number words from 1-20 are exceptions to the decade rule, so the Tolerance Principle predicts that children would have to acquire a count list of at least length 72 before inducing a regular rule. Similar estimates in the 60-70 range were obtained by Rule, Dechter and Tenenbaum (2015) using a Bayesian architecture for inferring word to quantity mappings. However, our data suggest that some children can acquire a productive counting rule with much less data: the median Initial Highest Count of Productive Counters was only 49 (ignoring those who reached 99 on their own). Future work should reconcile these empirical findings within computational models of number word learning. </w:t>
       </w:r>
     </w:p>
     <w:p>
@@ -17368,25 +16476,7 @@
           <w:szCs w:val="24"/>
         </w:rPr>
         <w:lastRenderedPageBreak/>
-        <w:t xml:space="preserve">children appreciate ways of generating endlessly more quantities. For example, Singer and </w:t>
-      </w:r>
-      <w:proofErr w:type="spellStart"/>
-      <w:r>
-        <w:rPr>
-          <w:color w:val="000000"/>
-          <w:sz w:val="24"/>
-          <w:szCs w:val="24"/>
-        </w:rPr>
-        <w:t>Voica</w:t>
-      </w:r>
-      <w:proofErr w:type="spellEnd"/>
-      <w:r>
-        <w:rPr>
-          <w:color w:val="000000"/>
-          <w:sz w:val="24"/>
-          <w:szCs w:val="24"/>
-        </w:rPr>
-        <w:t xml:space="preserve"> (2008) describe how a group of 5</w:t>
+        <w:t>children appreciate ways of generating endlessly more quantities. For example, Singer and Voica (2008) describe how a group of 5</w:t>
       </w:r>
       <w:r>
         <w:rPr>
@@ -17482,39 +16572,7 @@
           <w:szCs w:val="24"/>
         </w:rPr>
         <w:lastRenderedPageBreak/>
-        <w:t>the successor of “a billion one” is “a billion two” and that the successor of “</w:t>
-      </w:r>
-      <w:proofErr w:type="spellStart"/>
-      <w:r>
-        <w:rPr>
-          <w:sz w:val="24"/>
-          <w:szCs w:val="24"/>
-        </w:rPr>
-        <w:t>daxy</w:t>
-      </w:r>
-      <w:proofErr w:type="spellEnd"/>
-      <w:r>
-        <w:rPr>
-          <w:sz w:val="24"/>
-          <w:szCs w:val="24"/>
-        </w:rPr>
-        <w:t>-five” is “</w:t>
-      </w:r>
-      <w:proofErr w:type="spellStart"/>
-      <w:r>
-        <w:rPr>
-          <w:sz w:val="24"/>
-          <w:szCs w:val="24"/>
-        </w:rPr>
-        <w:t>daxy</w:t>
-      </w:r>
-      <w:proofErr w:type="spellEnd"/>
-      <w:r>
-        <w:rPr>
-          <w:sz w:val="24"/>
-          <w:szCs w:val="24"/>
-        </w:rPr>
-        <w:t xml:space="preserve">-six”. Recent work testing this prediction has found that children’s ability to count up from these less familiar or novel numbers is correlated with the measures of productivity used here, and is a strong predictor of their performance on a task assessing successor function knowledge (Schneider, Sullivan, Guo, &amp; Barner, </w:t>
+        <w:t xml:space="preserve">the successor of “a billion one” is “a billion two” and that the successor of “daxy-five” is “daxy-six”. Recent work testing this prediction has found that children’s ability to count up from these less familiar or novel numbers is correlated with the measures of productivity used here, and is a strong predictor of their performance on a task assessing successor function knowledge (Schneider, Sullivan, Guo, &amp; Barner, </w:t>
       </w:r>
       <w:r>
         <w:rPr>
@@ -17595,8 +16653,8 @@
         <w:widowControl w:val="0"/>
         <w:ind w:left="480" w:hanging="480"/>
       </w:pPr>
-      <w:bookmarkStart w:id="13" w:name="_xdeze7789lku" w:colFirst="0" w:colLast="0"/>
-      <w:bookmarkEnd w:id="13"/>
+      <w:bookmarkStart w:id="14" w:name="_xdeze7789lku" w:colFirst="0" w:colLast="0"/>
+      <w:bookmarkEnd w:id="14"/>
       <w:r>
         <w:br w:type="page"/>
       </w:r>
@@ -17610,37 +16668,8 @@
         <w:widowControl w:val="0"/>
         <w:ind w:left="480" w:hanging="480"/>
       </w:pPr>
-      <w:proofErr w:type="spellStart"/>
-      <w:r>
-        <w:t>Almoammer</w:t>
-      </w:r>
-      <w:proofErr w:type="spellEnd"/>
-      <w:r>
-        <w:t xml:space="preserve">, A., Sullivan, J., </w:t>
-      </w:r>
-      <w:proofErr w:type="spellStart"/>
-      <w:r>
-        <w:t>Donlan</w:t>
-      </w:r>
-      <w:proofErr w:type="spellEnd"/>
-      <w:r>
-        <w:t xml:space="preserve">, C., </w:t>
-      </w:r>
-      <w:proofErr w:type="spellStart"/>
-      <w:r>
-        <w:t>Marušič</w:t>
-      </w:r>
-      <w:proofErr w:type="spellEnd"/>
-      <w:r>
-        <w:t xml:space="preserve">, F., </w:t>
-      </w:r>
-      <w:proofErr w:type="spellStart"/>
-      <w:r>
-        <w:t>Žaucer</w:t>
-      </w:r>
-      <w:proofErr w:type="spellEnd"/>
-      <w:r>
-        <w:t xml:space="preserve">, R., O’Donnell, T., &amp; Barner, D. (2013). Grammatical morphology as a source of early number word meanings. </w:t>
+      <w:r>
+        <w:t xml:space="preserve">Almoammer, A., Sullivan, J., Donlan, C., Marušič, F., Žaucer, R., O’Donnell, T., &amp; Barner, D. (2013). Grammatical morphology as a source of early number word meanings. </w:t>
       </w:r>
       <w:r>
         <w:rPr>
@@ -17694,15 +16723,7 @@
         <w:ind w:left="480" w:hanging="480"/>
       </w:pPr>
       <w:r>
-        <w:t xml:space="preserve">Barner, D., </w:t>
-      </w:r>
-      <w:proofErr w:type="spellStart"/>
-      <w:r>
-        <w:t>Libenson</w:t>
-      </w:r>
-      <w:proofErr w:type="spellEnd"/>
-      <w:r>
-        <w:t xml:space="preserve">, A., Cheung, P., &amp; Takasaki, M. (2009). Cross-linguistic relations between quantifiers and numerals in language acquisition: Evidence from Japanese. </w:t>
+        <w:t xml:space="preserve">Barner, D., Libenson, A., Cheung, P., &amp; Takasaki, M. (2009). Cross-linguistic relations between quantifiers and numerals in language acquisition: Evidence from Japanese. </w:t>
       </w:r>
       <w:r>
         <w:rPr>
@@ -17729,23 +16750,7 @@
         <w:ind w:left="480" w:hanging="480"/>
       </w:pPr>
       <w:r>
-        <w:t xml:space="preserve">Bates, D., </w:t>
-      </w:r>
-      <w:proofErr w:type="spellStart"/>
-      <w:r>
-        <w:t>Mächler</w:t>
-      </w:r>
-      <w:proofErr w:type="spellEnd"/>
-      <w:r>
-        <w:t xml:space="preserve">, M., </w:t>
-      </w:r>
-      <w:proofErr w:type="spellStart"/>
-      <w:r>
-        <w:t>Bolker</w:t>
-      </w:r>
-      <w:proofErr w:type="spellEnd"/>
-      <w:r>
-        <w:t xml:space="preserve">, B., &amp; Walker, S. (2014). Fitting Linear Mixed-Effects Models using lme4, </w:t>
+        <w:t xml:space="preserve">Bates, D., Mächler, M., Bolker, B., &amp; Walker, S. (2014). Fitting Linear Mixed-Effects Models using lme4, </w:t>
       </w:r>
       <w:r>
         <w:rPr>
@@ -17754,15 +16759,7 @@
         <w:t>67</w:t>
       </w:r>
       <w:r>
-        <w:t>(1). doi:10.18637/</w:t>
-      </w:r>
-      <w:proofErr w:type="gramStart"/>
-      <w:r>
-        <w:t>jss.v067.i</w:t>
-      </w:r>
-      <w:proofErr w:type="gramEnd"/>
-      <w:r>
-        <w:t>01</w:t>
+        <w:t>(1). doi:10.18637/jss.v067.i01</w:t>
       </w:r>
     </w:p>
     <w:p>
@@ -17798,39 +16795,7 @@
         <w:ind w:left="480" w:hanging="480"/>
       </w:pPr>
       <w:r>
-        <w:t xml:space="preserve">Cheung, P., Dale, M., &amp; Le </w:t>
-      </w:r>
-      <w:proofErr w:type="spellStart"/>
-      <w:r>
-        <w:t>Corre</w:t>
-      </w:r>
-      <w:proofErr w:type="spellEnd"/>
-      <w:r>
-        <w:t xml:space="preserve">, M. (2016). A cross-linguistic investigation on the acquisition of complex numerals. In A. </w:t>
-      </w:r>
-      <w:proofErr w:type="spellStart"/>
-      <w:r>
-        <w:t>Papafragou</w:t>
-      </w:r>
-      <w:proofErr w:type="spellEnd"/>
-      <w:r>
-        <w:t xml:space="preserve">, D. </w:t>
-      </w:r>
-      <w:proofErr w:type="spellStart"/>
-      <w:r>
-        <w:t>Grodner</w:t>
-      </w:r>
-      <w:proofErr w:type="spellEnd"/>
-      <w:r>
-        <w:t xml:space="preserve">, D. Mirman, &amp; J. C. </w:t>
-      </w:r>
-      <w:proofErr w:type="spellStart"/>
-      <w:r>
-        <w:t>Trueswell</w:t>
-      </w:r>
-      <w:proofErr w:type="spellEnd"/>
-      <w:r>
-        <w:t xml:space="preserve"> (Eds.), </w:t>
+        <w:t xml:space="preserve">Cheung, P., Dale, M., &amp; Le Corre, M. (2016). A cross-linguistic investigation on the acquisition of complex numerals. In A. Papafragou, D. Grodner, D. Mirman, &amp; J. C. Trueswell (Eds.), </w:t>
       </w:r>
       <w:r>
         <w:rPr>
@@ -17893,15 +16858,7 @@
         <w:ind w:left="480" w:hanging="480"/>
       </w:pPr>
       <w:r>
-        <w:t xml:space="preserve">Davidson, K., </w:t>
-      </w:r>
-      <w:proofErr w:type="spellStart"/>
-      <w:r>
-        <w:t>Eng</w:t>
-      </w:r>
-      <w:proofErr w:type="spellEnd"/>
-      <w:r>
-        <w:t xml:space="preserve">, K., &amp; Barner, D. (2012). Does learning to count involve a semantic induction? </w:t>
+        <w:t xml:space="preserve">Davidson, K., Eng, K., &amp; Barner, D. (2012). Does learning to count involve a semantic induction? </w:t>
       </w:r>
       <w:r>
         <w:rPr>
@@ -17927,13 +16884,8 @@
         <w:widowControl w:val="0"/>
         <w:ind w:left="480" w:hanging="480"/>
       </w:pPr>
-      <w:proofErr w:type="spellStart"/>
-      <w:r>
-        <w:t>Decock</w:t>
-      </w:r>
-      <w:proofErr w:type="spellEnd"/>
-      <w:r>
-        <w:t xml:space="preserve">, L. (2008) The conceptual basis of numerical abilities: one-to-one correspondence versus the successor relation. </w:t>
+      <w:r>
+        <w:t xml:space="preserve">Decock, L. (2008) The conceptual basis of numerical abilities: one-to-one correspondence versus the successor relation. </w:t>
       </w:r>
       <w:r>
         <w:rPr>
@@ -17960,15 +16912,7 @@
         <w:t>Essays on the Theory of Numbers</w:t>
       </w:r>
       <w:r>
-        <w:t xml:space="preserve">. (W.W. </w:t>
-      </w:r>
-      <w:proofErr w:type="spellStart"/>
-      <w:r>
-        <w:t>Beman</w:t>
-      </w:r>
-      <w:proofErr w:type="spellEnd"/>
-      <w:r>
-        <w:t>, Trans.). Dover.</w:t>
+        <w:t>. (W.W. Beman, Trans.). Dover.</w:t>
       </w:r>
     </w:p>
     <w:p>
@@ -17976,21 +16920,8 @@
         <w:widowControl w:val="0"/>
         <w:ind w:left="480" w:hanging="480"/>
       </w:pPr>
-      <w:proofErr w:type="spellStart"/>
-      <w:r>
-        <w:t>Dowker</w:t>
-      </w:r>
-      <w:proofErr w:type="spellEnd"/>
-      <w:r>
-        <w:t xml:space="preserve">, A., </w:t>
-      </w:r>
-      <w:proofErr w:type="spellStart"/>
-      <w:r>
-        <w:t>Bala</w:t>
-      </w:r>
-      <w:proofErr w:type="spellEnd"/>
-      <w:r>
-        <w:t xml:space="preserve">, S., &amp; Lloyd, D. (2008). Linguistic Influences on Mathematical Development: How </w:t>
+      <w:r>
+        <w:t xml:space="preserve">Dowker, A., Bala, S., &amp; Lloyd, D. (2008). Linguistic Influences on Mathematical Development: How </w:t>
       </w:r>
       <w:r>
         <w:lastRenderedPageBreak/>
@@ -18048,23 +16979,7 @@
         <w:ind w:left="480" w:hanging="480"/>
       </w:pPr>
       <w:r>
-        <w:t xml:space="preserve">Frye, D., </w:t>
-      </w:r>
-      <w:proofErr w:type="spellStart"/>
-      <w:r>
-        <w:t>Baroody</w:t>
-      </w:r>
-      <w:proofErr w:type="spellEnd"/>
-      <w:r>
-        <w:t xml:space="preserve">, A. J., </w:t>
-      </w:r>
-      <w:proofErr w:type="spellStart"/>
-      <w:r>
-        <w:t>Burchinal</w:t>
-      </w:r>
-      <w:proofErr w:type="spellEnd"/>
-      <w:r>
-        <w:t xml:space="preserve">, M., Carver, S. M., Jordan, N. C., &amp; McDowell, J. (2013). </w:t>
+        <w:t xml:space="preserve">Frye, D., Baroody, A. J., Burchinal, M., Carver, S. M., Jordan, N. C., &amp; McDowell, J. (2013). </w:t>
       </w:r>
       <w:r>
         <w:rPr>
@@ -18081,8 +16996,6 @@
         <w:widowControl w:val="0"/>
         <w:ind w:left="480" w:hanging="480"/>
       </w:pPr>
-      <w:bookmarkStart w:id="14" w:name="_GoBack"/>
-      <w:bookmarkEnd w:id="14"/>
       <w:r>
         <w:t xml:space="preserve">Fuson, K. C., Richards, J., &amp; Briars, D. J. (1982). The acquisition and elaboration of the number word sequence. In </w:t>
       </w:r>
@@ -18102,15 +17015,7 @@
         <w:ind w:left="480" w:hanging="480"/>
       </w:pPr>
       <w:r>
-        <w:t xml:space="preserve">Gelman, R., &amp; </w:t>
-      </w:r>
-      <w:proofErr w:type="spellStart"/>
-      <w:r>
-        <w:t>Gallistel</w:t>
-      </w:r>
-      <w:proofErr w:type="spellEnd"/>
-      <w:r>
-        <w:t xml:space="preserve">, C. R. (1978). </w:t>
+        <w:t xml:space="preserve">Gelman, R., &amp; Gallistel, C. R. (1978). </w:t>
       </w:r>
       <w:r>
         <w:rPr>
@@ -18127,13 +17032,8 @@
         <w:widowControl w:val="0"/>
         <w:ind w:left="480" w:hanging="480"/>
       </w:pPr>
-      <w:proofErr w:type="spellStart"/>
-      <w:r>
-        <w:t>Gentner</w:t>
-      </w:r>
-      <w:proofErr w:type="spellEnd"/>
-      <w:r>
-        <w:t xml:space="preserve">, D. (2010). Bootstrapping the Mind: Analogical Processes and Symbol Systems. </w:t>
+      <w:r>
+        <w:t xml:space="preserve">Gentner, D. (2010). Bootstrapping the Mind: Analogical Processes and Symbol Systems. </w:t>
       </w:r>
       <w:r>
         <w:rPr>
@@ -18186,45 +17086,8 @@
         <w:widowControl w:val="0"/>
         <w:ind w:left="480" w:hanging="480"/>
       </w:pPr>
-      <w:proofErr w:type="spellStart"/>
-      <w:r>
-        <w:t>Grotenhuis</w:t>
-      </w:r>
-      <w:proofErr w:type="spellEnd"/>
-      <w:r>
-        <w:t xml:space="preserve">, M., Pelzer, B., </w:t>
-      </w:r>
-      <w:proofErr w:type="spellStart"/>
-      <w:r>
-        <w:t>Eisinga</w:t>
-      </w:r>
-      <w:proofErr w:type="spellEnd"/>
-      <w:r>
-        <w:t xml:space="preserve">, R., </w:t>
-      </w:r>
-      <w:proofErr w:type="spellStart"/>
-      <w:r>
-        <w:t>Nieuwenhuis</w:t>
-      </w:r>
-      <w:proofErr w:type="spellEnd"/>
-      <w:r>
-        <w:t>, R., Schmidt-</w:t>
-      </w:r>
-      <w:proofErr w:type="spellStart"/>
-      <w:r>
-        <w:t>Catran</w:t>
-      </w:r>
-      <w:proofErr w:type="spellEnd"/>
-      <w:r>
-        <w:t xml:space="preserve">, A., &amp; </w:t>
-      </w:r>
-      <w:proofErr w:type="spellStart"/>
-      <w:r>
-        <w:t>Konig</w:t>
-      </w:r>
-      <w:proofErr w:type="spellEnd"/>
-      <w:r>
-        <w:t xml:space="preserve">, R. (2017). When size matters: advantages of weighted effect coding in observational studies. </w:t>
+      <w:r>
+        <w:t xml:space="preserve">Grotenhuis, M., Pelzer, B., Eisinga, R., Nieuwenhuis, R., Schmidt-Catran, A., &amp; Konig, R. (2017). When size matters: advantages of weighted effect coding in observational studies. </w:t>
       </w:r>
       <w:r>
         <w:rPr>
@@ -18317,13 +17180,8 @@
         <w:widowControl w:val="0"/>
         <w:ind w:left="480" w:hanging="480"/>
       </w:pPr>
-      <w:proofErr w:type="spellStart"/>
-      <w:r>
-        <w:t>Hurford</w:t>
-      </w:r>
-      <w:proofErr w:type="spellEnd"/>
-      <w:r>
-        <w:t xml:space="preserve">, J. R. (1975). </w:t>
+      <w:r>
+        <w:t xml:space="preserve">Hurford, J. R. (1975). </w:t>
       </w:r>
       <w:r>
         <w:rPr>
@@ -18359,15 +17217,7 @@
         <w:ind w:left="480" w:hanging="480"/>
       </w:pPr>
       <w:r>
-        <w:t xml:space="preserve">Le </w:t>
-      </w:r>
-      <w:proofErr w:type="spellStart"/>
-      <w:r>
-        <w:t>Corre</w:t>
-      </w:r>
-      <w:proofErr w:type="spellEnd"/>
-      <w:r>
-        <w:t xml:space="preserve">, M., Li, P., Huang, B. H., Jia, G., &amp; Carey, S. (2016). Numerical morphology supports early number word learning: Evidence from a comparison of young Mandarin and English learners. </w:t>
+        <w:t xml:space="preserve">Le Corre, M., Li, P., Huang, B. H., Jia, G., &amp; Carey, S. (2016). Numerical morphology supports early number word learning: Evidence from a comparison of young Mandarin and English learners. </w:t>
       </w:r>
       <w:r>
         <w:rPr>
@@ -18493,15 +17343,7 @@
         <w:ind w:left="480" w:hanging="480"/>
       </w:pPr>
       <w:r>
-        <w:t xml:space="preserve">Piantadosi, S. T., </w:t>
-      </w:r>
-      <w:proofErr w:type="spellStart"/>
-      <w:r>
-        <w:t>Jara</w:t>
-      </w:r>
-      <w:proofErr w:type="spellEnd"/>
-      <w:r>
-        <w:t xml:space="preserve">-Ettinger, J., &amp; Gibson, E. (2014). Children’s learning of number words in an indigenous farming-foraging group. </w:t>
+        <w:t xml:space="preserve">Piantadosi, S. T., Jara-Ettinger, J., &amp; Gibson, E. (2014). Children’s learning of number words in an indigenous farming-foraging group. </w:t>
       </w:r>
       <w:r>
         <w:rPr>
@@ -18546,15 +17388,7 @@
         <w:ind w:left="480" w:hanging="480"/>
       </w:pPr>
       <w:r>
-        <w:t xml:space="preserve">Rule, J., </w:t>
-      </w:r>
-      <w:proofErr w:type="spellStart"/>
-      <w:r>
-        <w:t>Dechter</w:t>
-      </w:r>
-      <w:proofErr w:type="spellEnd"/>
-      <w:r>
-        <w:t xml:space="preserve">, E., &amp; Tenenbaum, J. B. (2015). Representing and learning a large system of number concepts with latent predicate networks. </w:t>
+        <w:t xml:space="preserve">Rule, J., Dechter, E., &amp; Tenenbaum, J. B. (2015). Representing and learning a large system of number concepts with latent predicate networks. </w:t>
       </w:r>
       <w:r>
         <w:rPr>
@@ -18571,13 +17405,8 @@
         <w:widowControl w:val="0"/>
         <w:ind w:left="480" w:hanging="480"/>
       </w:pPr>
-      <w:proofErr w:type="spellStart"/>
-      <w:r>
-        <w:t>Sarnecka</w:t>
-      </w:r>
-      <w:proofErr w:type="spellEnd"/>
-      <w:r>
-        <w:t xml:space="preserve">, B. W., &amp; Carey, S. (2008). How counting represents number: what children must learn and when they learn it. </w:t>
+      <w:r>
+        <w:t xml:space="preserve">Sarnecka, B. W., &amp; Carey, S. (2008). How counting represents number: what children must learn and when they learn it. </w:t>
       </w:r>
       <w:r>
         <w:rPr>
@@ -18603,38 +17432,9 @@
         <w:widowControl w:val="0"/>
         <w:ind w:left="480" w:hanging="480"/>
       </w:pPr>
-      <w:proofErr w:type="spellStart"/>
       <w:r>
         <w:lastRenderedPageBreak/>
-        <w:t>Sarnecka</w:t>
-      </w:r>
-      <w:proofErr w:type="spellEnd"/>
-      <w:r>
-        <w:t xml:space="preserve">, B. W., </w:t>
-      </w:r>
-      <w:proofErr w:type="spellStart"/>
-      <w:r>
-        <w:t>Kamenskaya</w:t>
-      </w:r>
-      <w:proofErr w:type="spellEnd"/>
-      <w:r>
-        <w:t xml:space="preserve">, V. G., </w:t>
-      </w:r>
-      <w:proofErr w:type="spellStart"/>
-      <w:r>
-        <w:t>Yamana</w:t>
-      </w:r>
-      <w:proofErr w:type="spellEnd"/>
-      <w:r>
-        <w:t xml:space="preserve">, Y., Ogura, T., &amp; </w:t>
-      </w:r>
-      <w:proofErr w:type="spellStart"/>
-      <w:r>
-        <w:t>Yudovina</w:t>
-      </w:r>
-      <w:proofErr w:type="spellEnd"/>
-      <w:r>
-        <w:t xml:space="preserve">, Y. B. (2007). From grammatical number to exact numbers: Early meanings of ‘one’, ‘two’, and ‘three’ in English, Russian, and Japanese. </w:t>
+        <w:t xml:space="preserve">Sarnecka, B. W., Kamenskaya, V. G., Yamana, Y., Ogura, T., &amp; Yudovina, Y. B. (2007). From grammatical number to exact numbers: Early meanings of ‘one’, ‘two’, and ‘three’ in English, Russian, and Japanese. </w:t>
       </w:r>
       <w:r>
         <w:rPr>
@@ -18660,13 +17460,8 @@
         <w:widowControl w:val="0"/>
         <w:ind w:left="480" w:hanging="480"/>
       </w:pPr>
-      <w:proofErr w:type="spellStart"/>
-      <w:r>
-        <w:t>Sarnecka</w:t>
-      </w:r>
-      <w:proofErr w:type="spellEnd"/>
-      <w:r>
-        <w:t xml:space="preserve">, B. W., &amp; Lee, M. D. (2009). Levels of number knowledge during early childhood. </w:t>
+      <w:r>
+        <w:t xml:space="preserve">Sarnecka, B. W., &amp; Lee, M. D. (2009). Levels of number knowledge during early childhood. </w:t>
       </w:r>
       <w:r>
         <w:rPr>
@@ -18720,39 +17515,7 @@
         <w:ind w:left="480" w:hanging="480"/>
       </w:pPr>
       <w:r>
-        <w:t xml:space="preserve">Schneider, R. M., Sullivan, J., </w:t>
-      </w:r>
-      <w:proofErr w:type="spellStart"/>
-      <w:r>
-        <w:t>Marušič</w:t>
-      </w:r>
-      <w:proofErr w:type="spellEnd"/>
-      <w:r>
-        <w:t xml:space="preserve">, F., </w:t>
-      </w:r>
-      <w:proofErr w:type="spellStart"/>
-      <w:r>
-        <w:t>Žaucer</w:t>
-      </w:r>
-      <w:proofErr w:type="spellEnd"/>
-      <w:r>
-        <w:t xml:space="preserve">, R., Biswas, P., </w:t>
-      </w:r>
-      <w:proofErr w:type="spellStart"/>
-      <w:r>
-        <w:t>Mišmaš</w:t>
-      </w:r>
-      <w:proofErr w:type="spellEnd"/>
-      <w:r>
-        <w:t xml:space="preserve">, P., </w:t>
-      </w:r>
-      <w:proofErr w:type="spellStart"/>
-      <w:r>
-        <w:t>Plesničar</w:t>
-      </w:r>
-      <w:proofErr w:type="spellEnd"/>
-      <w:r>
-        <w:t xml:space="preserve">, V., &amp; Barner, D. (2020). Do children use language structure to discover the recursive rules of counting? </w:t>
+        <w:t xml:space="preserve">Schneider, R. M., Sullivan, J., Marušič, F., Žaucer, R., Biswas, P., Mišmaš, P., Plesničar, V., &amp; Barner, D. (2020). Do children use language structure to discover the recursive rules of counting? </w:t>
       </w:r>
       <w:r>
         <w:rPr>
@@ -18779,15 +17542,7 @@
         <w:ind w:left="480" w:hanging="480"/>
       </w:pPr>
       <w:r>
-        <w:t xml:space="preserve">Sella, F. &amp; </w:t>
-      </w:r>
-      <w:proofErr w:type="spellStart"/>
-      <w:r>
-        <w:t>Lucangeli</w:t>
-      </w:r>
-      <w:proofErr w:type="spellEnd"/>
-      <w:r>
-        <w:t xml:space="preserve">, D. (2020). The knowledge of the preceding number reveals a mature understanding of the number sequence. </w:t>
+        <w:t xml:space="preserve">Sella, F. &amp; Lucangeli, D. (2020). The knowledge of the preceding number reveals a mature understanding of the number sequence. </w:t>
       </w:r>
       <w:r>
         <w:rPr>
@@ -18832,15 +17587,7 @@
         <w:ind w:left="480" w:hanging="480"/>
       </w:pPr>
       <w:r>
-        <w:t xml:space="preserve">Singer, F. M., &amp; </w:t>
-      </w:r>
-      <w:proofErr w:type="spellStart"/>
-      <w:r>
-        <w:t>Voica</w:t>
-      </w:r>
-      <w:proofErr w:type="spellEnd"/>
-      <w:r>
-        <w:t xml:space="preserve">, C. (2008). Between perception and intuition: Learning about infinity. </w:t>
+        <w:t xml:space="preserve">Singer, F. M., &amp; Voica, C. (2008). Between perception and intuition: Learning about infinity. </w:t>
       </w:r>
       <w:r>
         <w:rPr>
@@ -18893,13 +17640,8 @@
         <w:widowControl w:val="0"/>
         <w:ind w:left="480" w:hanging="480"/>
       </w:pPr>
-      <w:proofErr w:type="spellStart"/>
-      <w:r>
-        <w:t>Spaepen</w:t>
-      </w:r>
-      <w:proofErr w:type="spellEnd"/>
-      <w:r>
-        <w:t xml:space="preserve">, E., Gunderson, E. A., Gibson, D., Goldin-Meadow, S., &amp; Levine, S. C. (2018). Meaning before order: Cardinal principle knowledge predicts improvement in understanding the successor principle and exact ordering. </w:t>
+      <w:r>
+        <w:t xml:space="preserve">Spaepen, E., Gunderson, E. A., Gibson, D., Goldin-Meadow, S., &amp; Levine, S. C. (2018). Meaning before order: Cardinal principle knowledge predicts improvement in understanding the successor principle and exact ordering. </w:t>
       </w:r>
       <w:r>
         <w:rPr>
@@ -18972,15 +17714,7 @@
         <w:ind w:left="480" w:hanging="480"/>
       </w:pPr>
       <w:r>
-        <w:t xml:space="preserve">Wright, C. (1983) </w:t>
-      </w:r>
-      <w:proofErr w:type="spellStart"/>
-      <w:r>
-        <w:t>Frege’s</w:t>
-      </w:r>
-      <w:proofErr w:type="spellEnd"/>
-      <w:r>
-        <w:t xml:space="preserve"> Conception of Numbers as Objects. Aberdeen University Press</w:t>
+        <w:t>Wright, C. (1983) Frege’s Conception of Numbers as Objects. Aberdeen University Press</w:t>
       </w:r>
     </w:p>
     <w:p>
@@ -19277,21 +18011,7 @@
         <w:rPr>
           <w:color w:val="000000"/>
         </w:rPr>
-        <w:t xml:space="preserve"> Continuous variables were mean-centered and scaled by 1 standard deviation. Categorical variables (all binary in this paper) were also mean-centered and weighted by their group counts (i.e. weighted effect coding, see </w:t>
-      </w:r>
-      <w:proofErr w:type="spellStart"/>
-      <w:r>
-        <w:rPr>
-          <w:color w:val="000000"/>
-        </w:rPr>
-        <w:t>Grotenhuis</w:t>
-      </w:r>
-      <w:proofErr w:type="spellEnd"/>
-      <w:r>
-        <w:rPr>
-          <w:color w:val="000000"/>
-        </w:rPr>
-        <w:t xml:space="preserve"> et al., 2017). This allows regression coefficients to be interpreted as standardized main effects and to be compared across models.</w:t>
+        <w:t xml:space="preserve"> Continuous variables were mean-centered and scaled by 1 standard deviation. Categorical variables (all binary in this paper) were also mean-centered and weighted by their group counts (i.e. weighted effect coding, see Grotenhuis et al., 2017). This allows regression coefficients to be interpreted as standardized main effects and to be compared across models.</w:t>
       </w:r>
     </w:p>
     <w:p>
@@ -19408,6 +18128,7 @@
       <w:r>
         <w:rPr>
           <w:color w:val="000000"/>
+          <w:vertAlign w:val="superscript"/>
         </w:rPr>
         <w:footnoteRef/>
       </w:r>
@@ -20977,7 +19698,7 @@
 </file>
 
 <file path=customXml/itemProps1.xml><?xml version="1.0" encoding="utf-8"?>
-<ds:datastoreItem xmlns:ds="http://schemas.openxmlformats.org/officeDocument/2006/customXml" ds:itemID="{7EE3CF86-9F23-0E45-9821-3CB49C4AF5BA}">
+<ds:datastoreItem xmlns:ds="http://schemas.openxmlformats.org/officeDocument/2006/customXml" ds:itemID="{97DD2981-A8F4-1C41-BD80-CB812884FE1C}">
   <ds:schemaRefs>
     <ds:schemaRef ds:uri="http://schemas.openxmlformats.org/officeDocument/2006/bibliography"/>
   </ds:schemaRefs>

</xml_diff>

<commit_message>
Final manuscript, supplemental, response letter, and tracked revisions, OSF disclosure
</commit_message>
<xml_diff>
--- a/manuscript/Infinity-Manuscript.docx
+++ b/manuscript/Infinity-Manuscript.docx
@@ -52,7 +52,19 @@
         <w:t>,*</w:t>
       </w:r>
       <w:r>
-        <w:t>, Pierina Cheung</w:t>
+        <w:t xml:space="preserve">, </w:t>
+      </w:r>
+      <w:proofErr w:type="spellStart"/>
+      <w:r>
+        <w:t>Pierina</w:t>
+      </w:r>
+      <w:proofErr w:type="spellEnd"/>
+      <w:r>
+        <w:t xml:space="preserve"> </w:t>
+      </w:r>
+      <w:proofErr w:type="spellStart"/>
+      <w:r>
+        <w:t>Cheung</w:t>
       </w:r>
       <w:r>
         <w:rPr>
@@ -60,8 +72,13 @@
         </w:rPr>
         <w:t>b</w:t>
       </w:r>
-      <w:r>
-        <w:t>, Rose M. Schneider</w:t>
+      <w:proofErr w:type="spellEnd"/>
+      <w:r>
+        <w:t xml:space="preserve">, Rose M. </w:t>
+      </w:r>
+      <w:proofErr w:type="spellStart"/>
+      <w:r>
+        <w:t>Schneider</w:t>
       </w:r>
       <w:r>
         <w:rPr>
@@ -69,8 +86,13 @@
         </w:rPr>
         <w:t>a</w:t>
       </w:r>
-      <w:r>
-        <w:t>, Jessica Sullivan</w:t>
+      <w:proofErr w:type="spellEnd"/>
+      <w:r>
+        <w:t xml:space="preserve">, Jessica </w:t>
+      </w:r>
+      <w:proofErr w:type="spellStart"/>
+      <w:r>
+        <w:t>Sullivan</w:t>
       </w:r>
       <w:r>
         <w:rPr>
@@ -78,8 +100,13 @@
         </w:rPr>
         <w:t>c</w:t>
       </w:r>
-      <w:r>
-        <w:t>, &amp; David Barner</w:t>
+      <w:proofErr w:type="spellEnd"/>
+      <w:r>
+        <w:t xml:space="preserve">, &amp; David </w:t>
+      </w:r>
+      <w:proofErr w:type="spellStart"/>
+      <w:r>
+        <w:t>Barner</w:t>
       </w:r>
       <w:r>
         <w:rPr>
@@ -87,6 +114,7 @@
         </w:rPr>
         <w:t>a</w:t>
       </w:r>
+      <w:proofErr w:type="spellEnd"/>
     </w:p>
     <w:p>
       <w:pPr>
@@ -102,6 +130,7 @@
       <w:pPr>
         <w:jc w:val="center"/>
       </w:pPr>
+      <w:proofErr w:type="spellStart"/>
       <w:r>
         <w:rPr>
           <w:vertAlign w:val="superscript"/>
@@ -109,13 +138,18 @@
         <w:t>a</w:t>
       </w:r>
       <w:r>
-        <w:t>University of California San Diego, La Jolla, CA 92093, USA</w:t>
+        <w:t>University</w:t>
+      </w:r>
+      <w:proofErr w:type="spellEnd"/>
+      <w:r>
+        <w:t xml:space="preserve"> of California San Diego, La Jolla, CA 92093, USA</w:t>
       </w:r>
     </w:p>
     <w:p>
       <w:pPr>
         <w:jc w:val="center"/>
       </w:pPr>
+      <w:proofErr w:type="spellStart"/>
       <w:r>
         <w:rPr>
           <w:vertAlign w:val="superscript"/>
@@ -123,13 +157,18 @@
         <w:t>b</w:t>
       </w:r>
       <w:r>
-        <w:t>National Institute of Education, Nanyang Technological University, Singapore</w:t>
+        <w:t>National</w:t>
+      </w:r>
+      <w:proofErr w:type="spellEnd"/>
+      <w:r>
+        <w:t xml:space="preserve"> Institute of Education, Nanyang Technological University, Singapore</w:t>
       </w:r>
     </w:p>
     <w:p>
       <w:pPr>
         <w:jc w:val="center"/>
       </w:pPr>
+      <w:proofErr w:type="spellStart"/>
       <w:r>
         <w:rPr>
           <w:vertAlign w:val="superscript"/>
@@ -137,7 +176,11 @@
         <w:t>c</w:t>
       </w:r>
       <w:r>
-        <w:t>Skidmore College, Saratoga Springs, NY 12866, USA</w:t>
+        <w:t>Skidmore</w:t>
+      </w:r>
+      <w:proofErr w:type="spellEnd"/>
+      <w:r>
+        <w:t xml:space="preserve"> College, Saratoga Springs, NY 12866, USA</w:t>
       </w:r>
     </w:p>
     <w:p>
@@ -325,7 +368,23 @@
           <w:sz w:val="24"/>
           <w:szCs w:val="24"/>
         </w:rPr>
-        <w:t>:  Count list, Infinity, Conceptual change, Successor function, Highest count, Decade+Unit rule</w:t>
+        <w:t xml:space="preserve">:  Count list, Infinity, Conceptual change, Successor function, Highest count, </w:t>
+      </w:r>
+      <w:proofErr w:type="spellStart"/>
+      <w:r>
+        <w:rPr>
+          <w:sz w:val="24"/>
+          <w:szCs w:val="24"/>
+        </w:rPr>
+        <w:t>Decade+Unit</w:t>
+      </w:r>
+      <w:proofErr w:type="spellEnd"/>
+      <w:r>
+        <w:rPr>
+          <w:sz w:val="24"/>
+          <w:szCs w:val="24"/>
+        </w:rPr>
+        <w:t xml:space="preserve"> rule</w:t>
       </w:r>
     </w:p>
     <w:p>
@@ -372,7 +431,39 @@
           <w:sz w:val="24"/>
           <w:szCs w:val="24"/>
         </w:rPr>
-        <w:t xml:space="preserve">Human learners draw on a finite set of experiences to acquire information about the world, but nevertheless acquire systems of rules that permit the generation of unbounded representational outputs. For example, natural language is often touted as an example of how humans make “infinite use of finite means”: a finite lexicon and system of combinatorial rules allows children to generate an unbounded number of possible utterances (Chomsky, 1965; Humboldt, 1836/1999, p.91). Similarly, numerate humans learn a set of symbols and combinatorial rules that permit an unbounded set of mathematical expressions. For example, the English base-10 numeral system expresses 80 numbers (from twenty to ninety-nine) by composing just 17 unique decade and unit words (twenty through ninety, and one through nine). The expressive power of this system is unbounded: to express larger numbers, one simply needs to learn the appropriate words representing powers of ten (e.g., hundred, thousand, million, etc.), and recursively compose them following the syntactic rules of numerals (Cheung, Dale, &amp; Le Corre, 2016; Hurford, 1975). As we describe below, although children initially believe that numbers are finite – and have limited knowledge of both the structure and meaning of number words – they ultimately come to believe that numbers never end. In the present study, we investigate how children learn that numbers are infinite, and whether the rule-governed structure of the verbal count list might play a role in children’s inference that numbers form an infinite class. </w:t>
+        <w:t xml:space="preserve">Human learners draw on a finite set of experiences to acquire information about the world, but nevertheless acquire systems of rules that permit the generation of unbounded representational outputs. For example, natural language is often touted as an example of how humans make “infinite use of finite means”: a finite lexicon and system of combinatorial rules allows children to generate an unbounded number of possible utterances (Chomsky, 1965; Humboldt, 1836/1999, p.91). Similarly, numerate humans learn a set of symbols and combinatorial rules that permit an unbounded set of mathematical expressions. For example, the English base-10 numeral system expresses 80 numbers (from twenty to ninety-nine) by composing just 17 unique decade and unit words (twenty through ninety, and one through nine). The expressive power of this system is unbounded: to express larger numbers, one simply needs to learn the appropriate words representing powers of ten (e.g., hundred, thousand, million, etc.), and recursively compose them following the syntactic rules of numerals (Cheung, Dale, &amp; Le </w:t>
+      </w:r>
+      <w:proofErr w:type="spellStart"/>
+      <w:r>
+        <w:rPr>
+          <w:sz w:val="24"/>
+          <w:szCs w:val="24"/>
+        </w:rPr>
+        <w:t>Corre</w:t>
+      </w:r>
+      <w:proofErr w:type="spellEnd"/>
+      <w:r>
+        <w:rPr>
+          <w:sz w:val="24"/>
+          <w:szCs w:val="24"/>
+        </w:rPr>
+        <w:t xml:space="preserve">, 2016; </w:t>
+      </w:r>
+      <w:proofErr w:type="spellStart"/>
+      <w:r>
+        <w:rPr>
+          <w:sz w:val="24"/>
+          <w:szCs w:val="24"/>
+        </w:rPr>
+        <w:t>Hurford</w:t>
+      </w:r>
+      <w:proofErr w:type="spellEnd"/>
+      <w:r>
+        <w:rPr>
+          <w:sz w:val="24"/>
+          <w:szCs w:val="24"/>
+        </w:rPr>
+        <w:t xml:space="preserve">, 1975). As we describe below, although children initially believe that numbers are finite – and have limited knowledge of both the structure and meaning of number words – they ultimately come to believe that numbers never end. In the present study, we investigate how children learn that numbers are infinite, and whether the rule-governed structure of the verbal count list might play a role in children’s inference that numbers form an infinite class. </w:t>
       </w:r>
     </w:p>
     <w:p>
@@ -387,7 +478,23 @@
           <w:sz w:val="24"/>
           <w:szCs w:val="24"/>
         </w:rPr>
-        <w:t xml:space="preserve">When children first begin learning about numbers in early childhood, their knowledge is clearly item-based and finite. At around the age of two, English-speaking children in the US begin to recite a subset of the verbal count list (one, two, three, four, etc.), but often can't count beyond ten at this point (Fuson, 1988; Fuson &amp; Hall, 1983; Gelman &amp; Gallistel, 1978). </w:t>
+        <w:t xml:space="preserve">When children first begin learning about numbers in early childhood, their knowledge is clearly item-based and finite. At around the age of two, English-speaking children in the US begin to recite a subset of the verbal count list (one, two, three, four, etc.), but often can't count beyond ten at this point (Fuson, 1988; Fuson &amp; Hall, 1983; Gelman &amp; </w:t>
+      </w:r>
+      <w:proofErr w:type="spellStart"/>
+      <w:r>
+        <w:rPr>
+          <w:sz w:val="24"/>
+          <w:szCs w:val="24"/>
+        </w:rPr>
+        <w:t>Gallistel</w:t>
+      </w:r>
+      <w:proofErr w:type="spellEnd"/>
+      <w:r>
+        <w:rPr>
+          <w:sz w:val="24"/>
+          <w:szCs w:val="24"/>
+        </w:rPr>
+        <w:t xml:space="preserve">, 1978). </w:t>
       </w:r>
       <w:r>
         <w:rPr>
@@ -395,7 +502,23 @@
           <w:szCs w:val="24"/>
         </w:rPr>
         <w:lastRenderedPageBreak/>
-        <w:t xml:space="preserve">Moreover, these number words appear to lack meanings at this early stage: When asked to give a number (e.g., to give one fish), children initially give a random amount (e.g. Schaeffer, Eggleston, &amp; Scott, 1974; Wynn, 1990). Some months later, children appear to acquire an exact meaning for the word one, and can give one object when asked, while failing to reliably give two when asked. These children are often called one-knowers. Another 6 to 9 months later the children become two-knowers (and can reliably give two objects), then three-knowers several months after that. One by one, children add meanings to their number words in a way that suggests the lack of a productive logic governing these meanings (Sarnecka &amp; Lee, 2009). </w:t>
+        <w:t>Moreover, these number words appear to lack meanings at this early stage: When asked to give a number (e.g., to give one fish), children initially give a random amount (e.g. Schaeffer, Eggleston, &amp; Scott, 1974; Wynn, 1990). Some months later, children appear to acquire an exact meaning for the word one, and can give one object when asked, while failing to reliably give two when asked. These children are often called one-knowers. Another 6 to 9 months later the children become two-knowers (and can reliably give two objects), then three-knowers several months after that. One by one, children add meanings to their number words in a way that suggests the lack of a productive logic governing these meanings (</w:t>
+      </w:r>
+      <w:proofErr w:type="spellStart"/>
+      <w:r>
+        <w:rPr>
+          <w:sz w:val="24"/>
+          <w:szCs w:val="24"/>
+        </w:rPr>
+        <w:t>Sarnecka</w:t>
+      </w:r>
+      <w:proofErr w:type="spellEnd"/>
+      <w:r>
+        <w:rPr>
+          <w:sz w:val="24"/>
+          <w:szCs w:val="24"/>
+        </w:rPr>
+        <w:t xml:space="preserve"> &amp; Lee, 2009). </w:t>
       </w:r>
     </w:p>
     <w:p>
@@ -410,7 +533,135 @@
           <w:sz w:val="24"/>
           <w:szCs w:val="24"/>
         </w:rPr>
-        <w:t xml:space="preserve">While children initially lack a productive rule for understanding number words, a breakthrough appears to happen at around the age of 3 and a half or 4 (in US English-speaking groups), when children appear to realize that they can correctly give any requested number by counting and giving all objects that are implicated in their count. These children are often called “Cardinal Principle Knowers” or CP-knowers. While the time-course varies across language groups, the basic developmental sequence - i.e.,  of progressing through discrete number-knower stages and finally using the counting routine to productively generate any quantity within the child’s count list - has been reported for children learning a variety of languages around the world (Almoammer et al., 2013; Barner, Libenson, Cheung, &amp; Takasaki, 2009; Le Corre, Li, Huang, Jia, &amp; Carey, 2016; Piantadosi, Jara-Ettinger, &amp; Gibson, 2014; Sarnecka, Kamenskaya, Yamana, Ogura, &amp; Yudovina, 2007). Also, in bilingual preschoolers, children progress through discrete number-knower stages independently in each language, but generally become CP-knowers at the same time in both languages (Wagner, Kimura, Cheung, &amp; Barner, 2015). What remains unclear, however, is what, exactly, children learn when they become CP-knowers. </w:t>
+        <w:t>While children initially lack a productive rule for understanding number words, a breakthrough appears to happen at around the age of 3 and a half or 4 (in US English-speaking groups), when children appear to realize that they can correctly give any requested number by counting and giving all objects that are implicated in their count. These children are often called “Cardinal Principle Knowers” or CP-knowers. While the time-course varies across language groups, the basic developmental sequence - i.e.,  of progressing through discrete number-knower stages and finally using the counting routine to productively generate any quantity within the child’s count list - has been reported for children learning a variety of languages around the world (</w:t>
+      </w:r>
+      <w:proofErr w:type="spellStart"/>
+      <w:r>
+        <w:rPr>
+          <w:sz w:val="24"/>
+          <w:szCs w:val="24"/>
+        </w:rPr>
+        <w:t>Almoammer</w:t>
+      </w:r>
+      <w:proofErr w:type="spellEnd"/>
+      <w:r>
+        <w:rPr>
+          <w:sz w:val="24"/>
+          <w:szCs w:val="24"/>
+        </w:rPr>
+        <w:t xml:space="preserve"> et al., 2013; Barner, </w:t>
+      </w:r>
+      <w:proofErr w:type="spellStart"/>
+      <w:r>
+        <w:rPr>
+          <w:sz w:val="24"/>
+          <w:szCs w:val="24"/>
+        </w:rPr>
+        <w:t>Libenson</w:t>
+      </w:r>
+      <w:proofErr w:type="spellEnd"/>
+      <w:r>
+        <w:rPr>
+          <w:sz w:val="24"/>
+          <w:szCs w:val="24"/>
+        </w:rPr>
+        <w:t xml:space="preserve">, Cheung, &amp; Takasaki, 2009; Le </w:t>
+      </w:r>
+      <w:proofErr w:type="spellStart"/>
+      <w:r>
+        <w:rPr>
+          <w:sz w:val="24"/>
+          <w:szCs w:val="24"/>
+        </w:rPr>
+        <w:t>Corre</w:t>
+      </w:r>
+      <w:proofErr w:type="spellEnd"/>
+      <w:r>
+        <w:rPr>
+          <w:sz w:val="24"/>
+          <w:szCs w:val="24"/>
+        </w:rPr>
+        <w:t xml:space="preserve">, Li, Huang, Jia, &amp; Carey, 2016; Piantadosi, </w:t>
+      </w:r>
+      <w:proofErr w:type="spellStart"/>
+      <w:r>
+        <w:rPr>
+          <w:sz w:val="24"/>
+          <w:szCs w:val="24"/>
+        </w:rPr>
+        <w:t>Jara</w:t>
+      </w:r>
+      <w:proofErr w:type="spellEnd"/>
+      <w:r>
+        <w:rPr>
+          <w:sz w:val="24"/>
+          <w:szCs w:val="24"/>
+        </w:rPr>
+        <w:t xml:space="preserve">-Ettinger, &amp; Gibson, 2014; </w:t>
+      </w:r>
+      <w:proofErr w:type="spellStart"/>
+      <w:r>
+        <w:rPr>
+          <w:sz w:val="24"/>
+          <w:szCs w:val="24"/>
+        </w:rPr>
+        <w:t>Sarnecka</w:t>
+      </w:r>
+      <w:proofErr w:type="spellEnd"/>
+      <w:r>
+        <w:rPr>
+          <w:sz w:val="24"/>
+          <w:szCs w:val="24"/>
+        </w:rPr>
+        <w:t xml:space="preserve">, </w:t>
+      </w:r>
+      <w:proofErr w:type="spellStart"/>
+      <w:r>
+        <w:rPr>
+          <w:sz w:val="24"/>
+          <w:szCs w:val="24"/>
+        </w:rPr>
+        <w:t>Kamenskaya</w:t>
+      </w:r>
+      <w:proofErr w:type="spellEnd"/>
+      <w:r>
+        <w:rPr>
+          <w:sz w:val="24"/>
+          <w:szCs w:val="24"/>
+        </w:rPr>
+        <w:t xml:space="preserve">, </w:t>
+      </w:r>
+      <w:proofErr w:type="spellStart"/>
+      <w:r>
+        <w:rPr>
+          <w:sz w:val="24"/>
+          <w:szCs w:val="24"/>
+        </w:rPr>
+        <w:t>Yamana</w:t>
+      </w:r>
+      <w:proofErr w:type="spellEnd"/>
+      <w:r>
+        <w:rPr>
+          <w:sz w:val="24"/>
+          <w:szCs w:val="24"/>
+        </w:rPr>
+        <w:t xml:space="preserve">, Ogura, &amp; </w:t>
+      </w:r>
+      <w:proofErr w:type="spellStart"/>
+      <w:r>
+        <w:rPr>
+          <w:sz w:val="24"/>
+          <w:szCs w:val="24"/>
+        </w:rPr>
+        <w:t>Yudovina</w:t>
+      </w:r>
+      <w:proofErr w:type="spellEnd"/>
+      <w:r>
+        <w:rPr>
+          <w:sz w:val="24"/>
+          <w:szCs w:val="24"/>
+        </w:rPr>
+        <w:t xml:space="preserve">, 2007). Also, in bilingual preschoolers, children progress through discrete number-knower stages independently in each language, but generally become CP-knowers at the same time in both languages (Wagner, Kimura, Cheung, &amp; Barner, 2015). What remains unclear, however, is what, exactly, children learn when they become CP-knowers. </w:t>
       </w:r>
     </w:p>
     <w:p>
@@ -426,7 +677,71 @@
           <w:szCs w:val="24"/>
         </w:rPr>
         <w:lastRenderedPageBreak/>
-        <w:t xml:space="preserve">By some accounts, becoming a CP-knower not only involves mastery of an enumeration procedure for set sizes within one’s familiar count list, but also an inductive leap in understanding the meaning and structure of natural numbers. Multiple researchers have argued that, to learn how counting works, children construct a type of analogical mapping between the verbal count list and the ordered set of cardinalities that the list represents, beginning with the numbers one, two, and three (Carey, 2004; Gentner, 2010; Schaeffer et al., 1974; Wynn, 1992; for review, see Marchand &amp; Barner, 2018). For example, Wynn (1992) argues that “in order to learn the counting system, children must implicitly make the analogy between the magnitudinal relationships of their own representations of numerosities, and the positional relationships of the number words.” (p. 250). Similarly, according to Carey (2004): “Children may here make a wild analogy– that between the order of a particular quantity within an ordered list, and that between this quantity’s order in a series of sets related by additional individuals. If the child recognizes this analogy, they are in a position to make the crucial induction: For any word on the list whose quantificational meaning is known, the next word on the list refers to a set with another individual added.” (p. 67). Following this logic, Sarnecka and Carey (2008) created a measure that they called the Unit Task, in which children were told, e.g., “Ok. I’m putting FOUR frogs in the box”, then saw 1 or 2 items added, and were then asked, “Now is it FIVE or SIX?” (trials included 4+1, 4+2, 5+1, 5+2). They found that children identified as CP-knowers by Wynn’s Give-a-Number task succeeded on 67% of trials overall, whereas subset knowers performed at chance. Based on this, they concluded that becoming a CP-knower involves more than acquiring a procedural rule, and instead marks the moment at which children acquire the successor function. </w:t>
+        <w:t xml:space="preserve">By some accounts, becoming a CP-knower not only involves mastery of an enumeration procedure for set sizes within one’s familiar count list, but also an inductive leap in understanding the meaning and structure of natural numbers. Multiple researchers have argued that, to learn how counting works, children construct a type of analogical mapping between the verbal count list and the ordered set of cardinalities that the list represents, beginning with the numbers one, two, and three (Carey, 2004; </w:t>
+      </w:r>
+      <w:proofErr w:type="spellStart"/>
+      <w:r>
+        <w:rPr>
+          <w:sz w:val="24"/>
+          <w:szCs w:val="24"/>
+        </w:rPr>
+        <w:t>Gentner</w:t>
+      </w:r>
+      <w:proofErr w:type="spellEnd"/>
+      <w:r>
+        <w:rPr>
+          <w:sz w:val="24"/>
+          <w:szCs w:val="24"/>
+        </w:rPr>
+        <w:t xml:space="preserve">, 2010; Schaeffer et al., 1974; Wynn, 1992; for review, see Marchand &amp; Barner, 2018). For example, Wynn (1992) argues that “in order to learn the counting system, children must implicitly make the analogy between the </w:t>
+      </w:r>
+      <w:proofErr w:type="spellStart"/>
+      <w:r>
+        <w:rPr>
+          <w:sz w:val="24"/>
+          <w:szCs w:val="24"/>
+        </w:rPr>
+        <w:t>magnitudinal</w:t>
+      </w:r>
+      <w:proofErr w:type="spellEnd"/>
+      <w:r>
+        <w:rPr>
+          <w:sz w:val="24"/>
+          <w:szCs w:val="24"/>
+        </w:rPr>
+        <w:t xml:space="preserve"> relationships of their own representations of </w:t>
+      </w:r>
+      <w:proofErr w:type="spellStart"/>
+      <w:r>
+        <w:rPr>
+          <w:sz w:val="24"/>
+          <w:szCs w:val="24"/>
+        </w:rPr>
+        <w:t>numerosities</w:t>
+      </w:r>
+      <w:proofErr w:type="spellEnd"/>
+      <w:r>
+        <w:rPr>
+          <w:sz w:val="24"/>
+          <w:szCs w:val="24"/>
+        </w:rPr>
+        <w:t xml:space="preserve">, and the positional relationships of the number words.” (p. 250). Similarly, according to Carey (2004): “Children may here make a wild analogy– that between the order of a particular quantity within an ordered list, and that between this quantity’s order in a series of sets related by additional individuals. If the child recognizes this analogy, they are in a position to make the crucial induction: For any word on the list whose quantificational meaning is known, the next word on the list refers to a set with another individual added.” (p. 67). Following this logic, </w:t>
+      </w:r>
+      <w:proofErr w:type="spellStart"/>
+      <w:r>
+        <w:rPr>
+          <w:sz w:val="24"/>
+          <w:szCs w:val="24"/>
+        </w:rPr>
+        <w:t>Sarnecka</w:t>
+      </w:r>
+      <w:proofErr w:type="spellEnd"/>
+      <w:r>
+        <w:rPr>
+          <w:sz w:val="24"/>
+          <w:szCs w:val="24"/>
+        </w:rPr>
+        <w:t xml:space="preserve"> and Carey (2008) created a measure that they called the Unit Task, in which children were told, e.g., “Ok. I’m putting FOUR frogs in the box”, then saw 1 or 2 items added, and were then asked, “Now is it FIVE or SIX?” (trials included 4+1, 4+2, 5+1, 5+2). They found that children identified as CP-knowers by Wynn’s Give-a-Number task succeeded on 67% of trials overall, whereas subset knowers performed at chance. Based on this, they concluded that becoming a CP-knower involves more than acquiring a procedural rule, and instead marks the moment at which children acquire the successor function. </w:t>
       </w:r>
     </w:p>
     <w:p>
@@ -442,7 +757,39 @@
           <w:szCs w:val="24"/>
         </w:rPr>
         <w:lastRenderedPageBreak/>
-        <w:t>On this account, the ability to accurately count objects therefore reflects the ability to link cardinal representations with implicit knowledge of a type of logical rule, called the “successor function”, described by logicians and philosophers of mathematics including von Leibniz (1704/1996), Peirce (1881), Dedekind (1888/1963), and Peano (1889) in efforts to construct axioms to define the natural numbers. One such system, commonly referred to as the Peano-Dedekind axioms, include principles akin to those in (1), inter alia (though various notational variants exist):</w:t>
+        <w:t xml:space="preserve">On this account, the ability to accurately count objects therefore reflects the ability to link cardinal representations with implicit knowledge of a type of logical rule, called the “successor function”, described by logicians and philosophers of mathematics including von Leibniz (1704/1996), Peirce (1881), Dedekind (1888/1963), and </w:t>
+      </w:r>
+      <w:proofErr w:type="spellStart"/>
+      <w:r>
+        <w:rPr>
+          <w:sz w:val="24"/>
+          <w:szCs w:val="24"/>
+        </w:rPr>
+        <w:t>Peano</w:t>
+      </w:r>
+      <w:proofErr w:type="spellEnd"/>
+      <w:r>
+        <w:rPr>
+          <w:sz w:val="24"/>
+          <w:szCs w:val="24"/>
+        </w:rPr>
+        <w:t xml:space="preserve"> (1889) in efforts to construct axioms to define the natural numbers. One such system, commonly referred to as the </w:t>
+      </w:r>
+      <w:proofErr w:type="spellStart"/>
+      <w:r>
+        <w:rPr>
+          <w:sz w:val="24"/>
+          <w:szCs w:val="24"/>
+        </w:rPr>
+        <w:t>Peano</w:t>
+      </w:r>
+      <w:proofErr w:type="spellEnd"/>
+      <w:r>
+        <w:rPr>
+          <w:sz w:val="24"/>
+          <w:szCs w:val="24"/>
+        </w:rPr>
+        <w:t>-Dedekind axioms, include principles akin to those in (1), inter alia (though various notational variants exist):</w:t>
       </w:r>
     </w:p>
     <w:p>
@@ -466,7 +813,22 @@
           <w:szCs w:val="24"/>
         </w:rPr>
         <w:tab/>
-        <w:t>i.          1 is a natural number.</w:t>
+      </w:r>
+      <w:proofErr w:type="spellStart"/>
+      <w:r>
+        <w:rPr>
+          <w:sz w:val="24"/>
+          <w:szCs w:val="24"/>
+        </w:rPr>
+        <w:t>i</w:t>
+      </w:r>
+      <w:proofErr w:type="spellEnd"/>
+      <w:r>
+        <w:rPr>
+          <w:sz w:val="24"/>
+          <w:szCs w:val="24"/>
+        </w:rPr>
+        <w:t>.          1 is a natural number.</w:t>
       </w:r>
     </w:p>
     <w:p>
@@ -489,7 +851,22 @@
           <w:szCs w:val="24"/>
         </w:rPr>
         <w:tab/>
-        <w:t>All natural numbers exhibit logical equality (e.g., x=x; if x=y, then y=x, etc.).</w:t>
+      </w:r>
+      <w:proofErr w:type="gramStart"/>
+      <w:r>
+        <w:rPr>
+          <w:sz w:val="24"/>
+          <w:szCs w:val="24"/>
+        </w:rPr>
+        <w:t>All natural</w:t>
+      </w:r>
+      <w:proofErr w:type="gramEnd"/>
+      <w:r>
+        <w:rPr>
+          <w:sz w:val="24"/>
+          <w:szCs w:val="24"/>
+        </w:rPr>
+        <w:t xml:space="preserve"> numbers exhibit logical equality (e.g., x=x; if x=y, then y=x, etc.).</w:t>
       </w:r>
     </w:p>
     <w:p>
@@ -550,7 +927,39 @@
           <w:sz w:val="24"/>
           <w:szCs w:val="24"/>
         </w:rPr>
-        <w:t xml:space="preserve">Critically, because the Peano axioms state that every natural number has a successor, they generate an infinite number of numbers. Consequently, a child who has implicit knowledge of such rules would be expected to believe that it is always possible to add 1 to a number, and also that numbers never end. Thus, this account predicts that becoming a CP-knower represents a shift from representing numbers as a finite sequence of individual words to understanding them as products of a rule - the successor function - that generates an infinite set of positive integers (for discussion, see Sarnecka &amp; Carey, 2008). </w:t>
+        <w:t xml:space="preserve">Critically, because the </w:t>
+      </w:r>
+      <w:proofErr w:type="spellStart"/>
+      <w:r>
+        <w:rPr>
+          <w:sz w:val="24"/>
+          <w:szCs w:val="24"/>
+        </w:rPr>
+        <w:t>Peano</w:t>
+      </w:r>
+      <w:proofErr w:type="spellEnd"/>
+      <w:r>
+        <w:rPr>
+          <w:sz w:val="24"/>
+          <w:szCs w:val="24"/>
+        </w:rPr>
+        <w:t xml:space="preserve"> axioms state that every natural number has a successor, they generate an infinite number of numbers. Consequently, a child who has implicit knowledge of such rules would be expected to believe that it is always possible to add 1 to a number, and also that numbers never end. Thus, this account predicts that becoming a CP-knower represents a shift from representing numbers as a finite sequence of individual words to understanding them as products of a rule - the successor function - that generates an infinite set of positive integers (for discussion, see </w:t>
+      </w:r>
+      <w:proofErr w:type="spellStart"/>
+      <w:r>
+        <w:rPr>
+          <w:sz w:val="24"/>
+          <w:szCs w:val="24"/>
+        </w:rPr>
+        <w:t>Sarnecka</w:t>
+      </w:r>
+      <w:proofErr w:type="spellEnd"/>
+      <w:r>
+        <w:rPr>
+          <w:sz w:val="24"/>
+          <w:szCs w:val="24"/>
+        </w:rPr>
+        <w:t xml:space="preserve"> &amp; Carey, 2008). </w:t>
       </w:r>
     </w:p>
     <w:p>
@@ -565,7 +974,23 @@
           <w:sz w:val="24"/>
           <w:szCs w:val="24"/>
         </w:rPr>
-        <w:t xml:space="preserve">Does becoming a CP-knower involve learning to reason about cardinalities in terms of a recursive successor function? The results of Sarnecka and Carey (2008) leave open this question, since they don’t test whether children who succeed on the Unit task generalize this knowledge to all numbers in their count list, let alone to all possible numbers. Also, while they showed that CP-knowers outperformed subset knowers on the Unit task, they didn’t show that success on the </w:t>
+        <w:t xml:space="preserve">Does becoming a CP-knower involve learning to reason about cardinalities in terms of a recursive successor function? The results of </w:t>
+      </w:r>
+      <w:proofErr w:type="spellStart"/>
+      <w:r>
+        <w:rPr>
+          <w:sz w:val="24"/>
+          <w:szCs w:val="24"/>
+        </w:rPr>
+        <w:t>Sarnecka</w:t>
+      </w:r>
+      <w:proofErr w:type="spellEnd"/>
+      <w:r>
+        <w:rPr>
+          <w:sz w:val="24"/>
+          <w:szCs w:val="24"/>
+        </w:rPr>
+        <w:t xml:space="preserve"> and Carey (2008) leave open this question, since they don’t test whether children who succeed on the Unit task generalize this knowledge to all numbers in their count list, let alone to all possible numbers. Also, while they showed that CP-knowers outperformed subset knowers on the Unit task, they didn’t show that success on the </w:t>
       </w:r>
       <w:r>
         <w:rPr>
@@ -588,7 +1013,55 @@
           <w:sz w:val="24"/>
           <w:szCs w:val="24"/>
         </w:rPr>
-        <w:t>Several subsequent studies have suggested that, if children acquire a rule akin to the successor function, this likely occurs several years later than predicted by Sarnecka and Carey (2008). First, Davidson, Eng, and Barner (2012) tested a large group of CP-knowers with the Unit Task, but included a slightly wider range of numbers, extending from 4 to 25. As a proxy for experience with number words, Davidson et al. asked children to count as high as they could, and binned them into low, medium, and high counters, analyzing Unit Task performance only for numbers within each child’s count list. They found that almost all low counters (who could count up to 19) performed at chance on the Unit Task for numbers within their count range despite being CP-knowers, and that only the highest counters (who could count beyond 30) performed systematically well on small numbers. For larger numbers, all groups performed relatively poorly, even when those large numbers were well within their counting range. Similar results were found in a study of bilingual learners (Wagner et al., 2015), and in a training study which found that many CP-knowers lacked successor function knowledge (though CP-knowers were more likely than subset knowers to show improvement over 2-3 weeks of training; Spaepen, Gunderson, Gibson, Goldin-Meadow, &amp; Levine, 2018). Also, children perform still poorer when asked to reason about predecessors in the Unit task (though this may reflect the working memory challenge associated with counting backwards, rather than children’s understanding of how moving up and down the count list relates to number; see Kamins</w:t>
+        <w:t xml:space="preserve">Several subsequent studies have suggested that, if children acquire a rule akin to the successor function, this likely occurs several years later than predicted by </w:t>
+      </w:r>
+      <w:proofErr w:type="spellStart"/>
+      <w:r>
+        <w:rPr>
+          <w:sz w:val="24"/>
+          <w:szCs w:val="24"/>
+        </w:rPr>
+        <w:t>Sarnecka</w:t>
+      </w:r>
+      <w:proofErr w:type="spellEnd"/>
+      <w:r>
+        <w:rPr>
+          <w:sz w:val="24"/>
+          <w:szCs w:val="24"/>
+        </w:rPr>
+        <w:t xml:space="preserve"> and Carey (2008). First, Davidson, </w:t>
+      </w:r>
+      <w:proofErr w:type="spellStart"/>
+      <w:r>
+        <w:rPr>
+          <w:sz w:val="24"/>
+          <w:szCs w:val="24"/>
+        </w:rPr>
+        <w:t>Eng</w:t>
+      </w:r>
+      <w:proofErr w:type="spellEnd"/>
+      <w:r>
+        <w:rPr>
+          <w:sz w:val="24"/>
+          <w:szCs w:val="24"/>
+        </w:rPr>
+        <w:t xml:space="preserve">, and Barner (2012) tested a large group of CP-knowers with the Unit Task, but included a slightly wider range of numbers, extending from 4 to 25. As a proxy for experience with number words, Davidson et al. asked children to count as high as they could, and binned them into low, medium, and high counters, analyzing Unit Task performance only for numbers within each child’s count list. They found that almost all low counters (who could count up to 19) performed at chance on the Unit Task for numbers within their count range despite being CP-knowers, and that only the highest counters (who could count beyond 30) performed systematically well on small numbers. For larger numbers, all groups performed relatively poorly, even when those large numbers were well within their counting range. Similar results were found in a study of bilingual learners (Wagner et al., 2015), and in a training study which found that many CP-knowers lacked successor function knowledge (though CP-knowers were more likely than subset knowers to show improvement over 2-3 weeks of training; </w:t>
+      </w:r>
+      <w:proofErr w:type="spellStart"/>
+      <w:r>
+        <w:rPr>
+          <w:sz w:val="24"/>
+          <w:szCs w:val="24"/>
+        </w:rPr>
+        <w:t>Spaepen</w:t>
+      </w:r>
+      <w:proofErr w:type="spellEnd"/>
+      <w:r>
+        <w:rPr>
+          <w:sz w:val="24"/>
+          <w:szCs w:val="24"/>
+        </w:rPr>
+        <w:t>, Gunderson, Gibson, Goldin-Meadow, &amp; Levine, 2018). Also, children perform still poorer when asked to reason about predecessors in the Unit task (though this may reflect the working memory challenge associated with counting backwards, rather than children’s understanding of how moving up and down the count list relates to number; see Kamins</w:t>
       </w:r>
       <w:r>
         <w:rPr>
@@ -602,7 +1075,23 @@
           <w:sz w:val="24"/>
           <w:szCs w:val="24"/>
         </w:rPr>
-        <w:t xml:space="preserve">i, 2015; Sella &amp; Lucangeli, </w:t>
+        <w:t xml:space="preserve">i, 2015; Sella &amp; </w:t>
+      </w:r>
+      <w:proofErr w:type="spellStart"/>
+      <w:r>
+        <w:rPr>
+          <w:sz w:val="24"/>
+          <w:szCs w:val="24"/>
+        </w:rPr>
+        <w:t>Lucangeli</w:t>
+      </w:r>
+      <w:proofErr w:type="spellEnd"/>
+      <w:r>
+        <w:rPr>
+          <w:sz w:val="24"/>
+          <w:szCs w:val="24"/>
+        </w:rPr>
+        <w:t xml:space="preserve">, </w:t>
       </w:r>
       <w:r>
         <w:rPr>
@@ -640,7 +1129,23 @@
           <w:sz w:val="24"/>
           <w:szCs w:val="24"/>
         </w:rPr>
-        <w:t xml:space="preserve">, there is a successor. Instead, it states that every number has a successor, such that numbers are infinite (for similar treatments of the successor function, see e.g. Decock, 2008; Wright, 1983). Given that knowledge of particular numbers could plausibly reflect memorized knowledge rather than the application of a productive successor function, Cheung et al. (2017) paired the Unit Task (which tested how children implement the successor function in particular numbers) with an infinity interview first reported by Gelman and colleagues (e.g., Evans, 1983; Hartnett &amp; Gelman, 1998), which tested children’s beliefs about numbers as a class. In this battery, children were asked about the largest number they could name and whether it was the largest possible number, or whether it might be possible to repeatedly add 1 to it. This “successor question” tested whether children believe that numbers can be generated via a +1 rule. Children also answered an “endless question” about whether counting would get them to the end of numbers, or if numbers went on forever. Like earlier studies on this topic (Evans, 1983; Hartnett &amp; Gelman, 1998), Cheung et al. (2017) found that children initially believe that numbers are finite, and that it’s not always possible to add 1, but that by around the age of 6 many undergo a transition and begin to claim that numbers never end. Further, they found that this knowledge </w:t>
+        <w:t xml:space="preserve">, there is a successor. Instead, it states that every number has a successor, such that numbers are infinite (for similar treatments of the successor function, see e.g. </w:t>
+      </w:r>
+      <w:proofErr w:type="spellStart"/>
+      <w:r>
+        <w:rPr>
+          <w:sz w:val="24"/>
+          <w:szCs w:val="24"/>
+        </w:rPr>
+        <w:t>Decock</w:t>
+      </w:r>
+      <w:proofErr w:type="spellEnd"/>
+      <w:r>
+        <w:rPr>
+          <w:sz w:val="24"/>
+          <w:szCs w:val="24"/>
+        </w:rPr>
+        <w:t xml:space="preserve">, 2008; Wright, 1983). Given that knowledge of particular numbers could plausibly reflect memorized knowledge rather than the application of a productive successor function, Cheung et al. (2017) paired the Unit Task (which tested how children implement the successor function in particular numbers) with an infinity interview first reported by Gelman and colleagues (e.g., Evans, 1983; Hartnett &amp; Gelman, 1998), which tested children’s beliefs about numbers as a class. In this battery, children were asked about the largest number they could name and whether it was the largest possible number, or whether it might be possible to repeatedly add 1 to it. This “successor question” tested whether children believe that numbers can be generated via a +1 rule. Children also answered an “endless question” about whether counting would get them to the end of numbers, or if numbers went on forever. Like earlier studies on this topic (Evans, 1983; Hartnett &amp; Gelman, 1998), Cheung et al. (2017) found that children initially believe that numbers are finite, and that it’s not always possible to add 1, but that by around the age of 6 many undergo a transition and begin to claim that numbers never end. Further, they found that this knowledge </w:t>
       </w:r>
       <w:r>
         <w:rPr>
@@ -663,7 +1168,39 @@
           <w:sz w:val="24"/>
           <w:szCs w:val="24"/>
         </w:rPr>
-        <w:t xml:space="preserve">How might children learn, from knowledge of a finite count list, that numbers exhibit a successor function, and are infinite? Previous studies have found that children’s ability to identify successors for known numbers, as measured by the Unit task, is related to how high they can count (Cheung et al., 2017; Davidson et al., 2012). For example, Cheung et al. (2017) found that children who could count up to at least 80 (many of whom could count even higher) were able to identify the cardinal value of successors for a wide range of known numbers within their count list, whereas children with lower highest counts could only do so reliably for the smallest numbers. This observation suggests at least two mutually compatible explanations for the relationship between counting experience and successor function knowledge. The first possibility is that there is no direct link between how high a child can count and successor knowledge, and that these two outcomes are correlated because they both result from general exposure to number. The second possibility is that there is a more direct causal link between the two: that children’s understanding of how count words are syntactically structured might inform their intuitions regarding successor relations and infinity, and that this structure is only apparent after children have learned to count to relatively large numbers. Specifically, Cheung et al. (2017) noted that when children learn to count in English, they are required to learn a recursive base 10 structure wherein they first count from one to nine, then repeat this one through nine structure with varying degrees of regularity for higher decades, which themselves are generated by multiplying 1-9 by 10 (for related proposals, see Barner, 2017; Hurford, 1987; Rule, Dechter, &amp; Tenenbaum, 2015; Yang, 2016). Compatible with other cases of morphological learning (e.g., the past tense or plural; Pinker &amp; Ullman, 2002), children may begin by simply memorizing </w:t>
+        <w:t xml:space="preserve">How might children learn, from knowledge of a finite count list, that numbers exhibit a successor function, and are infinite? Previous studies have found that children’s ability to identify successors for known numbers, as measured by the Unit task, is related to how high they can count (Cheung et al., 2017; Davidson et al., 2012). For example, Cheung et al. (2017) found that children who could count up to at least 80 (many of whom could count even higher) were able to identify the cardinal value of successors for a wide range of known numbers within their count list, whereas children with lower highest counts could only do so reliably for the smallest numbers. This observation suggests at least two mutually compatible explanations for the relationship between counting experience and successor function knowledge. The first possibility is that there is no direct link between how high a child can count and successor knowledge, and that these two outcomes are correlated because they both result from general exposure to number. The second possibility is that there is a more direct causal link between the two: that children’s understanding of how count words are syntactically structured might inform their intuitions regarding successor relations and infinity, and that this structure is only apparent after children have learned to count to relatively large numbers. Specifically, Cheung et al. (2017) noted that when children learn to count in English, they are required to learn a recursive base 10 structure wherein they first count from one to nine, then repeat this one through nine structure with varying degrees of regularity for higher decades, which themselves are generated by multiplying 1-9 by 10 (for related proposals, see Barner, 2017; </w:t>
+      </w:r>
+      <w:proofErr w:type="spellStart"/>
+      <w:r>
+        <w:rPr>
+          <w:sz w:val="24"/>
+          <w:szCs w:val="24"/>
+        </w:rPr>
+        <w:t>Hurford</w:t>
+      </w:r>
+      <w:proofErr w:type="spellEnd"/>
+      <w:r>
+        <w:rPr>
+          <w:sz w:val="24"/>
+          <w:szCs w:val="24"/>
+        </w:rPr>
+        <w:t xml:space="preserve">, 1987; Rule, </w:t>
+      </w:r>
+      <w:proofErr w:type="spellStart"/>
+      <w:r>
+        <w:rPr>
+          <w:sz w:val="24"/>
+          <w:szCs w:val="24"/>
+        </w:rPr>
+        <w:t>Dechter</w:t>
+      </w:r>
+      <w:proofErr w:type="spellEnd"/>
+      <w:r>
+        <w:rPr>
+          <w:sz w:val="24"/>
+          <w:szCs w:val="24"/>
+        </w:rPr>
+        <w:t xml:space="preserve">, &amp; Tenenbaum, 2015; Yang, 2016). Compatible with other cases of morphological learning (e.g., the past tense or plural; Pinker &amp; Ullman, 2002), children may begin by simply memorizing </w:t>
       </w:r>
       <w:r>
         <w:rPr>
@@ -732,14 +1269,27 @@
             <w:r>
               <w:t xml:space="preserve">Table </w:t>
             </w:r>
-            <w:fldSimple w:instr=" SEQ Table \* ARABIC ">
-              <w:r>
-                <w:rPr>
-                  <w:noProof/>
-                </w:rPr>
-                <w:t>1</w:t>
-              </w:r>
-            </w:fldSimple>
+            <w:r>
+              <w:fldChar w:fldCharType="begin"/>
+            </w:r>
+            <w:r>
+              <w:instrText xml:space="preserve"> SEQ Table \* ARABIC </w:instrText>
+            </w:r>
+            <w:r>
+              <w:fldChar w:fldCharType="separate"/>
+            </w:r>
+            <w:r>
+              <w:rPr>
+                <w:noProof/>
+              </w:rPr>
+              <w:t>1</w:t>
+            </w:r>
+            <w:r>
+              <w:rPr>
+                <w:noProof/>
+              </w:rPr>
+              <w:fldChar w:fldCharType="end"/>
+            </w:r>
             <w:r>
               <w:t>.</w:t>
             </w:r>
@@ -754,7 +1304,39 @@
                 <w:i/>
                 <w:iCs/>
               </w:rPr>
-              <w:t>Example of Decade+Unit Rule for “thirty” and “xty”</w:t>
+              <w:t xml:space="preserve">Example of </w:t>
+            </w:r>
+            <w:proofErr w:type="spellStart"/>
+            <w:r>
+              <w:rPr>
+                <w:i/>
+                <w:iCs/>
+              </w:rPr>
+              <w:t>Decade+Unit</w:t>
+            </w:r>
+            <w:proofErr w:type="spellEnd"/>
+            <w:r>
+              <w:rPr>
+                <w:i/>
+                <w:iCs/>
+              </w:rPr>
+              <w:t xml:space="preserve"> Rule for “thirty” and “</w:t>
+            </w:r>
+            <w:proofErr w:type="spellStart"/>
+            <w:r>
+              <w:rPr>
+                <w:i/>
+                <w:iCs/>
+              </w:rPr>
+              <w:t>xty</w:t>
+            </w:r>
+            <w:proofErr w:type="spellEnd"/>
+            <w:r>
+              <w:rPr>
+                <w:i/>
+                <w:iCs/>
+              </w:rPr>
+              <w:t>”</w:t>
             </w:r>
           </w:p>
         </w:tc>
@@ -820,8 +1402,13 @@
               <w:spacing w:line="240" w:lineRule="auto"/>
               <w:ind w:firstLine="0"/>
             </w:pPr>
-            <w:r>
-              <w:t>Decade+Unit Label</w:t>
+            <w:proofErr w:type="spellStart"/>
+            <w:r>
+              <w:t>Decade+Unit</w:t>
+            </w:r>
+            <w:proofErr w:type="spellEnd"/>
+            <w:r>
+              <w:t xml:space="preserve"> Label</w:t>
             </w:r>
           </w:p>
         </w:tc>
@@ -1486,9 +2073,11 @@
               <w:spacing w:line="240" w:lineRule="auto"/>
               <w:ind w:firstLine="0"/>
             </w:pPr>
+            <w:proofErr w:type="spellStart"/>
             <w:r>
               <w:t>xty</w:t>
             </w:r>
+            <w:proofErr w:type="spellEnd"/>
           </w:p>
         </w:tc>
         <w:tc>
@@ -1528,8 +2117,13 @@
               <w:spacing w:line="240" w:lineRule="auto"/>
               <w:ind w:firstLine="0"/>
             </w:pPr>
-            <w:r>
-              <w:t>xty-n</w:t>
+            <w:proofErr w:type="spellStart"/>
+            <w:r>
+              <w:t>xty</w:t>
+            </w:r>
+            <w:proofErr w:type="spellEnd"/>
+            <w:r>
+              <w:t>-n</w:t>
             </w:r>
           </w:p>
         </w:tc>
@@ -1577,7 +2171,23 @@
           <w:sz w:val="24"/>
           <w:szCs w:val="24"/>
         </w:rPr>
-        <w:t xml:space="preserve">Consistent with this hypothesis, previous studies have found that children who can count beyond 100 are better able to decompose numbers into decades and ones, whereas children who can’t count as high appear to store the count list as a memorized string (Fuson, Richards, &amp; Briars, 1982; Siegler &amp; Robinson, 1982). Also relevant is that children who can’t yet count all the way to 100 nevertheless make errors which suggest some knowledge of rules that structure counting. For example, when asked to count as high as they can, many children stop at decade transitions (Fuson et al., 1982; Siegler &amp; Robinson, 1982; Wright, 1994), with the most frequent being 29 and 39 (Gould, 2017). If children were merely reciting a memorized and unstructured list as they do the alphabet, we might expect the distribution of their errors to be random rather than at decade transitions. Instead, their errors suggest that children have memorized an initial </w:t>
+        <w:t xml:space="preserve">Consistent with this hypothesis, previous studies have found that children who can count beyond 100 are better able to decompose numbers into decades and ones, whereas children who can’t count as high appear to store the count list as a memorized string (Fuson, Richards, &amp; Briars, 1982; Siegler &amp; Robinson, 1982). Also relevant is that children who can’t yet count all the way to 100 nevertheless make errors which suggest some knowledge of rules that structure counting. For example, when asked to count as high as they can, many children stop at decade transitions (Fuson et al., 1982; Siegler &amp; Robinson, 1982; Wright, 1994), with the most frequent being 29 and 39 (Gould, 2017). If children were merely reciting a memorized and unstructured list as they do the alphabet, we might expect the distribution of their errors to be random rather than </w:t>
+      </w:r>
+      <w:proofErr w:type="spellStart"/>
+      <w:r>
+        <w:rPr>
+          <w:sz w:val="24"/>
+          <w:szCs w:val="24"/>
+        </w:rPr>
+        <w:t>at</w:t>
+      </w:r>
+      <w:proofErr w:type="spellEnd"/>
+      <w:r>
+        <w:rPr>
+          <w:sz w:val="24"/>
+          <w:szCs w:val="24"/>
+        </w:rPr>
+        <w:t xml:space="preserve"> decade transitions. Instead, their errors suggest that children have memorized an initial </w:t>
       </w:r>
       <w:r>
         <w:rPr>
@@ -1585,7 +2195,39 @@
           <w:szCs w:val="24"/>
         </w:rPr>
         <w:lastRenderedPageBreak/>
-        <w:t xml:space="preserve">list, e.g., up to 20 or 30, and use some form of morphological rule, like the one described above, to generate numbers up to the next decade transition (which requires memorized knowledge, since in English decade labels are irregular, and can’t be generated from a rule alone). Consistent with this, children exposed to languages with relatively transparent base-10 counting systems, like Mandarin or Cantonese Chinese, appear to count higher and make fewer errors than children learning less transparent counting systems, like English or Welsh (Miller, Smith, Zhu, &amp; Zhang, 1995; Miller &amp; Stigler, 1987; for related work, see Dowker, Bala, &amp; Lloyd, 2008). Such evidence suggests that children make use of the linguistic structure of their count list to learn rules governing counting. An open question - and the main focus of the present study - is whether learning that number words are compositionally structured might facilitate insights into the conceptual structure of numbers, such as learning the successor function and infinity.  </w:t>
+        <w:t xml:space="preserve">list, e.g., up to 20 or 30, and use some form of morphological rule, like the one described above, to generate numbers up to the next decade transition (which requires memorized knowledge, since in English decade labels are irregular, and can’t be generated from a rule alone). Consistent with this, children exposed to languages with relatively transparent base-10 counting systems, like Mandarin or Cantonese Chinese, appear to count higher and make fewer errors than children learning less transparent counting systems, like English or Welsh (Miller, Smith, Zhu, &amp; Zhang, 1995; Miller &amp; Stigler, 1987; for related work, see </w:t>
+      </w:r>
+      <w:proofErr w:type="spellStart"/>
+      <w:r>
+        <w:rPr>
+          <w:sz w:val="24"/>
+          <w:szCs w:val="24"/>
+        </w:rPr>
+        <w:t>Dowker</w:t>
+      </w:r>
+      <w:proofErr w:type="spellEnd"/>
+      <w:r>
+        <w:rPr>
+          <w:sz w:val="24"/>
+          <w:szCs w:val="24"/>
+        </w:rPr>
+        <w:t xml:space="preserve">, </w:t>
+      </w:r>
+      <w:proofErr w:type="spellStart"/>
+      <w:r>
+        <w:rPr>
+          <w:sz w:val="24"/>
+          <w:szCs w:val="24"/>
+        </w:rPr>
+        <w:t>Bala</w:t>
+      </w:r>
+      <w:proofErr w:type="spellEnd"/>
+      <w:r>
+        <w:rPr>
+          <w:sz w:val="24"/>
+          <w:szCs w:val="24"/>
+        </w:rPr>
+        <w:t xml:space="preserve">, &amp; Lloyd, 2008). Such evidence suggests that children make use of the linguistic structure of their count list to learn rules governing counting. An open question - and the main focus of the present study - is whether learning that number words are compositionally structured might facilitate insights into the conceptual structure of numbers, such as learning the successor function and infinity.  </w:t>
       </w:r>
       <w:r>
         <w:rPr>
@@ -1607,7 +2249,23 @@
           <w:sz w:val="24"/>
           <w:szCs w:val="24"/>
         </w:rPr>
-        <w:t xml:space="preserve">Critically, although the successor function logically entails that numbers are infinite, young children may not automatically compute the entailments of their beliefs, and may not infer from their successor knowledge that numbers never end. As noted by Cheung et al. (2017), many children in their study believed that it’s always possible to add 1 to a set but nevertheless believed that numbers must ultimately end (children they called Successor Only Knowers), whereas only a handful of children held the opposite pattern of beliefs - that you can’t always add 1, but that numbers are nevertheless infinite (what they called Endless Only Knowers). Previous studies find the same pattern but report no Endless Only knowers at all (Evans, 1983; Hartnett &amp; Gelman, 1998). Cheung et al. (2017) interpreted this pattern as evidence for a developmental sequence whereby children learn some kind of bounded (item-based) successor rule that applies to a finite list, and only later learn that numbers never end. For example, children may first learn that known numbers exhibit a successor relation by empirically noticing </w:t>
+        <w:t xml:space="preserve">Critically, although the successor function logically entails that numbers are infinite, young children may not automatically compute the entailments of their </w:t>
+      </w:r>
+      <w:proofErr w:type="gramStart"/>
+      <w:r>
+        <w:rPr>
+          <w:sz w:val="24"/>
+          <w:szCs w:val="24"/>
+        </w:rPr>
+        <w:t>beliefs, and</w:t>
+      </w:r>
+      <w:proofErr w:type="gramEnd"/>
+      <w:r>
+        <w:rPr>
+          <w:sz w:val="24"/>
+          <w:szCs w:val="24"/>
+        </w:rPr>
+        <w:t xml:space="preserve"> may not infer from their successor knowledge that numbers never end. As noted by Cheung et al. (2017), many children in their study believed that it’s always possible to add 1 to a set but nevertheless believed that numbers must ultimately end (children they called Successor Only Knowers), whereas only a handful of children held the opposite pattern of beliefs - that you can’t always add 1, but that numbers are nevertheless infinite (what they called Endless Only Knowers). Previous studies find the same pattern but report no Endless Only knowers at all (Evans, 1983; Hartnett &amp; Gelman, 1998). Cheung et al. (2017) interpreted this pattern as evidence for a developmental sequence whereby children learn some kind of bounded (item-based) successor rule that applies to a finite list, and only later learn that numbers never end. For example, children may first learn that known numbers exhibit a successor relation by empirically noticing </w:t>
       </w:r>
       <w:r>
         <w:rPr>
@@ -1615,7 +2273,23 @@
           <w:szCs w:val="24"/>
         </w:rPr>
         <w:lastRenderedPageBreak/>
-        <w:t xml:space="preserve">this relation between familiar numbers, but may make the induction that this function is recursive by learning that </w:t>
+        <w:t xml:space="preserve">this relation between familiar </w:t>
+      </w:r>
+      <w:proofErr w:type="gramStart"/>
+      <w:r>
+        <w:rPr>
+          <w:sz w:val="24"/>
+          <w:szCs w:val="24"/>
+        </w:rPr>
+        <w:t>numbers, but</w:t>
+      </w:r>
+      <w:proofErr w:type="gramEnd"/>
+      <w:r>
+        <w:rPr>
+          <w:sz w:val="24"/>
+          <w:szCs w:val="24"/>
+        </w:rPr>
+        <w:t xml:space="preserve"> may make the induction that this function is recursive by learning that </w:t>
       </w:r>
       <w:r>
         <w:rPr>
@@ -1663,7 +2337,21 @@
           <w:szCs w:val="24"/>
         </w:rPr>
         <w:lastRenderedPageBreak/>
-        <w:t xml:space="preserve">In the present study, we had two goals. First, we sought to measure children’s acquisition of the “decade+unit rule to determine when such knowledge emerges, and how it is related to general counting experience (e.g., highest count). Second, we asked whether knowledge of such a rule was related to both acquisition of successor function knowledge and the belief that numbers are infinite. To do this, we presented 4- and 5-year-old children with three tasks. </w:t>
+        <w:t>In the present study, we had two goals. First, we sought to measure children’s acquisition of the “decade+unit</w:t>
+      </w:r>
+      <w:r>
+        <w:rPr>
+          <w:sz w:val="24"/>
+          <w:szCs w:val="24"/>
+        </w:rPr>
+        <w:t>”</w:t>
+      </w:r>
+      <w:r>
+        <w:rPr>
+          <w:sz w:val="24"/>
+          <w:szCs w:val="24"/>
+        </w:rPr>
+        <w:t xml:space="preserve"> rule to determine when such knowledge emerges, and how it is related to general counting experience (e.g., highest count). Second, we asked whether knowledge of such a rule was related to both acquisition of successor function knowledge and the belief that numbers are infinite. To do this, we presented 4- and 5-year-old children with three tasks. </w:t>
       </w:r>
     </w:p>
     <w:p>
@@ -1701,7 +2389,23 @@
           <w:sz w:val="24"/>
           <w:szCs w:val="24"/>
         </w:rPr>
-        <w:t xml:space="preserve">of whether children have acquired a productive rule for generating numbers, we used the Next Number task, in which children were told a number (e.g., “fifty-seven”) and asked to generate the next number in the count sequence (i.e., “What comes next?”). We reasoned that children who understand the decade structure of counting should not merely represent the count list as a single memorized string, but should be able to generate the next number for any decade - i.e., they should exhibit knowledge of how the verbal count list implements the successor function. Based on this, we reasoned that productive knowledge of counting as measured by the Highest Count task should be correlated with performance on the Next Number task. </w:t>
+        <w:t xml:space="preserve">of whether children have acquired a productive rule for generating numbers, we used the Next Number task, in which children were told a number (e.g., “fifty-seven”) and asked to generate the next number in the count sequence (i.e., “What comes next?”). We reasoned that children who understand the decade structure of counting should not merely represent the count list as a single memorized </w:t>
+      </w:r>
+      <w:proofErr w:type="gramStart"/>
+      <w:r>
+        <w:rPr>
+          <w:sz w:val="24"/>
+          <w:szCs w:val="24"/>
+        </w:rPr>
+        <w:t>string, but</w:t>
+      </w:r>
+      <w:proofErr w:type="gramEnd"/>
+      <w:r>
+        <w:rPr>
+          <w:sz w:val="24"/>
+          <w:szCs w:val="24"/>
+        </w:rPr>
+        <w:t xml:space="preserve"> should be able to generate the next number for any decade - i.e., they should exhibit knowledge of how the verbal count list implements the successor function. Based on this, we reasoned that productive knowledge of counting as measured by the Highest Count task should be correlated with performance on the Next Number task. </w:t>
       </w:r>
     </w:p>
     <w:p>
@@ -1950,7 +2654,7 @@
           <w:szCs w:val="24"/>
         </w:rPr>
         <w:lastRenderedPageBreak/>
-        <w:t>Each skipped number (e.g., “12, 13, 15”), skipped sequence of numbers (e.g., “18, 19, 30, 31”), or substitution error (e.g., “4, 9, 6”) was counted as one error. Children were also allowed to self-correct or restart counting with no penalty (e.g., if a child counted “1, 2, 4, no, 1, 2, 3, 4, 5”, 3 would not count as an error). To avoid underestimating children’s counting ability due to lapses in attention, we always reminded children of the last number they had said whenever they stopped counting. For instance, a child who stopped at 25 was prompted with, “So what’s after 25?” Children were allowed to continue counting and receive as many reminders as necessary; these pauses and reminders were not considered errors. Using this method, we obtained children’s Initial Highest Count (IHC), which was the highest number children counted to before making any errors, either on their own or with reminders. We also obtained children’s Final Highest Count (FHC), which was the highest number children ever counted to that was part of a 3-number consecutive sequence. We allowed for up to 10 errors, with at most 3 errors in a single decade. We allowed for up to 10 errors, with at most 3 errors in a single decade. For some children, their Final Highest Count also included experimenter-provided decade prompts, as described below.</w:t>
+        <w:t>Each skipped number (e.g., “12, 13, 15”), skipped sequence of numbers (e.g., “18, 19, 30, 31”), or substitution error (e.g., “4, 9, 6”) was counted as one error. Children were also allowed to self-correct or restart counting with no penalty (e.g., if a child counted “1, 2, 4, no, 1, 2, 3, 4, 5”, 3 would not count as an error). To avoid underestimating children’s counting ability due to lapses in attention, we always reminded children of the last number they had said whenever they stopped counting. For instance, a child who stopped at 25 was prompted with, “So what’s after 25?” Children were allowed to continue counting and receive as many reminders as necessary; these pauses and reminders were not considered errors. Using this method, we obtained children’s Initial Highest Count (IHC), which was the highest number children counted to before making any errors, either on their own or with reminders. We also obtained children’s Final Highest Count (FHC), which was the highest number children ever counted to that was part of a 3-number consecutive sequence. We allowed for up to 10 errors, with at most 3 errors in a single decade. For some children, their Final Highest Count also included experimenter-provided decade prompts, as described below.</w:t>
       </w:r>
     </w:p>
     <w:p>
@@ -2364,7 +3068,23 @@
           <w:szCs w:val="24"/>
         </w:rPr>
         <w:lastRenderedPageBreak/>
-        <w:t>Counters. To classify children, we used criteria developed in a previously published, pre-registered report (Schneider et al., 2020). In particular, we reasoned that if a child has a productive decade+unit rule, then they should be able to count up to decade labels, but may not know what those decade labels are, and therefore should be expected to make  errors on decade transitions (e.g., 39 to 40). We therefore classified children as Productive if (1) they counted to 99 with three or fewer errors, or (2) they could count at least two decades beyond their initial Decade-Change Error without making more than three errors in those two decades, including any decade-transition errors that elicited a decade prompt. This three-error criterion was developed because it allowed for two decade transition errors, along with a maximum of one mid-decade error. For example, a child whose initial error was at 29 but continued counting with decade prompts to 49 or higher was classified as a Productive Counter, but if they continued to only 39 or made too many errors before getting to 49, they were classified as a Non-Productive Counter.</w:t>
+        <w:t xml:space="preserve">Counters. To classify children, we used criteria developed in a previously published, pre-registered report (Schneider et al., 2020). In particular, we reasoned that if a child has a productive decade+unit rule, then they should be able to count up to decade labels, but may not know what those decade labels are, and therefore should be expected to make  errors on decade transitions (e.g., 39 to 40). We therefore classified children as Productive if (1) they counted to 99 with three or fewer errors, or (2) they could count at least two decades beyond their initial Decade-Change Error without making more than three errors in those two decades, including any decade-transition errors that elicited a decade prompt. This three-error criterion was developed because it allowed for </w:t>
+      </w:r>
+      <w:proofErr w:type="gramStart"/>
+      <w:r>
+        <w:rPr>
+          <w:sz w:val="24"/>
+          <w:szCs w:val="24"/>
+        </w:rPr>
+        <w:t>two decade</w:t>
+      </w:r>
+      <w:proofErr w:type="gramEnd"/>
+      <w:r>
+        <w:rPr>
+          <w:sz w:val="24"/>
+          <w:szCs w:val="24"/>
+        </w:rPr>
+        <w:t xml:space="preserve"> transition errors, along with a maximum of one mid-decade error. For example, a child whose initial error was at 29 but continued counting with decade prompts to 49 or higher was classified as a Productive Counter, but if they continued to only 39 or made too many errors before getting to 49, they were classified as a Non-Productive Counter.</w:t>
       </w:r>
       <w:r>
         <w:rPr>
@@ -3000,7 +3720,55 @@
           <w:sz w:val="24"/>
           <w:szCs w:val="24"/>
         </w:rPr>
-        <w:t>All analyses were conducted in R (version 3.6.0, R Core Team, 2019). Regression models were constructed using either the R base stats package or, for models containing mixed effects, using lme4 (Bates, Mächler, Bolker, &amp; Walker, 2014). For ease of interpretation, predictor variables were mean-centered for analyses.</w:t>
+        <w:t xml:space="preserve">All analyses were conducted in R (version 3.6.0, R Core Team, 2019). Regression models were constructed using either the R base stats package or, for models containing mixed effects, using lme4 (Bates, </w:t>
+      </w:r>
+      <w:proofErr w:type="spellStart"/>
+      <w:r>
+        <w:rPr>
+          <w:sz w:val="24"/>
+          <w:szCs w:val="24"/>
+        </w:rPr>
+        <w:t>Mächler</w:t>
+      </w:r>
+      <w:proofErr w:type="spellEnd"/>
+      <w:r>
+        <w:rPr>
+          <w:sz w:val="24"/>
+          <w:szCs w:val="24"/>
+        </w:rPr>
+        <w:t xml:space="preserve">, </w:t>
+      </w:r>
+      <w:proofErr w:type="spellStart"/>
+      <w:r>
+        <w:rPr>
+          <w:sz w:val="24"/>
+          <w:szCs w:val="24"/>
+        </w:rPr>
+        <w:t>Bolker</w:t>
+      </w:r>
+      <w:proofErr w:type="spellEnd"/>
+      <w:r>
+        <w:rPr>
+          <w:sz w:val="24"/>
+          <w:szCs w:val="24"/>
+        </w:rPr>
+        <w:t xml:space="preserve">, &amp; Walker, 2014). For ease of interpretation, predictor variables were </w:t>
+      </w:r>
+      <w:proofErr w:type="gramStart"/>
+      <w:r>
+        <w:rPr>
+          <w:sz w:val="24"/>
+          <w:szCs w:val="24"/>
+        </w:rPr>
+        <w:t>mean-centered</w:t>
+      </w:r>
+      <w:proofErr w:type="gramEnd"/>
+      <w:r>
+        <w:rPr>
+          <w:sz w:val="24"/>
+          <w:szCs w:val="24"/>
+        </w:rPr>
+        <w:t xml:space="preserve"> for analyses.</w:t>
       </w:r>
       <w:r>
         <w:rPr>
@@ -3025,7 +3793,15 @@
       <w:bookmarkStart w:id="11" w:name="_2s8eyo1" w:colFirst="0" w:colLast="0"/>
       <w:bookmarkEnd w:id="11"/>
       <w:r>
-        <w:t>3.1 Characterizing Decade+Unit Productivity</w:t>
+        <w:t xml:space="preserve">3.1 Characterizing </w:t>
+      </w:r>
+      <w:proofErr w:type="spellStart"/>
+      <w:r>
+        <w:t>Decade+Unit</w:t>
+      </w:r>
+      <w:proofErr w:type="spellEnd"/>
+      <w:r>
+        <w:t xml:space="preserve"> Productivity</w:t>
       </w:r>
     </w:p>
     <w:p>
@@ -4446,7 +5222,23 @@
           <w:sz w:val="24"/>
           <w:szCs w:val="24"/>
         </w:rPr>
-        <w:t xml:space="preserve">The Productivity classification, above, was one of two measures of decade+unit rule knowledge that we explored in this study. We also tested this using the Next Number task. Here, we asked how our two candidate measures of decade+unit rule knowledge were related to one another. </w:t>
+        <w:t xml:space="preserve">The Productivity classification, above, was one of two measures of decade+unit rule knowledge that we explored in this study. We also tested this using the Next Number task. Here, we asked how our two candidate measures of decade+unit rule knowledge </w:t>
+      </w:r>
+      <w:proofErr w:type="gramStart"/>
+      <w:r>
+        <w:rPr>
+          <w:sz w:val="24"/>
+          <w:szCs w:val="24"/>
+        </w:rPr>
+        <w:t>were</w:t>
+      </w:r>
+      <w:proofErr w:type="gramEnd"/>
+      <w:r>
+        <w:rPr>
+          <w:sz w:val="24"/>
+          <w:szCs w:val="24"/>
+        </w:rPr>
+        <w:t xml:space="preserve"> related to one another. </w:t>
       </w:r>
     </w:p>
     <w:p>
@@ -4494,6 +5286,7 @@
         </w:rPr>
         <w:t xml:space="preserve"> = 26%) on the Next Number task (</w:t>
       </w:r>
+      <w:proofErr w:type="gramStart"/>
       <w:r>
         <w:rPr>
           <w:i/>
@@ -4507,7 +5300,15 @@
           <w:sz w:val="24"/>
           <w:szCs w:val="24"/>
         </w:rPr>
-        <w:t xml:space="preserve">(120) = -8.76, </w:t>
+        <w:t>(</w:t>
+      </w:r>
+      <w:proofErr w:type="gramEnd"/>
+      <w:r>
+        <w:rPr>
+          <w:sz w:val="24"/>
+          <w:szCs w:val="24"/>
+        </w:rPr>
+        <w:t xml:space="preserve">120) = -8.76, </w:t>
       </w:r>
       <w:r>
         <w:rPr>
@@ -5512,7 +6313,21 @@
           <w:sz w:val="24"/>
           <w:szCs w:val="24"/>
         </w:rPr>
-        <w:t xml:space="preserve"> &lt; .001). This analysis found a significant main effect of Item Type (</w:t>
+        <w:t xml:space="preserve"> &lt; .001). This </w:t>
+      </w:r>
+      <w:r>
+        <w:rPr>
+          <w:sz w:val="24"/>
+          <w:szCs w:val="24"/>
+        </w:rPr>
+        <w:t>model</w:t>
+      </w:r>
+      <w:r>
+        <w:rPr>
+          <w:sz w:val="24"/>
+          <w:szCs w:val="24"/>
+        </w:rPr>
+        <w:t xml:space="preserve"> found a significant main effect of Item Type (</w:t>
       </w:r>
       <w:r>
         <w:rPr>
@@ -6616,14 +7431,27 @@
             <w:r>
               <w:t xml:space="preserve">Table </w:t>
             </w:r>
-            <w:fldSimple w:instr=" SEQ Table \* ARABIC ">
-              <w:r>
-                <w:rPr>
-                  <w:noProof/>
-                </w:rPr>
-                <w:t>2</w:t>
-              </w:r>
-            </w:fldSimple>
+            <w:r>
+              <w:fldChar w:fldCharType="begin"/>
+            </w:r>
+            <w:r>
+              <w:instrText xml:space="preserve"> SEQ Table \* ARABIC </w:instrText>
+            </w:r>
+            <w:r>
+              <w:fldChar w:fldCharType="separate"/>
+            </w:r>
+            <w:r>
+              <w:rPr>
+                <w:noProof/>
+              </w:rPr>
+              <w:t>2</w:t>
+            </w:r>
+            <w:r>
+              <w:rPr>
+                <w:noProof/>
+              </w:rPr>
+              <w:fldChar w:fldCharType="end"/>
+            </w:r>
           </w:p>
           <w:p>
             <w:pPr>
@@ -8012,8 +8840,6 @@
           <w:szCs w:val="24"/>
         </w:rPr>
       </w:pPr>
-      <w:bookmarkStart w:id="12" w:name="_GoBack"/>
-      <w:bookmarkEnd w:id="12"/>
       <w:r>
         <w:rPr>
           <w:color w:val="000000"/>
@@ -8162,7 +8988,39 @@
           <w:sz w:val="24"/>
           <w:szCs w:val="24"/>
         </w:rPr>
-        <w:t>Interestingly, in predicting children’s Successor Knowledge (Table 2), none of the three predictors explained a significant proportion of additional variance compared to the base model. In contrast, for models predicting children’s possession of Endless Knowledge (Table 3), Productivity Group explained significant additional variance relative to the base model (</w:t>
+        <w:t xml:space="preserve">Interestingly, in predicting children’s Successor Knowledge (Table </w:t>
+      </w:r>
+      <w:r>
+        <w:rPr>
+          <w:color w:val="000000"/>
+          <w:sz w:val="24"/>
+          <w:szCs w:val="24"/>
+        </w:rPr>
+        <w:t>3</w:t>
+      </w:r>
+      <w:r>
+        <w:rPr>
+          <w:color w:val="000000"/>
+          <w:sz w:val="24"/>
+          <w:szCs w:val="24"/>
+        </w:rPr>
+        <w:t xml:space="preserve">), none of the three predictors explained a significant proportion of additional variance compared to the base model. In contrast, for models predicting children’s possession of Endless Knowledge (Table </w:t>
+      </w:r>
+      <w:r>
+        <w:rPr>
+          <w:color w:val="000000"/>
+          <w:sz w:val="24"/>
+          <w:szCs w:val="24"/>
+        </w:rPr>
+        <w:t>4</w:t>
+      </w:r>
+      <w:r>
+        <w:rPr>
+          <w:color w:val="000000"/>
+          <w:sz w:val="24"/>
+          <w:szCs w:val="24"/>
+        </w:rPr>
+        <w:t>), Productivity Group explained significant additional variance relative to the base model (</w:t>
       </w:r>
       <w:r>
         <w:rPr>
@@ -8362,7 +9220,16 @@
           <w:szCs w:val="24"/>
         </w:rPr>
         <w:lastRenderedPageBreak/>
-        <w:t xml:space="preserve">Initial Highest Count, although these more complex models did not explain any additional variance (see Table 3 for details). </w:t>
+        <w:t>Initial Highest Count, although these more complex models did not explain any additional variance</w:t>
+      </w:r>
+      <w:bookmarkStart w:id="12" w:name="_GoBack"/>
+      <w:bookmarkEnd w:id="12"/>
+      <w:r>
+        <w:rPr>
+          <w:sz w:val="24"/>
+          <w:szCs w:val="24"/>
+        </w:rPr>
+        <w:t xml:space="preserve">. </w:t>
       </w:r>
       <w:r>
         <w:rPr>
@@ -8371,7 +9238,25 @@
           <w:szCs w:val="24"/>
           <w:highlight w:val="white"/>
         </w:rPr>
-        <w:t xml:space="preserve">Finally, we constructed models predicting children’s status as Full Infinity Knowers (Table 4). None of our counting measures (Initial Highest Count, Productivity group, or Next Number accuracy) improved model fit compared to the base model with only age as a predictor. </w:t>
+        <w:t xml:space="preserve">Finally, we constructed models predicting children’s status as Full Infinity Knowers (Table </w:t>
+      </w:r>
+      <w:r>
+        <w:rPr>
+          <w:color w:val="222222"/>
+          <w:sz w:val="24"/>
+          <w:szCs w:val="24"/>
+          <w:highlight w:val="white"/>
+        </w:rPr>
+        <w:t>5</w:t>
+      </w:r>
+      <w:r>
+        <w:rPr>
+          <w:color w:val="222222"/>
+          <w:sz w:val="24"/>
+          <w:szCs w:val="24"/>
+          <w:highlight w:val="white"/>
+        </w:rPr>
+        <w:t xml:space="preserve">). None of our counting measures (Initial Highest Count, Productivity group, or Next Number accuracy) improved model fit compared to the base model with only age as a predictor. </w:t>
       </w:r>
     </w:p>
     <w:p>
@@ -8496,14 +9381,27 @@
             <w:r>
               <w:t xml:space="preserve"> </w:t>
             </w:r>
-            <w:fldSimple w:instr=" SEQ Table \* ARABIC ">
-              <w:r>
-                <w:rPr>
-                  <w:noProof/>
-                </w:rPr>
-                <w:t>3</w:t>
-              </w:r>
-            </w:fldSimple>
+            <w:r>
+              <w:fldChar w:fldCharType="begin"/>
+            </w:r>
+            <w:r>
+              <w:instrText xml:space="preserve"> SEQ Table \* ARABIC </w:instrText>
+            </w:r>
+            <w:r>
+              <w:fldChar w:fldCharType="separate"/>
+            </w:r>
+            <w:r>
+              <w:rPr>
+                <w:noProof/>
+              </w:rPr>
+              <w:t>3</w:t>
+            </w:r>
+            <w:r>
+              <w:rPr>
+                <w:noProof/>
+              </w:rPr>
+              <w:fldChar w:fldCharType="end"/>
+            </w:r>
           </w:p>
         </w:tc>
       </w:tr>
@@ -10378,12 +11276,21 @@
             <w:r>
               <w:br/>
             </w:r>
+            <w:proofErr w:type="spellStart"/>
             <w:r>
               <w:rPr>
                 <w:i/>
                 <w:vertAlign w:val="superscript"/>
               </w:rPr>
-              <w:t xml:space="preserve">a </w:t>
+              <w:t>a</w:t>
+            </w:r>
+            <w:proofErr w:type="spellEnd"/>
+            <w:r>
+              <w:rPr>
+                <w:i/>
+                <w:vertAlign w:val="superscript"/>
+              </w:rPr>
+              <w:t xml:space="preserve"> </w:t>
             </w:r>
             <w:r>
               <w:t>Each initial model was compared against the base model.</w:t>
@@ -13417,12 +14324,21 @@
             <w:r>
               <w:br/>
             </w:r>
+            <w:proofErr w:type="spellStart"/>
             <w:r>
               <w:rPr>
                 <w:i/>
                 <w:vertAlign w:val="superscript"/>
               </w:rPr>
-              <w:t xml:space="preserve">a </w:t>
+              <w:t>a</w:t>
+            </w:r>
+            <w:proofErr w:type="spellEnd"/>
+            <w:r>
+              <w:rPr>
+                <w:i/>
+                <w:vertAlign w:val="superscript"/>
+              </w:rPr>
+              <w:t xml:space="preserve"> </w:t>
             </w:r>
             <w:r>
               <w:t>Each initial model was compared against the base model.</w:t>
@@ -16032,6 +16948,7 @@
               </w:rPr>
               <w:br/>
             </w:r>
+            <w:proofErr w:type="spellStart"/>
             <w:r>
               <w:rPr>
                 <w:i/>
@@ -16039,7 +16956,17 @@
                 <w:szCs w:val="24"/>
                 <w:vertAlign w:val="superscript"/>
               </w:rPr>
-              <w:t xml:space="preserve">a </w:t>
+              <w:t>a</w:t>
+            </w:r>
+            <w:proofErr w:type="spellEnd"/>
+            <w:r>
+              <w:rPr>
+                <w:i/>
+                <w:sz w:val="24"/>
+                <w:szCs w:val="24"/>
+                <w:vertAlign w:val="superscript"/>
+              </w:rPr>
+              <w:t xml:space="preserve"> </w:t>
             </w:r>
             <w:r>
               <w:rPr>
@@ -16114,7 +17041,25 @@
           <w:sz w:val="24"/>
           <w:szCs w:val="24"/>
         </w:rPr>
-        <w:t xml:space="preserve"> natural number has a successor, and that numbers are endless? In this paper, we had two goals. First, we sought to characterize children’s acquisition of productive morphological rules, and when this knowledge emerges in development. Second, we asked how such knowledge might be related to (a) their knowledge of the successor function (i.e., that it’s possible to add +1 to any number), and (b) their beliefs regarding infinity (i.e., that numbers never end). Prior research suggests that how high children can count is related to their ability to identify successor relations for known numbers (e.g., Cheung et al., 2017), leading to the suggestion that counting experience causes children to notice the recursive base-10 structure of the count list, which in turn provides a basis for learning about successor relations and for generating unbounded number words (Barner, 2017; Cheung et al., 2017; Rule, Dechter, &amp; Tenenbaum, 2015; Yang, 2016). Learning a rule that generates successive number words might lead children to the belief that all numbers have successors, and that numbers never end. Our study found multiple pieces of evidence that some 4- and 5-year-old children, but not others, use a productive rule when counting. Also, we found that Productive counters differed from Non-Productive counters with respect to their understanding of numerical infinity, though, interestingly, not their successor function knowledge, </w:t>
+        <w:t xml:space="preserve"> natural number has a successor, and that numbers are endless? In this paper, we had two goals. First, we sought to characterize children’s acquisition of productive morphological rules, and when this knowledge emerges in development. Second, we asked how such knowledge might be related to (a) their knowledge of the successor function (i.e., that it’s possible to add +1 to any number), and (b) their beliefs regarding infinity (i.e., that numbers never end). Prior research suggests that how high children can count is related to their ability to identify successor relations for known numbers (e.g., Cheung et al., 2017), leading to the suggestion that counting experience causes children to notice the recursive base-10 structure of the count list, which in turn provides a basis for learning about successor relations and for generating unbounded number words (Barner, 2017; Cheung et al., 2017; Rule, </w:t>
+      </w:r>
+      <w:proofErr w:type="spellStart"/>
+      <w:r>
+        <w:rPr>
+          <w:color w:val="000000"/>
+          <w:sz w:val="24"/>
+          <w:szCs w:val="24"/>
+        </w:rPr>
+        <w:t>Dechter</w:t>
+      </w:r>
+      <w:proofErr w:type="spellEnd"/>
+      <w:r>
+        <w:rPr>
+          <w:color w:val="000000"/>
+          <w:sz w:val="24"/>
+          <w:szCs w:val="24"/>
+        </w:rPr>
+        <w:t xml:space="preserve">, &amp; Tenenbaum, 2015; Yang, 2016). Learning a rule that generates successive number words might lead children to the belief that all numbers have successors, and that numbers never end. Our study found multiple pieces of evidence that some 4- and 5-year-old children, but not others, use a productive rule when counting. Also, we found that Productive counters differed from Non-Productive counters with respect to their understanding of numerical infinity, though, interestingly, not their successor function knowledge, </w:t>
       </w:r>
       <w:r>
         <w:rPr>
@@ -16280,7 +17225,25 @@
           <w:szCs w:val="24"/>
         </w:rPr>
         <w:lastRenderedPageBreak/>
-        <w:t xml:space="preserve">Unit task (Sarnecka &amp; Carey, 2008), but not whether counting was related to the two beliefs about how numbers behave in general. Our work tested whether counting – specifically learning a productive decade rule – might explain more general intuitions regarding the successor function and infinity. We reasoned that counting might be related to such intuitions in two broad ways. First, it might be the case that, as children are increasingly exposed to numbers, they acquire more knowledge about how those numbers operate (including but not restricted to successor relations), which they may generalize to all numbers, without making a specific connection between learning morphological rules of counting and discovering that numbers are infinite. An alternative, however, is that counting abilities might relate to knowledge of infinity specifically because the morphological rules that govern counting provide rules for generating ever larger numbers. Such rules might provide the basis for the belief that numbers never end. That is, learning the morphological rules may allow children to reason that number words can be productively generated, and thus conclude that numbers are endless. On this view, counting may be separately related to the belief that every number has a successor and to the belief that numbers are endless. </w:t>
+        <w:t>Unit task (</w:t>
+      </w:r>
+      <w:proofErr w:type="spellStart"/>
+      <w:r>
+        <w:rPr>
+          <w:color w:val="000000"/>
+          <w:sz w:val="24"/>
+          <w:szCs w:val="24"/>
+        </w:rPr>
+        <w:t>Sarnecka</w:t>
+      </w:r>
+      <w:proofErr w:type="spellEnd"/>
+      <w:r>
+        <w:rPr>
+          <w:color w:val="000000"/>
+          <w:sz w:val="24"/>
+          <w:szCs w:val="24"/>
+        </w:rPr>
+        <w:t xml:space="preserve"> &amp; Carey, 2008), but not whether counting was related to the two beliefs about how numbers behave in general. Our work tested whether counting – specifically learning a productive decade rule – might explain more general intuitions regarding the successor function and infinity. We reasoned that counting might be related to such intuitions in two broad ways. First, it might be the case that, as children are increasingly exposed to numbers, they acquire more knowledge about how those numbers operate (including but not restricted to successor relations), which they may generalize to all numbers, without making a specific connection between learning morphological rules of counting and discovering that numbers are infinite. An alternative, however, is that counting abilities might relate to knowledge of infinity specifically because the morphological rules that govern counting provide rules for generating ever larger numbers. Such rules might provide the basis for the belief that numbers never end. That is, learning the morphological rules may allow children to reason that number words can be productively generated, and thus conclude that numbers are endless. On this view, counting may be separately related to the belief that every number has a successor and to the belief that numbers are endless. </w:t>
       </w:r>
     </w:p>
     <w:p>
@@ -16296,7 +17259,25 @@
           <w:sz w:val="24"/>
           <w:szCs w:val="24"/>
         </w:rPr>
-        <w:t>Our data are compatible with this distinction between successor function and infinity knowledge. Children may learn item-based successor relations early on, and may even believe that all</w:t>
+        <w:t xml:space="preserve">Our data are compatible with this distinction between successor function and infinity knowledge. Children may learn item-based successor relations early </w:t>
+      </w:r>
+      <w:proofErr w:type="gramStart"/>
+      <w:r>
+        <w:rPr>
+          <w:color w:val="000000"/>
+          <w:sz w:val="24"/>
+          <w:szCs w:val="24"/>
+        </w:rPr>
+        <w:t>on, and</w:t>
+      </w:r>
+      <w:proofErr w:type="gramEnd"/>
+      <w:r>
+        <w:rPr>
+          <w:color w:val="000000"/>
+          <w:sz w:val="24"/>
+          <w:szCs w:val="24"/>
+        </w:rPr>
+        <w:t xml:space="preserve"> may even believe that all</w:t>
       </w:r>
       <w:r>
         <w:rPr>
@@ -16401,6 +17382,7 @@
         </w:rPr>
         <w:t xml:space="preserve">) presents a challenge to current computational models of number word learning. For example, Yang (2016) developed a “Tolerance Principle” which states that children invoke rules for explaining regularities in linguistic input when the number of exceptions or irregularities are below some threshold. According to his model, if there are </w:t>
       </w:r>
+      <w:proofErr w:type="spellStart"/>
       <w:r>
         <w:rPr>
           <w:i/>
@@ -16410,6 +17392,7 @@
         </w:rPr>
         <w:t>N</w:t>
       </w:r>
+      <w:proofErr w:type="spellEnd"/>
       <w:r>
         <w:rPr>
           <w:color w:val="000000"/>
@@ -16450,7 +17433,25 @@
           <w:sz w:val="24"/>
           <w:szCs w:val="24"/>
         </w:rPr>
-        <w:t xml:space="preserve">). In English, the early number words from 1-20 are exceptions to the decade rule, so the Tolerance Principle predicts that children would have to acquire a count list of at least length 72 before inducing a regular rule. Similar estimates in the 60-70 range were obtained by Rule, Dechter and Tenenbaum (2015) using a Bayesian architecture for inferring word to quantity mappings. However, our data suggest that some children can acquire a productive counting rule with much less data: the median Initial Highest Count of Productive Counters was only 49 (ignoring those who reached 99 on their own). Future work should reconcile these empirical findings within computational models of number word learning. </w:t>
+        <w:t xml:space="preserve">). In English, the early number words from 1-20 are exceptions to the decade rule, so the Tolerance Principle predicts that children would have to acquire a count list of at least length 72 before inducing a regular rule. Similar estimates in the 60-70 range were obtained by Rule, </w:t>
+      </w:r>
+      <w:proofErr w:type="spellStart"/>
+      <w:r>
+        <w:rPr>
+          <w:color w:val="000000"/>
+          <w:sz w:val="24"/>
+          <w:szCs w:val="24"/>
+        </w:rPr>
+        <w:t>Dechter</w:t>
+      </w:r>
+      <w:proofErr w:type="spellEnd"/>
+      <w:r>
+        <w:rPr>
+          <w:color w:val="000000"/>
+          <w:sz w:val="24"/>
+          <w:szCs w:val="24"/>
+        </w:rPr>
+        <w:t xml:space="preserve"> and Tenenbaum (2015) using a Bayesian architecture for inferring word to quantity mappings. However, our data suggest that some children can acquire a productive counting rule with much less data: the median Initial Highest Count of Productive Counters was only 49 (ignoring those who reached 99 on their own). Future work should reconcile these empirical findings within computational models of number word learning. </w:t>
       </w:r>
     </w:p>
     <w:p>
@@ -16476,7 +17477,25 @@
           <w:szCs w:val="24"/>
         </w:rPr>
         <w:lastRenderedPageBreak/>
-        <w:t>children appreciate ways of generating endlessly more quantities. For example, Singer and Voica (2008) describe how a group of 5</w:t>
+        <w:t xml:space="preserve">children appreciate ways of generating endlessly more quantities. For example, Singer and </w:t>
+      </w:r>
+      <w:proofErr w:type="spellStart"/>
+      <w:r>
+        <w:rPr>
+          <w:color w:val="000000"/>
+          <w:sz w:val="24"/>
+          <w:szCs w:val="24"/>
+        </w:rPr>
+        <w:t>Voica</w:t>
+      </w:r>
+      <w:proofErr w:type="spellEnd"/>
+      <w:r>
+        <w:rPr>
+          <w:color w:val="000000"/>
+          <w:sz w:val="24"/>
+          <w:szCs w:val="24"/>
+        </w:rPr>
+        <w:t xml:space="preserve"> (2008) describe how a group of 5</w:t>
       </w:r>
       <w:r>
         <w:rPr>
@@ -16572,7 +17591,39 @@
           <w:szCs w:val="24"/>
         </w:rPr>
         <w:lastRenderedPageBreak/>
-        <w:t xml:space="preserve">the successor of “a billion one” is “a billion two” and that the successor of “daxy-five” is “daxy-six”. Recent work testing this prediction has found that children’s ability to count up from these less familiar or novel numbers is correlated with the measures of productivity used here, and is a strong predictor of their performance on a task assessing successor function knowledge (Schneider, Sullivan, Guo, &amp; Barner, </w:t>
+        <w:t>the successor of “a billion one” is “a billion two” and that the successor of “</w:t>
+      </w:r>
+      <w:proofErr w:type="spellStart"/>
+      <w:r>
+        <w:rPr>
+          <w:sz w:val="24"/>
+          <w:szCs w:val="24"/>
+        </w:rPr>
+        <w:t>daxy</w:t>
+      </w:r>
+      <w:proofErr w:type="spellEnd"/>
+      <w:r>
+        <w:rPr>
+          <w:sz w:val="24"/>
+          <w:szCs w:val="24"/>
+        </w:rPr>
+        <w:t>-five” is “</w:t>
+      </w:r>
+      <w:proofErr w:type="spellStart"/>
+      <w:r>
+        <w:rPr>
+          <w:sz w:val="24"/>
+          <w:szCs w:val="24"/>
+        </w:rPr>
+        <w:t>daxy</w:t>
+      </w:r>
+      <w:proofErr w:type="spellEnd"/>
+      <w:r>
+        <w:rPr>
+          <w:sz w:val="24"/>
+          <w:szCs w:val="24"/>
+        </w:rPr>
+        <w:t xml:space="preserve">-six”. Recent work testing this prediction has found that children’s ability to count up from these less familiar or novel numbers is correlated with the measures of productivity used here, and is a strong predictor of their performance on a task assessing successor function knowledge (Schneider, Sullivan, Guo, &amp; Barner, </w:t>
       </w:r>
       <w:r>
         <w:rPr>
@@ -16668,8 +17719,37 @@
         <w:widowControl w:val="0"/>
         <w:ind w:left="480" w:hanging="480"/>
       </w:pPr>
-      <w:r>
-        <w:t xml:space="preserve">Almoammer, A., Sullivan, J., Donlan, C., Marušič, F., Žaucer, R., O’Donnell, T., &amp; Barner, D. (2013). Grammatical morphology as a source of early number word meanings. </w:t>
+      <w:proofErr w:type="spellStart"/>
+      <w:r>
+        <w:t>Almoammer</w:t>
+      </w:r>
+      <w:proofErr w:type="spellEnd"/>
+      <w:r>
+        <w:t xml:space="preserve">, A., Sullivan, J., </w:t>
+      </w:r>
+      <w:proofErr w:type="spellStart"/>
+      <w:r>
+        <w:t>Donlan</w:t>
+      </w:r>
+      <w:proofErr w:type="spellEnd"/>
+      <w:r>
+        <w:t xml:space="preserve">, C., </w:t>
+      </w:r>
+      <w:proofErr w:type="spellStart"/>
+      <w:r>
+        <w:t>Marušič</w:t>
+      </w:r>
+      <w:proofErr w:type="spellEnd"/>
+      <w:r>
+        <w:t xml:space="preserve">, F., </w:t>
+      </w:r>
+      <w:proofErr w:type="spellStart"/>
+      <w:r>
+        <w:t>Žaucer</w:t>
+      </w:r>
+      <w:proofErr w:type="spellEnd"/>
+      <w:r>
+        <w:t xml:space="preserve">, R., O’Donnell, T., &amp; Barner, D. (2013). Grammatical morphology as a source of early number word meanings. </w:t>
       </w:r>
       <w:r>
         <w:rPr>
@@ -16723,7 +17803,15 @@
         <w:ind w:left="480" w:hanging="480"/>
       </w:pPr>
       <w:r>
-        <w:t xml:space="preserve">Barner, D., Libenson, A., Cheung, P., &amp; Takasaki, M. (2009). Cross-linguistic relations between quantifiers and numerals in language acquisition: Evidence from Japanese. </w:t>
+        <w:t xml:space="preserve">Barner, D., </w:t>
+      </w:r>
+      <w:proofErr w:type="spellStart"/>
+      <w:r>
+        <w:t>Libenson</w:t>
+      </w:r>
+      <w:proofErr w:type="spellEnd"/>
+      <w:r>
+        <w:t xml:space="preserve">, A., Cheung, P., &amp; Takasaki, M. (2009). Cross-linguistic relations between quantifiers and numerals in language acquisition: Evidence from Japanese. </w:t>
       </w:r>
       <w:r>
         <w:rPr>
@@ -16750,7 +17838,23 @@
         <w:ind w:left="480" w:hanging="480"/>
       </w:pPr>
       <w:r>
-        <w:t xml:space="preserve">Bates, D., Mächler, M., Bolker, B., &amp; Walker, S. (2014). Fitting Linear Mixed-Effects Models using lme4, </w:t>
+        <w:t xml:space="preserve">Bates, D., </w:t>
+      </w:r>
+      <w:proofErr w:type="spellStart"/>
+      <w:r>
+        <w:t>Mächler</w:t>
+      </w:r>
+      <w:proofErr w:type="spellEnd"/>
+      <w:r>
+        <w:t xml:space="preserve">, M., </w:t>
+      </w:r>
+      <w:proofErr w:type="spellStart"/>
+      <w:r>
+        <w:t>Bolker</w:t>
+      </w:r>
+      <w:proofErr w:type="spellEnd"/>
+      <w:r>
+        <w:t xml:space="preserve">, B., &amp; Walker, S. (2014). Fitting Linear Mixed-Effects Models using lme4, </w:t>
       </w:r>
       <w:r>
         <w:rPr>
@@ -16759,7 +17863,15 @@
         <w:t>67</w:t>
       </w:r>
       <w:r>
-        <w:t>(1). doi:10.18637/jss.v067.i01</w:t>
+        <w:t>(1). doi:10.18637/</w:t>
+      </w:r>
+      <w:proofErr w:type="gramStart"/>
+      <w:r>
+        <w:t>jss.v067.i</w:t>
+      </w:r>
+      <w:proofErr w:type="gramEnd"/>
+      <w:r>
+        <w:t>01</w:t>
       </w:r>
     </w:p>
     <w:p>
@@ -16795,7 +17907,39 @@
         <w:ind w:left="480" w:hanging="480"/>
       </w:pPr>
       <w:r>
-        <w:t xml:space="preserve">Cheung, P., Dale, M., &amp; Le Corre, M. (2016). A cross-linguistic investigation on the acquisition of complex numerals. In A. Papafragou, D. Grodner, D. Mirman, &amp; J. C. Trueswell (Eds.), </w:t>
+        <w:t xml:space="preserve">Cheung, P., Dale, M., &amp; Le </w:t>
+      </w:r>
+      <w:proofErr w:type="spellStart"/>
+      <w:r>
+        <w:t>Corre</w:t>
+      </w:r>
+      <w:proofErr w:type="spellEnd"/>
+      <w:r>
+        <w:t xml:space="preserve">, M. (2016). A cross-linguistic investigation on the acquisition of complex numerals. In A. </w:t>
+      </w:r>
+      <w:proofErr w:type="spellStart"/>
+      <w:r>
+        <w:t>Papafragou</w:t>
+      </w:r>
+      <w:proofErr w:type="spellEnd"/>
+      <w:r>
+        <w:t xml:space="preserve">, D. </w:t>
+      </w:r>
+      <w:proofErr w:type="spellStart"/>
+      <w:r>
+        <w:t>Grodner</w:t>
+      </w:r>
+      <w:proofErr w:type="spellEnd"/>
+      <w:r>
+        <w:t xml:space="preserve">, D. Mirman, &amp; J. C. </w:t>
+      </w:r>
+      <w:proofErr w:type="spellStart"/>
+      <w:r>
+        <w:t>Trueswell</w:t>
+      </w:r>
+      <w:proofErr w:type="spellEnd"/>
+      <w:r>
+        <w:t xml:space="preserve"> (Eds.), </w:t>
       </w:r>
       <w:r>
         <w:rPr>
@@ -16858,7 +18002,15 @@
         <w:ind w:left="480" w:hanging="480"/>
       </w:pPr>
       <w:r>
-        <w:t xml:space="preserve">Davidson, K., Eng, K., &amp; Barner, D. (2012). Does learning to count involve a semantic induction? </w:t>
+        <w:t xml:space="preserve">Davidson, K., </w:t>
+      </w:r>
+      <w:proofErr w:type="spellStart"/>
+      <w:r>
+        <w:t>Eng</w:t>
+      </w:r>
+      <w:proofErr w:type="spellEnd"/>
+      <w:r>
+        <w:t xml:space="preserve">, K., &amp; Barner, D. (2012). Does learning to count involve a semantic induction? </w:t>
       </w:r>
       <w:r>
         <w:rPr>
@@ -16884,8 +18036,13 @@
         <w:widowControl w:val="0"/>
         <w:ind w:left="480" w:hanging="480"/>
       </w:pPr>
-      <w:r>
-        <w:t xml:space="preserve">Decock, L. (2008) The conceptual basis of numerical abilities: one-to-one correspondence versus the successor relation. </w:t>
+      <w:proofErr w:type="spellStart"/>
+      <w:r>
+        <w:t>Decock</w:t>
+      </w:r>
+      <w:proofErr w:type="spellEnd"/>
+      <w:r>
+        <w:t xml:space="preserve">, L. (2008) The conceptual basis of numerical abilities: one-to-one correspondence versus the successor relation. </w:t>
       </w:r>
       <w:r>
         <w:rPr>
@@ -16912,7 +18069,15 @@
         <w:t>Essays on the Theory of Numbers</w:t>
       </w:r>
       <w:r>
-        <w:t>. (W.W. Beman, Trans.). Dover.</w:t>
+        <w:t xml:space="preserve">. (W.W. </w:t>
+      </w:r>
+      <w:proofErr w:type="spellStart"/>
+      <w:r>
+        <w:t>Beman</w:t>
+      </w:r>
+      <w:proofErr w:type="spellEnd"/>
+      <w:r>
+        <w:t>, Trans.). Dover.</w:t>
       </w:r>
     </w:p>
     <w:p>
@@ -16920,8 +18085,21 @@
         <w:widowControl w:val="0"/>
         <w:ind w:left="480" w:hanging="480"/>
       </w:pPr>
-      <w:r>
-        <w:t xml:space="preserve">Dowker, A., Bala, S., &amp; Lloyd, D. (2008). Linguistic Influences on Mathematical Development: How </w:t>
+      <w:proofErr w:type="spellStart"/>
+      <w:r>
+        <w:t>Dowker</w:t>
+      </w:r>
+      <w:proofErr w:type="spellEnd"/>
+      <w:r>
+        <w:t xml:space="preserve">, A., </w:t>
+      </w:r>
+      <w:proofErr w:type="spellStart"/>
+      <w:r>
+        <w:t>Bala</w:t>
+      </w:r>
+      <w:proofErr w:type="spellEnd"/>
+      <w:r>
+        <w:t xml:space="preserve">, S., &amp; Lloyd, D. (2008). Linguistic Influences on Mathematical Development: How </w:t>
       </w:r>
       <w:r>
         <w:lastRenderedPageBreak/>
@@ -16979,7 +18157,23 @@
         <w:ind w:left="480" w:hanging="480"/>
       </w:pPr>
       <w:r>
-        <w:t xml:space="preserve">Frye, D., Baroody, A. J., Burchinal, M., Carver, S. M., Jordan, N. C., &amp; McDowell, J. (2013). </w:t>
+        <w:t xml:space="preserve">Frye, D., </w:t>
+      </w:r>
+      <w:proofErr w:type="spellStart"/>
+      <w:r>
+        <w:t>Baroody</w:t>
+      </w:r>
+      <w:proofErr w:type="spellEnd"/>
+      <w:r>
+        <w:t xml:space="preserve">, A. J., </w:t>
+      </w:r>
+      <w:proofErr w:type="spellStart"/>
+      <w:r>
+        <w:t>Burchinal</w:t>
+      </w:r>
+      <w:proofErr w:type="spellEnd"/>
+      <w:r>
+        <w:t xml:space="preserve">, M., Carver, S. M., Jordan, N. C., &amp; McDowell, J. (2013). </w:t>
       </w:r>
       <w:r>
         <w:rPr>
@@ -17015,7 +18209,15 @@
         <w:ind w:left="480" w:hanging="480"/>
       </w:pPr>
       <w:r>
-        <w:t xml:space="preserve">Gelman, R., &amp; Gallistel, C. R. (1978). </w:t>
+        <w:t xml:space="preserve">Gelman, R., &amp; </w:t>
+      </w:r>
+      <w:proofErr w:type="spellStart"/>
+      <w:r>
+        <w:t>Gallistel</w:t>
+      </w:r>
+      <w:proofErr w:type="spellEnd"/>
+      <w:r>
+        <w:t xml:space="preserve">, C. R. (1978). </w:t>
       </w:r>
       <w:r>
         <w:rPr>
@@ -17032,8 +18234,13 @@
         <w:widowControl w:val="0"/>
         <w:ind w:left="480" w:hanging="480"/>
       </w:pPr>
-      <w:r>
-        <w:t xml:space="preserve">Gentner, D. (2010). Bootstrapping the Mind: Analogical Processes and Symbol Systems. </w:t>
+      <w:proofErr w:type="spellStart"/>
+      <w:r>
+        <w:t>Gentner</w:t>
+      </w:r>
+      <w:proofErr w:type="spellEnd"/>
+      <w:r>
+        <w:t xml:space="preserve">, D. (2010). Bootstrapping the Mind: Analogical Processes and Symbol Systems. </w:t>
       </w:r>
       <w:r>
         <w:rPr>
@@ -17086,8 +18293,45 @@
         <w:widowControl w:val="0"/>
         <w:ind w:left="480" w:hanging="480"/>
       </w:pPr>
-      <w:r>
-        <w:t xml:space="preserve">Grotenhuis, M., Pelzer, B., Eisinga, R., Nieuwenhuis, R., Schmidt-Catran, A., &amp; Konig, R. (2017). When size matters: advantages of weighted effect coding in observational studies. </w:t>
+      <w:proofErr w:type="spellStart"/>
+      <w:r>
+        <w:t>Grotenhuis</w:t>
+      </w:r>
+      <w:proofErr w:type="spellEnd"/>
+      <w:r>
+        <w:t xml:space="preserve">, M., Pelzer, B., </w:t>
+      </w:r>
+      <w:proofErr w:type="spellStart"/>
+      <w:r>
+        <w:t>Eisinga</w:t>
+      </w:r>
+      <w:proofErr w:type="spellEnd"/>
+      <w:r>
+        <w:t xml:space="preserve">, R., </w:t>
+      </w:r>
+      <w:proofErr w:type="spellStart"/>
+      <w:r>
+        <w:t>Nieuwenhuis</w:t>
+      </w:r>
+      <w:proofErr w:type="spellEnd"/>
+      <w:r>
+        <w:t>, R., Schmidt-</w:t>
+      </w:r>
+      <w:proofErr w:type="spellStart"/>
+      <w:r>
+        <w:t>Catran</w:t>
+      </w:r>
+      <w:proofErr w:type="spellEnd"/>
+      <w:r>
+        <w:t xml:space="preserve">, A., &amp; </w:t>
+      </w:r>
+      <w:proofErr w:type="spellStart"/>
+      <w:r>
+        <w:t>Konig</w:t>
+      </w:r>
+      <w:proofErr w:type="spellEnd"/>
+      <w:r>
+        <w:t xml:space="preserve">, R. (2017). When size matters: advantages of weighted effect coding in observational studies. </w:t>
       </w:r>
       <w:r>
         <w:rPr>
@@ -17180,8 +18424,13 @@
         <w:widowControl w:val="0"/>
         <w:ind w:left="480" w:hanging="480"/>
       </w:pPr>
-      <w:r>
-        <w:t xml:space="preserve">Hurford, J. R. (1975). </w:t>
+      <w:proofErr w:type="spellStart"/>
+      <w:r>
+        <w:t>Hurford</w:t>
+      </w:r>
+      <w:proofErr w:type="spellEnd"/>
+      <w:r>
+        <w:t xml:space="preserve">, J. R. (1975). </w:t>
       </w:r>
       <w:r>
         <w:rPr>
@@ -17217,7 +18466,15 @@
         <w:ind w:left="480" w:hanging="480"/>
       </w:pPr>
       <w:r>
-        <w:t xml:space="preserve">Le Corre, M., Li, P., Huang, B. H., Jia, G., &amp; Carey, S. (2016). Numerical morphology supports early number word learning: Evidence from a comparison of young Mandarin and English learners. </w:t>
+        <w:t xml:space="preserve">Le </w:t>
+      </w:r>
+      <w:proofErr w:type="spellStart"/>
+      <w:r>
+        <w:t>Corre</w:t>
+      </w:r>
+      <w:proofErr w:type="spellEnd"/>
+      <w:r>
+        <w:t xml:space="preserve">, M., Li, P., Huang, B. H., Jia, G., &amp; Carey, S. (2016). Numerical morphology supports early number word learning: Evidence from a comparison of young Mandarin and English learners. </w:t>
       </w:r>
       <w:r>
         <w:rPr>
@@ -17343,7 +18600,15 @@
         <w:ind w:left="480" w:hanging="480"/>
       </w:pPr>
       <w:r>
-        <w:t xml:space="preserve">Piantadosi, S. T., Jara-Ettinger, J., &amp; Gibson, E. (2014). Children’s learning of number words in an indigenous farming-foraging group. </w:t>
+        <w:t xml:space="preserve">Piantadosi, S. T., </w:t>
+      </w:r>
+      <w:proofErr w:type="spellStart"/>
+      <w:r>
+        <w:t>Jara</w:t>
+      </w:r>
+      <w:proofErr w:type="spellEnd"/>
+      <w:r>
+        <w:t xml:space="preserve">-Ettinger, J., &amp; Gibson, E. (2014). Children’s learning of number words in an indigenous farming-foraging group. </w:t>
       </w:r>
       <w:r>
         <w:rPr>
@@ -17388,7 +18653,15 @@
         <w:ind w:left="480" w:hanging="480"/>
       </w:pPr>
       <w:r>
-        <w:t xml:space="preserve">Rule, J., Dechter, E., &amp; Tenenbaum, J. B. (2015). Representing and learning a large system of number concepts with latent predicate networks. </w:t>
+        <w:t xml:space="preserve">Rule, J., </w:t>
+      </w:r>
+      <w:proofErr w:type="spellStart"/>
+      <w:r>
+        <w:t>Dechter</w:t>
+      </w:r>
+      <w:proofErr w:type="spellEnd"/>
+      <w:r>
+        <w:t xml:space="preserve">, E., &amp; Tenenbaum, J. B. (2015). Representing and learning a large system of number concepts with latent predicate networks. </w:t>
       </w:r>
       <w:r>
         <w:rPr>
@@ -17405,8 +18678,13 @@
         <w:widowControl w:val="0"/>
         <w:ind w:left="480" w:hanging="480"/>
       </w:pPr>
-      <w:r>
-        <w:t xml:space="preserve">Sarnecka, B. W., &amp; Carey, S. (2008). How counting represents number: what children must learn and when they learn it. </w:t>
+      <w:proofErr w:type="spellStart"/>
+      <w:r>
+        <w:t>Sarnecka</w:t>
+      </w:r>
+      <w:proofErr w:type="spellEnd"/>
+      <w:r>
+        <w:t xml:space="preserve">, B. W., &amp; Carey, S. (2008). How counting represents number: what children must learn and when they learn it. </w:t>
       </w:r>
       <w:r>
         <w:rPr>
@@ -17432,9 +18710,38 @@
         <w:widowControl w:val="0"/>
         <w:ind w:left="480" w:hanging="480"/>
       </w:pPr>
+      <w:proofErr w:type="spellStart"/>
       <w:r>
         <w:lastRenderedPageBreak/>
-        <w:t xml:space="preserve">Sarnecka, B. W., Kamenskaya, V. G., Yamana, Y., Ogura, T., &amp; Yudovina, Y. B. (2007). From grammatical number to exact numbers: Early meanings of ‘one’, ‘two’, and ‘three’ in English, Russian, and Japanese. </w:t>
+        <w:t>Sarnecka</w:t>
+      </w:r>
+      <w:proofErr w:type="spellEnd"/>
+      <w:r>
+        <w:t xml:space="preserve">, B. W., </w:t>
+      </w:r>
+      <w:proofErr w:type="spellStart"/>
+      <w:r>
+        <w:t>Kamenskaya</w:t>
+      </w:r>
+      <w:proofErr w:type="spellEnd"/>
+      <w:r>
+        <w:t xml:space="preserve">, V. G., </w:t>
+      </w:r>
+      <w:proofErr w:type="spellStart"/>
+      <w:r>
+        <w:t>Yamana</w:t>
+      </w:r>
+      <w:proofErr w:type="spellEnd"/>
+      <w:r>
+        <w:t xml:space="preserve">, Y., Ogura, T., &amp; </w:t>
+      </w:r>
+      <w:proofErr w:type="spellStart"/>
+      <w:r>
+        <w:t>Yudovina</w:t>
+      </w:r>
+      <w:proofErr w:type="spellEnd"/>
+      <w:r>
+        <w:t xml:space="preserve">, Y. B. (2007). From grammatical number to exact numbers: Early meanings of ‘one’, ‘two’, and ‘three’ in English, Russian, and Japanese. </w:t>
       </w:r>
       <w:r>
         <w:rPr>
@@ -17460,8 +18767,13 @@
         <w:widowControl w:val="0"/>
         <w:ind w:left="480" w:hanging="480"/>
       </w:pPr>
-      <w:r>
-        <w:t xml:space="preserve">Sarnecka, B. W., &amp; Lee, M. D. (2009). Levels of number knowledge during early childhood. </w:t>
+      <w:proofErr w:type="spellStart"/>
+      <w:r>
+        <w:t>Sarnecka</w:t>
+      </w:r>
+      <w:proofErr w:type="spellEnd"/>
+      <w:r>
+        <w:t xml:space="preserve">, B. W., &amp; Lee, M. D. (2009). Levels of number knowledge during early childhood. </w:t>
       </w:r>
       <w:r>
         <w:rPr>
@@ -17515,7 +18827,39 @@
         <w:ind w:left="480" w:hanging="480"/>
       </w:pPr>
       <w:r>
-        <w:t xml:space="preserve">Schneider, R. M., Sullivan, J., Marušič, F., Žaucer, R., Biswas, P., Mišmaš, P., Plesničar, V., &amp; Barner, D. (2020). Do children use language structure to discover the recursive rules of counting? </w:t>
+        <w:t xml:space="preserve">Schneider, R. M., Sullivan, J., </w:t>
+      </w:r>
+      <w:proofErr w:type="spellStart"/>
+      <w:r>
+        <w:t>Marušič</w:t>
+      </w:r>
+      <w:proofErr w:type="spellEnd"/>
+      <w:r>
+        <w:t xml:space="preserve">, F., </w:t>
+      </w:r>
+      <w:proofErr w:type="spellStart"/>
+      <w:r>
+        <w:t>Žaucer</w:t>
+      </w:r>
+      <w:proofErr w:type="spellEnd"/>
+      <w:r>
+        <w:t xml:space="preserve">, R., Biswas, P., </w:t>
+      </w:r>
+      <w:proofErr w:type="spellStart"/>
+      <w:r>
+        <w:t>Mišmaš</w:t>
+      </w:r>
+      <w:proofErr w:type="spellEnd"/>
+      <w:r>
+        <w:t xml:space="preserve">, P., </w:t>
+      </w:r>
+      <w:proofErr w:type="spellStart"/>
+      <w:r>
+        <w:t>Plesničar</w:t>
+      </w:r>
+      <w:proofErr w:type="spellEnd"/>
+      <w:r>
+        <w:t xml:space="preserve">, V., &amp; Barner, D. (2020). Do children use language structure to discover the recursive rules of counting? </w:t>
       </w:r>
       <w:r>
         <w:rPr>
@@ -17542,7 +18886,15 @@
         <w:ind w:left="480" w:hanging="480"/>
       </w:pPr>
       <w:r>
-        <w:t xml:space="preserve">Sella, F. &amp; Lucangeli, D. (2020). The knowledge of the preceding number reveals a mature understanding of the number sequence. </w:t>
+        <w:t xml:space="preserve">Sella, F. &amp; </w:t>
+      </w:r>
+      <w:proofErr w:type="spellStart"/>
+      <w:r>
+        <w:t>Lucangeli</w:t>
+      </w:r>
+      <w:proofErr w:type="spellEnd"/>
+      <w:r>
+        <w:t xml:space="preserve">, D. (2020). The knowledge of the preceding number reveals a mature understanding of the number sequence. </w:t>
       </w:r>
       <w:r>
         <w:rPr>
@@ -17587,7 +18939,15 @@
         <w:ind w:left="480" w:hanging="480"/>
       </w:pPr>
       <w:r>
-        <w:t xml:space="preserve">Singer, F. M., &amp; Voica, C. (2008). Between perception and intuition: Learning about infinity. </w:t>
+        <w:t xml:space="preserve">Singer, F. M., &amp; </w:t>
+      </w:r>
+      <w:proofErr w:type="spellStart"/>
+      <w:r>
+        <w:t>Voica</w:t>
+      </w:r>
+      <w:proofErr w:type="spellEnd"/>
+      <w:r>
+        <w:t xml:space="preserve">, C. (2008). Between perception and intuition: Learning about infinity. </w:t>
       </w:r>
       <w:r>
         <w:rPr>
@@ -17640,8 +19000,13 @@
         <w:widowControl w:val="0"/>
         <w:ind w:left="480" w:hanging="480"/>
       </w:pPr>
-      <w:r>
-        <w:t xml:space="preserve">Spaepen, E., Gunderson, E. A., Gibson, D., Goldin-Meadow, S., &amp; Levine, S. C. (2018). Meaning before order: Cardinal principle knowledge predicts improvement in understanding the successor principle and exact ordering. </w:t>
+      <w:proofErr w:type="spellStart"/>
+      <w:r>
+        <w:t>Spaepen</w:t>
+      </w:r>
+      <w:proofErr w:type="spellEnd"/>
+      <w:r>
+        <w:t xml:space="preserve">, E., Gunderson, E. A., Gibson, D., Goldin-Meadow, S., &amp; Levine, S. C. (2018). Meaning before order: Cardinal principle knowledge predicts improvement in understanding the successor principle and exact ordering. </w:t>
       </w:r>
       <w:r>
         <w:rPr>
@@ -17714,7 +19079,15 @@
         <w:ind w:left="480" w:hanging="480"/>
       </w:pPr>
       <w:r>
-        <w:t>Wright, C. (1983) Frege’s Conception of Numbers as Objects. Aberdeen University Press</w:t>
+        <w:t xml:space="preserve">Wright, C. (1983) </w:t>
+      </w:r>
+      <w:proofErr w:type="spellStart"/>
+      <w:r>
+        <w:t>Frege’s</w:t>
+      </w:r>
+      <w:proofErr w:type="spellEnd"/>
+      <w:r>
+        <w:t xml:space="preserve"> Conception of Numbers as Objects. Aberdeen University Press</w:t>
       </w:r>
     </w:p>
     <w:p>
@@ -18011,7 +19384,21 @@
         <w:rPr>
           <w:color w:val="000000"/>
         </w:rPr>
-        <w:t xml:space="preserve"> Continuous variables were mean-centered and scaled by 1 standard deviation. Categorical variables (all binary in this paper) were also mean-centered and weighted by their group counts (i.e. weighted effect coding, see Grotenhuis et al., 2017). This allows regression coefficients to be interpreted as standardized main effects and to be compared across models.</w:t>
+        <w:t xml:space="preserve"> Continuous variables were mean-centered and scaled by 1 standard deviation. Categorical variables (all binary in this paper) were also mean-centered and weighted by their group counts (i.e. weighted effect coding, see </w:t>
+      </w:r>
+      <w:proofErr w:type="spellStart"/>
+      <w:r>
+        <w:rPr>
+          <w:color w:val="000000"/>
+        </w:rPr>
+        <w:t>Grotenhuis</w:t>
+      </w:r>
+      <w:proofErr w:type="spellEnd"/>
+      <w:r>
+        <w:rPr>
+          <w:color w:val="000000"/>
+        </w:rPr>
+        <w:t xml:space="preserve"> et al., 2017). This allows regression coefficients to be interpreted as standardized main effects and to be compared across models.</w:t>
       </w:r>
     </w:p>
     <w:p>
@@ -19698,7 +21085,7 @@
 </file>
 
 <file path=customXml/itemProps1.xml><?xml version="1.0" encoding="utf-8"?>
-<ds:datastoreItem xmlns:ds="http://schemas.openxmlformats.org/officeDocument/2006/customXml" ds:itemID="{97DD2981-A8F4-1C41-BD80-CB812884FE1C}">
+<ds:datastoreItem xmlns:ds="http://schemas.openxmlformats.org/officeDocument/2006/customXml" ds:itemID="{16F5D256-AB12-194D-A269-6A30D1941E8D}">
   <ds:schemaRefs>
     <ds:schemaRef ds:uri="http://schemas.openxmlformats.org/officeDocument/2006/bibliography"/>
   </ds:schemaRefs>

</xml_diff>